<commit_message>
Some bugs fixed, features added after friday meeting
</commit_message>
<xml_diff>
--- a/docs/ready/expects_issue.docx
+++ b/docs/ready/expects_issue.docx
@@ -112,7 +112,7 @@
                 <w:szCs w:val="28"/>
                 <w:lang w:eastAsia="ru-RU"/>
               </w:rPr>
-              <w:t>01.03.2017</w:t>
+              <w:t>03.03.2017</w:t>
             </w:r>
           </w:p>
         </w:tc>
@@ -4310,7 +4310,7 @@
                 <w:szCs w:val="16"/>
                 <w:lang w:val="en-US" w:eastAsia="ru-RU"/>
               </w:rPr>
-              <w:t>Admonter, cross, natural oiled, 15x80x1980</w:t>
+              <w:t>Bolon, Silence, 2x754x754</w:t>
             </w:r>
           </w:p>
         </w:tc>
@@ -4343,7 +4343,7 @@
                 <w:szCs w:val="16"/>
                 <w:lang w:eastAsia="ru-RU"/>
               </w:rPr>
-              <w:t>5|</w:t>
+              <w:t>0|</w:t>
             </w:r>
           </w:p>
         </w:tc>
@@ -4376,7 +4376,7 @@
                 <w:szCs w:val="16"/>
                 <w:lang w:eastAsia="ru-RU"/>
               </w:rPr>
-              <w:t>board</w:t>
+              <w:t>package</w:t>
             </w:r>
           </w:p>
         </w:tc>
@@ -4410,7 +4410,7 @@
                 <w:szCs w:val="16"/>
                 <w:lang w:eastAsia="ru-RU"/>
               </w:rPr>
-              <w:t>1.78 кг</w:t>
+              <w:t>2.9 кг</w:t>
             </w:r>
           </w:p>
         </w:tc>
@@ -4477,7 +4477,7 @@
                 <w:szCs w:val="16"/>
                 <w:lang w:eastAsia="ru-RU"/>
               </w:rPr>
-              <w:t>5</w:t>
+              <w:t>0</w:t>
             </w:r>
           </w:p>
         </w:tc>
@@ -4509,7 +4509,7 @@
                 <w:szCs w:val="16"/>
                 <w:lang w:eastAsia="ru-RU"/>
               </w:rPr>
-              <w:t>шт</w:t>
+              <w:t>м2</w:t>
             </w:r>
           </w:p>
         </w:tc>
@@ -4542,7 +4542,7 @@
                 <w:szCs w:val="16"/>
                 <w:lang w:eastAsia="ru-RU"/>
               </w:rPr>
-              <w:t>17.5</w:t>
+              <w:t>121</w:t>
             </w:r>
           </w:p>
         </w:tc>
@@ -4576,7 +4576,7 @@
                 <w:szCs w:val="16"/>
                 <w:lang w:eastAsia="ru-RU"/>
               </w:rPr>
-              <w:t>87.5</w:t>
+              <w:t>0</w:t>
             </w:r>
           </w:p>
         </w:tc>
@@ -4752,2455 +4752,7 @@
                 <w:szCs w:val="16"/>
                 <w:lang w:eastAsia="ru-RU"/>
               </w:rPr>
-              <w:t>Адмонтер, поперечное браширование, под натуральным маслом, 15x80x1980</w:t>
-            </w:r>
-          </w:p>
-        </w:tc>
-        <w:tc>
-          <w:tcPr>
-            <w:tcW w:w="0" w:type="auto"/>
-            <w:vMerge/>
-            <w:tcBorders>
-              <w:top w:val="single" w:sz="6" w:space="0" w:color="000000"/>
-              <w:left w:val="single" w:sz="6" w:space="0" w:color="000000"/>
-            </w:tcBorders>
-            <w:vAlign w:val="center"/>
-            <w:hideMark/>
-          </w:tcPr>
-          <w:p>
-            <w:pPr>
-              <w:spacing w:after="0" w:line="240" w:lineRule="auto"/>
-              <w:rPr>
-                <w:rFonts w:ascii="Arial" w:eastAsia="Times New Roman" w:hAnsi="Arial" w:cs="Arial"/>
-                <w:sz w:val="16"/>
-                <w:szCs w:val="16"/>
-                <w:lang w:eastAsia="ru-RU"/>
-              </w:rPr>
-            </w:pPr>
-          </w:p>
-        </w:tc>
-        <w:tc>
-          <w:tcPr>
-            <w:tcW w:w="0" w:type="auto"/>
-            <w:vMerge/>
-            <w:tcBorders>
-              <w:top w:val="single" w:sz="6" w:space="0" w:color="000000"/>
-              <w:left w:val="single" w:sz="6" w:space="0" w:color="000000"/>
-            </w:tcBorders>
-            <w:vAlign w:val="center"/>
-            <w:hideMark/>
-          </w:tcPr>
-          <w:p>
-            <w:pPr>
-              <w:spacing w:after="0" w:line="240" w:lineRule="auto"/>
-              <w:rPr>
-                <w:rFonts w:ascii="Arial" w:eastAsia="Times New Roman" w:hAnsi="Arial" w:cs="Arial"/>
-                <w:sz w:val="16"/>
-                <w:szCs w:val="16"/>
-                <w:lang w:eastAsia="ru-RU"/>
-              </w:rPr>
-            </w:pPr>
-          </w:p>
-        </w:tc>
-        <w:tc>
-          <w:tcPr>
-            <w:tcW w:w="0" w:type="auto"/>
-            <w:vMerge/>
-            <w:tcBorders>
-              <w:top w:val="single" w:sz="6" w:space="0" w:color="000000"/>
-              <w:left w:val="single" w:sz="6" w:space="0" w:color="000000"/>
-              <w:bottom w:val="single" w:sz="6" w:space="0" w:color="000000"/>
-              <w:right w:val="single" w:sz="6" w:space="0" w:color="000000"/>
-            </w:tcBorders>
-            <w:vAlign w:val="center"/>
-            <w:hideMark/>
-          </w:tcPr>
-          <w:p>
-            <w:pPr>
-              <w:spacing w:after="0" w:line="240" w:lineRule="auto"/>
-              <w:rPr>
-                <w:rFonts w:ascii="Arial" w:eastAsia="Times New Roman" w:hAnsi="Arial" w:cs="Arial"/>
-                <w:sz w:val="16"/>
-                <w:szCs w:val="16"/>
-                <w:lang w:eastAsia="ru-RU"/>
-              </w:rPr>
-            </w:pPr>
-          </w:p>
-        </w:tc>
-        <w:tc>
-          <w:tcPr>
-            <w:tcW w:w="0" w:type="auto"/>
-            <w:vMerge/>
-            <w:tcBorders>
-              <w:top w:val="single" w:sz="6" w:space="0" w:color="000000"/>
-              <w:left w:val="single" w:sz="6" w:space="0" w:color="000000"/>
-              <w:bottom w:val="single" w:sz="6" w:space="0" w:color="000000"/>
-              <w:right w:val="single" w:sz="6" w:space="0" w:color="000000"/>
-            </w:tcBorders>
-            <w:vAlign w:val="center"/>
-            <w:hideMark/>
-          </w:tcPr>
-          <w:p>
-            <w:pPr>
-              <w:spacing w:after="0" w:line="240" w:lineRule="auto"/>
-              <w:rPr>
-                <w:rFonts w:ascii="Arial" w:eastAsia="Times New Roman" w:hAnsi="Arial" w:cs="Arial"/>
-                <w:sz w:val="16"/>
-                <w:szCs w:val="16"/>
-                <w:lang w:eastAsia="ru-RU"/>
-              </w:rPr>
-            </w:pPr>
-          </w:p>
-        </w:tc>
-        <w:tc>
-          <w:tcPr>
-            <w:tcW w:w="0" w:type="auto"/>
-            <w:vMerge/>
-            <w:tcBorders>
-              <w:top w:val="single" w:sz="6" w:space="0" w:color="000000"/>
-              <w:left w:val="single" w:sz="6" w:space="0" w:color="000000"/>
-            </w:tcBorders>
-            <w:vAlign w:val="center"/>
-            <w:hideMark/>
-          </w:tcPr>
-          <w:p>
-            <w:pPr>
-              <w:spacing w:after="0" w:line="240" w:lineRule="auto"/>
-              <w:rPr>
-                <w:rFonts w:ascii="Arial" w:eastAsia="Times New Roman" w:hAnsi="Arial" w:cs="Arial"/>
-                <w:sz w:val="16"/>
-                <w:szCs w:val="16"/>
-                <w:lang w:eastAsia="ru-RU"/>
-              </w:rPr>
-            </w:pPr>
-          </w:p>
-        </w:tc>
-        <w:tc>
-          <w:tcPr>
-            <w:tcW w:w="0" w:type="auto"/>
-            <w:vMerge/>
-            <w:tcBorders>
-              <w:top w:val="single" w:sz="6" w:space="0" w:color="000000"/>
-              <w:left w:val="single" w:sz="6" w:space="0" w:color="000000"/>
-            </w:tcBorders>
-            <w:vAlign w:val="center"/>
-            <w:hideMark/>
-          </w:tcPr>
-          <w:p>
-            <w:pPr>
-              <w:spacing w:after="0" w:line="240" w:lineRule="auto"/>
-              <w:rPr>
-                <w:rFonts w:ascii="Arial" w:eastAsia="Times New Roman" w:hAnsi="Arial" w:cs="Arial"/>
-                <w:sz w:val="16"/>
-                <w:szCs w:val="16"/>
-                <w:lang w:eastAsia="ru-RU"/>
-              </w:rPr>
-            </w:pPr>
-          </w:p>
-        </w:tc>
-        <w:tc>
-          <w:tcPr>
-            <w:tcW w:w="0" w:type="auto"/>
-            <w:vMerge/>
-            <w:tcBorders>
-              <w:top w:val="single" w:sz="6" w:space="0" w:color="000000"/>
-              <w:left w:val="single" w:sz="6" w:space="0" w:color="000000"/>
-            </w:tcBorders>
-            <w:vAlign w:val="center"/>
-            <w:hideMark/>
-          </w:tcPr>
-          <w:p>
-            <w:pPr>
-              <w:spacing w:after="0" w:line="240" w:lineRule="auto"/>
-              <w:rPr>
-                <w:rFonts w:ascii="Arial" w:eastAsia="Times New Roman" w:hAnsi="Arial" w:cs="Arial"/>
-                <w:sz w:val="16"/>
-                <w:szCs w:val="16"/>
-                <w:lang w:eastAsia="ru-RU"/>
-              </w:rPr>
-            </w:pPr>
-          </w:p>
-        </w:tc>
-        <w:tc>
-          <w:tcPr>
-            <w:tcW w:w="0" w:type="auto"/>
-            <w:vMerge/>
-            <w:tcBorders>
-              <w:top w:val="single" w:sz="6" w:space="0" w:color="000000"/>
-              <w:left w:val="single" w:sz="6" w:space="0" w:color="000000"/>
-              <w:right w:val="single" w:sz="6" w:space="0" w:color="000000"/>
-            </w:tcBorders>
-            <w:vAlign w:val="center"/>
-            <w:hideMark/>
-          </w:tcPr>
-          <w:p>
-            <w:pPr>
-              <w:spacing w:after="0" w:line="240" w:lineRule="auto"/>
-              <w:rPr>
-                <w:rFonts w:ascii="Arial" w:eastAsia="Times New Roman" w:hAnsi="Arial" w:cs="Arial"/>
-                <w:sz w:val="16"/>
-                <w:szCs w:val="16"/>
-                <w:lang w:eastAsia="ru-RU"/>
-              </w:rPr>
-            </w:pPr>
-          </w:p>
-        </w:tc>
-        <w:tc>
-          <w:tcPr>
-            <w:tcW w:w="0" w:type="auto"/>
-            <w:vMerge/>
-            <w:tcBorders>
-              <w:top w:val="single" w:sz="6" w:space="0" w:color="000000"/>
-              <w:left w:val="single" w:sz="6" w:space="0" w:color="000000"/>
-              <w:right w:val="single" w:sz="6" w:space="0" w:color="000000"/>
-            </w:tcBorders>
-            <w:vAlign w:val="center"/>
-            <w:hideMark/>
-          </w:tcPr>
-          <w:p>
-            <w:pPr>
-              <w:spacing w:after="0" w:line="240" w:lineRule="auto"/>
-              <w:rPr>
-                <w:rFonts w:ascii="Arial" w:eastAsia="Times New Roman" w:hAnsi="Arial" w:cs="Arial"/>
-                <w:sz w:val="16"/>
-                <w:szCs w:val="16"/>
-                <w:lang w:eastAsia="ru-RU"/>
-              </w:rPr>
-            </w:pPr>
-          </w:p>
-        </w:tc>
-        <w:tc>
-          <w:tcPr>
-            <w:tcW w:w="0" w:type="auto"/>
-            <w:vMerge/>
-            <w:tcBorders>
-              <w:top w:val="single" w:sz="6" w:space="0" w:color="000000"/>
-              <w:right w:val="single" w:sz="12" w:space="0" w:color="000000"/>
-            </w:tcBorders>
-            <w:vAlign w:val="center"/>
-            <w:hideMark/>
-          </w:tcPr>
-          <w:p>
-            <w:pPr>
-              <w:spacing w:after="0" w:line="240" w:lineRule="auto"/>
-              <w:rPr>
-                <w:rFonts w:ascii="Arial" w:eastAsia="Times New Roman" w:hAnsi="Arial" w:cs="Arial"/>
-                <w:sz w:val="16"/>
-                <w:szCs w:val="16"/>
-                <w:lang w:eastAsia="ru-RU"/>
-              </w:rPr>
-            </w:pPr>
-          </w:p>
-        </w:tc>
-        <w:tc>
-          <w:tcPr>
-            <w:tcW w:w="0" w:type="auto"/>
-            <w:vAlign w:val="center"/>
-            <w:hideMark/>
-          </w:tcPr>
-          <w:p>
-            <w:pPr>
-              <w:spacing w:after="0" w:line="240" w:lineRule="auto"/>
-              <w:rPr>
-                <w:rFonts w:ascii="Arial" w:eastAsia="Times New Roman" w:hAnsi="Arial" w:cs="Arial"/>
-                <w:sz w:val="16"/>
-                <w:szCs w:val="16"/>
-                <w:lang w:eastAsia="ru-RU"/>
-              </w:rPr>
-            </w:pPr>
-          </w:p>
-        </w:tc>
-      </w:tr>
-      <w:tr>
-        <w:trPr>
-          <w:trHeight w:val="435"/>
-        </w:trPr>
-        <w:tc>
-          <w:tcPr>
-            <w:tcW w:w="0" w:type="auto"/>
-            <w:vMerge w:val="restart"/>
-            <w:vAlign w:val="center"/>
-            <w:hideMark/>
-          </w:tcPr>
-          <w:p>
-            <w:pPr>
-              <w:spacing w:after="0" w:line="240" w:lineRule="auto"/>
-              <w:rPr>
-                <w:rFonts w:ascii="Times New Roman" w:eastAsia="Times New Roman" w:hAnsi="Times New Roman" w:cs="Times New Roman"/>
-                <w:sz w:val="20"/>
-                <w:szCs w:val="20"/>
-                <w:lang w:eastAsia="ru-RU"/>
-              </w:rPr>
-            </w:pPr>
-          </w:p>
-        </w:tc>
-        <w:tc>
-          <w:tcPr>
-            <w:tcW w:w="0" w:type="auto"/>
-            <w:vMerge w:val="restart"/>
-            <w:tcBorders>
-              <w:top w:val="single" w:sz="6" w:space="0" w:color="000000"/>
-              <w:left w:val="single" w:sz="12" w:space="0" w:color="000000"/>
-            </w:tcBorders>
-            <w:vAlign w:val="center"/>
-            <w:hideMark/>
-          </w:tcPr>
-          <w:p>
-            <w:pPr>
-              <w:spacing w:after="0" w:line="240" w:lineRule="auto"/>
-              <w:jc w:val="center"/>
-              <w:rPr>
-                <w:rFonts w:ascii="Arial" w:eastAsia="Times New Roman" w:hAnsi="Arial" w:cs="Arial"/>
-                <w:sz w:val="16"/>
-                <w:szCs w:val="16"/>
-                <w:lang w:eastAsia="ru-RU"/>
-              </w:rPr>
-            </w:pPr>
-            <w:r>
-              <w:rPr>
-                <w:rFonts w:ascii="Arial" w:eastAsia="Times New Roman" w:hAnsi="Arial" w:cs="Arial"/>
-                <w:sz w:val="16"/>
-                <w:szCs w:val="16"/>
-                <w:lang w:eastAsia="ru-RU"/>
-              </w:rPr>
-              <w:t>2</w:t>
-            </w:r>
-          </w:p>
-        </w:tc>
-        <w:tc>
-          <w:tcPr>
-            <w:tcW w:w="0" w:type="auto"/>
-            <w:vMerge w:val="restart"/>
-            <w:tcBorders>
-              <w:top w:val="single" w:sz="6" w:space="0" w:color="000000"/>
-              <w:left w:val="single" w:sz="6" w:space="0" w:color="000000"/>
-            </w:tcBorders>
-            <w:vAlign w:val="center"/>
-            <w:hideMark/>
-          </w:tcPr>
-          <w:p>
-            <w:pPr>
-              <w:spacing w:after="0" w:line="240" w:lineRule="auto"/>
-              <w:jc w:val="center"/>
-              <w:rPr>
-                <w:rFonts w:ascii="Arial" w:eastAsia="Times New Roman" w:hAnsi="Arial" w:cs="Arial"/>
-                <w:sz w:val="16"/>
-                <w:szCs w:val="16"/>
-                <w:lang w:eastAsia="ru-RU"/>
-              </w:rPr>
-            </w:pPr>
-            <w:r>
-              <w:rPr>
-                <w:rFonts w:ascii="Arial" w:eastAsia="Times New Roman" w:hAnsi="Arial" w:cs="Arial"/>
-                <w:sz w:val="16"/>
-                <w:szCs w:val="16"/>
-                <w:lang w:eastAsia="ru-RU"/>
-              </w:rPr>
-              <w:t/>
-            </w:r>
-          </w:p>
-        </w:tc>
-        <w:tc>
-          <w:tcPr>
-            <w:tcW w:w="0" w:type="auto"/>
-            <w:tcBorders>
-              <w:top w:val="single" w:sz="6" w:space="0" w:color="000000"/>
-              <w:left w:val="single" w:sz="6" w:space="0" w:color="000000"/>
-            </w:tcBorders>
-            <w:hideMark/>
-          </w:tcPr>
-          <w:p>
-            <w:pPr>
-              <w:spacing w:after="0" w:line="240" w:lineRule="auto"/>
-              <w:rPr>
-                <w:rFonts w:ascii="Arial" w:eastAsia="Times New Roman" w:hAnsi="Arial" w:cs="Arial"/>
-                <w:sz w:val="16"/>
-                <w:szCs w:val="16"/>
-                <w:lang w:val="en-US" w:eastAsia="ru-RU"/>
-              </w:rPr>
-            </w:pPr>
-            <w:r>
-              <w:rPr>
-                <w:rFonts w:ascii="Arial" w:eastAsia="Times New Roman" w:hAnsi="Arial" w:cs="Arial"/>
-                <w:sz w:val="16"/>
-                <w:szCs w:val="16"/>
-                <w:lang w:val="en-US" w:eastAsia="ru-RU"/>
-              </w:rPr>
-              <w:t>Admonter, brushed, natural oiled, 15x80x1500</w:t>
-            </w:r>
-          </w:p>
-        </w:tc>
-        <w:tc>
-          <w:tcPr>
-            <w:tcW w:w="0" w:type="auto"/>
-            <w:vMerge w:val="restart"/>
-            <w:tcBorders>
-              <w:top w:val="single" w:sz="6" w:space="0" w:color="000000"/>
-              <w:left w:val="single" w:sz="6" w:space="0" w:color="000000"/>
-            </w:tcBorders>
-            <w:vAlign w:val="center"/>
-            <w:hideMark/>
-          </w:tcPr>
-          <w:p>
-            <w:pPr>
-              <w:spacing w:after="0" w:line="240" w:lineRule="auto"/>
-              <w:jc w:val="right"/>
-              <w:rPr>
-                <w:rFonts w:ascii="Arial" w:eastAsia="Times New Roman" w:hAnsi="Arial" w:cs="Arial"/>
-                <w:sz w:val="16"/>
-                <w:szCs w:val="16"/>
-                <w:lang w:eastAsia="ru-RU"/>
-              </w:rPr>
-            </w:pPr>
-            <w:r>
-              <w:rPr>
-                <w:rFonts w:ascii="Arial" w:eastAsia="Times New Roman" w:hAnsi="Arial" w:cs="Arial"/>
-                <w:sz w:val="16"/>
-                <w:szCs w:val="16"/>
-                <w:lang w:eastAsia="ru-RU"/>
-              </w:rPr>
-              <w:t>0|</w:t>
-            </w:r>
-          </w:p>
-        </w:tc>
-        <w:tc>
-          <w:tcPr>
-            <w:tcW w:w="0" w:type="auto"/>
-            <w:vMerge w:val="restart"/>
-            <w:tcBorders>
-              <w:top w:val="single" w:sz="6" w:space="0" w:color="000000"/>
-              <w:left w:val="single" w:sz="6" w:space="0" w:color="000000"/>
-            </w:tcBorders>
-            <w:vAlign w:val="center"/>
-            <w:hideMark/>
-          </w:tcPr>
-          <w:p>
-            <w:pPr>
-              <w:spacing w:after="0" w:line="240" w:lineRule="auto"/>
-              <w:jc w:val="right"/>
-              <w:rPr>
-                <w:rFonts w:ascii="Arial" w:eastAsia="Times New Roman" w:hAnsi="Arial" w:cs="Arial"/>
-                <w:sz w:val="16"/>
-                <w:szCs w:val="16"/>
-                <w:lang w:eastAsia="ru-RU"/>
-              </w:rPr>
-            </w:pPr>
-            <w:r>
-              <w:rPr>
-                <w:rFonts w:ascii="Arial" w:eastAsia="Times New Roman" w:hAnsi="Arial" w:cs="Arial"/>
-                <w:sz w:val="16"/>
-                <w:szCs w:val="16"/>
-                <w:lang w:eastAsia="ru-RU"/>
-              </w:rPr>
-              <w:t>board</w:t>
-            </w:r>
-          </w:p>
-        </w:tc>
-        <w:tc>
-          <w:tcPr>
-            <w:tcW w:w="0" w:type="auto"/>
-            <w:vMerge w:val="restart"/>
-            <w:tcBorders>
-              <w:top w:val="single" w:sz="6" w:space="0" w:color="000000"/>
-              <w:left w:val="single" w:sz="6" w:space="0" w:color="000000"/>
-              <w:bottom w:val="single" w:sz="6" w:space="0" w:color="000000"/>
-              <w:right w:val="single" w:sz="6" w:space="0" w:color="000000"/>
-            </w:tcBorders>
-            <w:vAlign w:val="center"/>
-            <w:hideMark/>
-          </w:tcPr>
-          <w:p>
-            <w:pPr>
-              <w:spacing w:after="0" w:line="240" w:lineRule="auto"/>
-              <w:rPr>
-                <w:rFonts w:ascii="Arial" w:eastAsia="Times New Roman" w:hAnsi="Arial" w:cs="Arial"/>
-                <w:sz w:val="16"/>
-                <w:szCs w:val="16"/>
-                <w:lang w:eastAsia="ru-RU"/>
-              </w:rPr>
-            </w:pPr>
-            <w:r>
-              <w:rPr>
-                <w:rFonts w:ascii="Arial" w:eastAsia="Times New Roman" w:hAnsi="Arial" w:cs="Arial"/>
-                <w:sz w:val="16"/>
-                <w:szCs w:val="16"/>
-                <w:lang w:eastAsia="ru-RU"/>
-              </w:rPr>
-              <w:t>1.35 кг</w:t>
-            </w:r>
-          </w:p>
-        </w:tc>
-        <w:tc>
-          <w:tcPr>
-            <w:tcW w:w="0" w:type="auto"/>
-            <w:vMerge w:val="restart"/>
-            <w:tcBorders>
-              <w:top w:val="single" w:sz="6" w:space="0" w:color="000000"/>
-              <w:left w:val="single" w:sz="6" w:space="0" w:color="000000"/>
-              <w:bottom w:val="single" w:sz="6" w:space="0" w:color="000000"/>
-              <w:right w:val="single" w:sz="6" w:space="0" w:color="000000"/>
-            </w:tcBorders>
-            <w:vAlign w:val="center"/>
-            <w:hideMark/>
-          </w:tcPr>
-          <w:p>
-            <w:pPr>
-              <w:spacing w:after="0" w:line="240" w:lineRule="auto"/>
-              <w:rPr>
-                <w:rFonts w:ascii="Arial" w:eastAsia="Times New Roman" w:hAnsi="Arial" w:cs="Arial"/>
-                <w:sz w:val="16"/>
-                <w:szCs w:val="16"/>
-                <w:lang w:eastAsia="ru-RU"/>
-              </w:rPr>
-            </w:pPr>
-            <w:r>
-              <w:rPr>
-                <w:rFonts w:ascii="Arial" w:eastAsia="Times New Roman" w:hAnsi="Arial" w:cs="Arial"/>
-                <w:sz w:val="16"/>
-                <w:szCs w:val="16"/>
-                <w:lang w:eastAsia="ru-RU"/>
-              </w:rPr>
-              <w:t>0 м3</w:t>
-            </w:r>
-          </w:p>
-        </w:tc>
-        <w:tc>
-          <w:tcPr>
-            <w:tcW w:w="0" w:type="auto"/>
-            <w:vMerge w:val="restart"/>
-            <w:tcBorders>
-              <w:top w:val="single" w:sz="6" w:space="0" w:color="000000"/>
-              <w:left w:val="single" w:sz="6" w:space="0" w:color="000000"/>
-            </w:tcBorders>
-            <w:vAlign w:val="center"/>
-            <w:hideMark/>
-          </w:tcPr>
-          <w:p>
-            <w:pPr>
-              <w:spacing w:after="0" w:line="240" w:lineRule="auto"/>
-              <w:jc w:val="right"/>
-              <w:rPr>
-                <w:rFonts w:ascii="Arial" w:eastAsia="Times New Roman" w:hAnsi="Arial" w:cs="Arial"/>
-                <w:sz w:val="16"/>
-                <w:szCs w:val="16"/>
-                <w:lang w:eastAsia="ru-RU"/>
-              </w:rPr>
-            </w:pPr>
-            <w:r>
-              <w:rPr>
-                <w:rFonts w:ascii="Arial" w:eastAsia="Times New Roman" w:hAnsi="Arial" w:cs="Arial"/>
-                <w:sz w:val="16"/>
-                <w:szCs w:val="16"/>
-                <w:lang w:eastAsia="ru-RU"/>
-              </w:rPr>
-              <w:t>0</w:t>
-            </w:r>
-          </w:p>
-        </w:tc>
-        <w:tc>
-          <w:tcPr>
-            <w:tcW w:w="0" w:type="auto"/>
-            <w:vMerge w:val="restart"/>
-            <w:tcBorders>
-              <w:top w:val="single" w:sz="6" w:space="0" w:color="000000"/>
-              <w:left w:val="single" w:sz="6" w:space="0" w:color="000000"/>
-            </w:tcBorders>
-            <w:vAlign w:val="center"/>
-            <w:hideMark/>
-          </w:tcPr>
-          <w:p>
-            <w:pPr>
-              <w:spacing w:after="0" w:line="240" w:lineRule="auto"/>
-              <w:rPr>
-                <w:rFonts w:ascii="Arial" w:eastAsia="Times New Roman" w:hAnsi="Arial" w:cs="Arial"/>
-                <w:sz w:val="16"/>
-                <w:szCs w:val="16"/>
-                <w:lang w:eastAsia="ru-RU"/>
-              </w:rPr>
-            </w:pPr>
-            <w:r>
-              <w:rPr>
-                <w:rFonts w:ascii="Arial" w:eastAsia="Times New Roman" w:hAnsi="Arial" w:cs="Arial"/>
-                <w:sz w:val="16"/>
-                <w:szCs w:val="16"/>
-                <w:lang w:eastAsia="ru-RU"/>
-              </w:rPr>
-              <w:t>шт</w:t>
-            </w:r>
-          </w:p>
-        </w:tc>
-        <w:tc>
-          <w:tcPr>
-            <w:tcW w:w="0" w:type="auto"/>
-            <w:vMerge w:val="restart"/>
-            <w:tcBorders>
-              <w:top w:val="single" w:sz="6" w:space="0" w:color="000000"/>
-              <w:left w:val="single" w:sz="6" w:space="0" w:color="000000"/>
-            </w:tcBorders>
-            <w:vAlign w:val="center"/>
-            <w:hideMark/>
-          </w:tcPr>
-          <w:p>
-            <w:pPr>
-              <w:spacing w:after="0" w:line="240" w:lineRule="auto"/>
-              <w:jc w:val="right"/>
-              <w:rPr>
-                <w:rFonts w:ascii="Arial" w:eastAsia="Times New Roman" w:hAnsi="Arial" w:cs="Arial"/>
-                <w:sz w:val="16"/>
-                <w:szCs w:val="16"/>
-                <w:lang w:eastAsia="ru-RU"/>
-              </w:rPr>
-            </w:pPr>
-            <w:r>
-              <w:rPr>
-                <w:rFonts w:ascii="Arial" w:eastAsia="Times New Roman" w:hAnsi="Arial" w:cs="Arial"/>
-                <w:sz w:val="16"/>
-                <w:szCs w:val="16"/>
-                <w:lang w:eastAsia="ru-RU"/>
-              </w:rPr>
-              <w:t>0</w:t>
-            </w:r>
-          </w:p>
-        </w:tc>
-        <w:tc>
-          <w:tcPr>
-            <w:tcW w:w="0" w:type="auto"/>
-            <w:vMerge w:val="restart"/>
-            <w:tcBorders>
-              <w:top w:val="single" w:sz="6" w:space="0" w:color="000000"/>
-              <w:left w:val="single" w:sz="6" w:space="0" w:color="000000"/>
-              <w:right w:val="single" w:sz="6" w:space="0" w:color="000000"/>
-            </w:tcBorders>
-            <w:vAlign w:val="center"/>
-            <w:hideMark/>
-          </w:tcPr>
-          <w:p>
-            <w:pPr>
-              <w:spacing w:after="0" w:line="240" w:lineRule="auto"/>
-              <w:jc w:val="right"/>
-              <w:rPr>
-                <w:rFonts w:ascii="Arial" w:eastAsia="Times New Roman" w:hAnsi="Arial" w:cs="Arial"/>
-                <w:sz w:val="16"/>
-                <w:szCs w:val="16"/>
-                <w:lang w:eastAsia="ru-RU"/>
-              </w:rPr>
-            </w:pPr>
-            <w:r>
-              <w:rPr>
-                <w:rFonts w:ascii="Arial" w:eastAsia="Times New Roman" w:hAnsi="Arial" w:cs="Arial"/>
-                <w:sz w:val="16"/>
-                <w:szCs w:val="16"/>
-                <w:lang w:eastAsia="ru-RU"/>
-              </w:rPr>
-              <w:t>0</w:t>
-            </w:r>
-          </w:p>
-        </w:tc>
-        <w:tc>
-          <w:tcPr>
-            <w:tcW w:w="0" w:type="auto"/>
-            <w:vMerge w:val="restart"/>
-            <w:tcBorders>
-              <w:top w:val="single" w:sz="6" w:space="0" w:color="000000"/>
-              <w:left w:val="single" w:sz="6" w:space="0" w:color="000000"/>
-              <w:right w:val="single" w:sz="6" w:space="0" w:color="000000"/>
-            </w:tcBorders>
-            <w:vAlign w:val="center"/>
-            <w:hideMark/>
-          </w:tcPr>
-          <w:p>
-            <w:pPr>
-              <w:spacing w:after="0" w:line="240" w:lineRule="auto"/>
-              <w:jc w:val="right"/>
-              <w:rPr>
-                <w:rFonts w:ascii="Arial" w:eastAsia="Times New Roman" w:hAnsi="Arial" w:cs="Arial"/>
-                <w:sz w:val="16"/>
-                <w:szCs w:val="16"/>
-                <w:lang w:eastAsia="ru-RU"/>
-              </w:rPr>
-            </w:pPr>
-            <w:r>
-              <w:rPr>
-                <w:rFonts w:ascii="Arial" w:eastAsia="Times New Roman" w:hAnsi="Arial" w:cs="Arial"/>
-                <w:sz w:val="16"/>
-                <w:szCs w:val="16"/>
-                <w:lang w:eastAsia="ru-RU"/>
-              </w:rPr>
-              <w:t>Склад Подольск</w:t>
-            </w:r>
-          </w:p>
-        </w:tc>
-        <w:tc>
-          <w:tcPr>
-            <w:tcW w:w="0" w:type="auto"/>
-            <w:vMerge w:val="restart"/>
-            <w:tcBorders>
-              <w:top w:val="single" w:sz="6" w:space="0" w:color="000000"/>
-              <w:right w:val="single" w:sz="12" w:space="0" w:color="000000"/>
-            </w:tcBorders>
-            <w:vAlign w:val="center"/>
-            <w:hideMark/>
-          </w:tcPr>
-          <w:p>
-            <w:pPr>
-              <w:spacing w:after="0" w:line="240" w:lineRule="auto"/>
-              <w:jc w:val="right"/>
-              <w:rPr>
-                <w:rFonts w:ascii="Arial" w:eastAsia="Times New Roman" w:hAnsi="Arial" w:cs="Arial"/>
-                <w:sz w:val="16"/>
-                <w:szCs w:val="16"/>
-                <w:lang w:eastAsia="ru-RU"/>
-              </w:rPr>
-            </w:pPr>
-          </w:p>
-        </w:tc>
-        <w:tc>
-          <w:tcPr>
-            <w:tcW w:w="0" w:type="auto"/>
-            <w:vAlign w:val="center"/>
-            <w:hideMark/>
-          </w:tcPr>
-          <w:p>
-            <w:pPr>
-              <w:spacing w:after="0" w:line="240" w:lineRule="auto"/>
-              <w:rPr>
-                <w:rFonts w:ascii="Times New Roman" w:eastAsia="Times New Roman" w:hAnsi="Times New Roman" w:cs="Times New Roman"/>
-                <w:sz w:val="20"/>
-                <w:szCs w:val="20"/>
-                <w:lang w:eastAsia="ru-RU"/>
-              </w:rPr>
-            </w:pPr>
-          </w:p>
-        </w:tc>
-      </w:tr>
-      <w:tr>
-        <w:trPr>
-          <w:trHeight w:val="645"/>
-        </w:trPr>
-        <w:tc>
-          <w:tcPr>
-            <w:tcW w:w="0" w:type="auto"/>
-            <w:vMerge/>
-            <w:vAlign w:val="center"/>
-            <w:hideMark/>
-          </w:tcPr>
-          <w:p>
-            <w:pPr>
-              <w:spacing w:after="0" w:line="240" w:lineRule="auto"/>
-              <w:rPr>
-                <w:rFonts w:ascii="Times New Roman" w:eastAsia="Times New Roman" w:hAnsi="Times New Roman" w:cs="Times New Roman"/>
-                <w:sz w:val="20"/>
-                <w:szCs w:val="20"/>
-                <w:lang w:eastAsia="ru-RU"/>
-              </w:rPr>
-            </w:pPr>
-          </w:p>
-        </w:tc>
-        <w:tc>
-          <w:tcPr>
-            <w:tcW w:w="0" w:type="auto"/>
-            <w:vMerge/>
-            <w:tcBorders>
-              <w:top w:val="single" w:sz="6" w:space="0" w:color="000000"/>
-              <w:left w:val="single" w:sz="12" w:space="0" w:color="000000"/>
-            </w:tcBorders>
-            <w:vAlign w:val="center"/>
-            <w:hideMark/>
-          </w:tcPr>
-          <w:p>
-            <w:pPr>
-              <w:spacing w:after="0" w:line="240" w:lineRule="auto"/>
-              <w:rPr>
-                <w:rFonts w:ascii="Arial" w:eastAsia="Times New Roman" w:hAnsi="Arial" w:cs="Arial"/>
-                <w:sz w:val="16"/>
-                <w:szCs w:val="16"/>
-                <w:lang w:eastAsia="ru-RU"/>
-              </w:rPr>
-            </w:pPr>
-          </w:p>
-        </w:tc>
-        <w:tc>
-          <w:tcPr>
-            <w:tcW w:w="0" w:type="auto"/>
-            <w:vMerge/>
-            <w:tcBorders>
-              <w:top w:val="single" w:sz="6" w:space="0" w:color="000000"/>
-              <w:left w:val="single" w:sz="6" w:space="0" w:color="000000"/>
-            </w:tcBorders>
-            <w:vAlign w:val="center"/>
-            <w:hideMark/>
-          </w:tcPr>
-          <w:p>
-            <w:pPr>
-              <w:spacing w:after="0" w:line="240" w:lineRule="auto"/>
-              <w:rPr>
-                <w:rFonts w:ascii="Arial" w:eastAsia="Times New Roman" w:hAnsi="Arial" w:cs="Arial"/>
-                <w:sz w:val="16"/>
-                <w:szCs w:val="16"/>
-                <w:lang w:eastAsia="ru-RU"/>
-              </w:rPr>
-            </w:pPr>
-          </w:p>
-        </w:tc>
-        <w:tc>
-          <w:tcPr>
-            <w:tcW w:w="0" w:type="auto"/>
-            <w:tcBorders>
-              <w:top w:val="single" w:sz="6" w:space="0" w:color="000000"/>
-              <w:left w:val="single" w:sz="6" w:space="0" w:color="000000"/>
-            </w:tcBorders>
-            <w:hideMark/>
-          </w:tcPr>
-          <w:p>
-            <w:pPr>
-              <w:spacing w:after="0" w:line="240" w:lineRule="auto"/>
-              <w:rPr>
-                <w:rFonts w:ascii="Arial" w:eastAsia="Times New Roman" w:hAnsi="Arial" w:cs="Arial"/>
-                <w:sz w:val="16"/>
-                <w:szCs w:val="16"/>
-                <w:lang w:eastAsia="ru-RU"/>
-              </w:rPr>
-            </w:pPr>
-            <w:r>
-              <w:rPr>
-                <w:rFonts w:ascii="Arial" w:eastAsia="Times New Roman" w:hAnsi="Arial" w:cs="Arial"/>
-                <w:sz w:val="16"/>
-                <w:szCs w:val="16"/>
-                <w:lang w:eastAsia="ru-RU"/>
-              </w:rPr>
-              <w:t>Адмонтер, брашированный, под натуральным маслом, 15x80x1500</w:t>
-            </w:r>
-          </w:p>
-        </w:tc>
-        <w:tc>
-          <w:tcPr>
-            <w:tcW w:w="0" w:type="auto"/>
-            <w:vMerge/>
-            <w:tcBorders>
-              <w:top w:val="single" w:sz="6" w:space="0" w:color="000000"/>
-              <w:left w:val="single" w:sz="6" w:space="0" w:color="000000"/>
-            </w:tcBorders>
-            <w:vAlign w:val="center"/>
-            <w:hideMark/>
-          </w:tcPr>
-          <w:p>
-            <w:pPr>
-              <w:spacing w:after="0" w:line="240" w:lineRule="auto"/>
-              <w:rPr>
-                <w:rFonts w:ascii="Arial" w:eastAsia="Times New Roman" w:hAnsi="Arial" w:cs="Arial"/>
-                <w:sz w:val="16"/>
-                <w:szCs w:val="16"/>
-                <w:lang w:eastAsia="ru-RU"/>
-              </w:rPr>
-            </w:pPr>
-          </w:p>
-        </w:tc>
-        <w:tc>
-          <w:tcPr>
-            <w:tcW w:w="0" w:type="auto"/>
-            <w:vMerge/>
-            <w:tcBorders>
-              <w:top w:val="single" w:sz="6" w:space="0" w:color="000000"/>
-              <w:left w:val="single" w:sz="6" w:space="0" w:color="000000"/>
-            </w:tcBorders>
-            <w:vAlign w:val="center"/>
-            <w:hideMark/>
-          </w:tcPr>
-          <w:p>
-            <w:pPr>
-              <w:spacing w:after="0" w:line="240" w:lineRule="auto"/>
-              <w:rPr>
-                <w:rFonts w:ascii="Arial" w:eastAsia="Times New Roman" w:hAnsi="Arial" w:cs="Arial"/>
-                <w:sz w:val="16"/>
-                <w:szCs w:val="16"/>
-                <w:lang w:eastAsia="ru-RU"/>
-              </w:rPr>
-            </w:pPr>
-          </w:p>
-        </w:tc>
-        <w:tc>
-          <w:tcPr>
-            <w:tcW w:w="0" w:type="auto"/>
-            <w:vMerge/>
-            <w:tcBorders>
-              <w:top w:val="single" w:sz="6" w:space="0" w:color="000000"/>
-              <w:left w:val="single" w:sz="6" w:space="0" w:color="000000"/>
-              <w:bottom w:val="single" w:sz="6" w:space="0" w:color="000000"/>
-              <w:right w:val="single" w:sz="6" w:space="0" w:color="000000"/>
-            </w:tcBorders>
-            <w:vAlign w:val="center"/>
-            <w:hideMark/>
-          </w:tcPr>
-          <w:p>
-            <w:pPr>
-              <w:spacing w:after="0" w:line="240" w:lineRule="auto"/>
-              <w:rPr>
-                <w:rFonts w:ascii="Arial" w:eastAsia="Times New Roman" w:hAnsi="Arial" w:cs="Arial"/>
-                <w:sz w:val="16"/>
-                <w:szCs w:val="16"/>
-                <w:lang w:eastAsia="ru-RU"/>
-              </w:rPr>
-            </w:pPr>
-          </w:p>
-        </w:tc>
-        <w:tc>
-          <w:tcPr>
-            <w:tcW w:w="0" w:type="auto"/>
-            <w:vMerge/>
-            <w:tcBorders>
-              <w:top w:val="single" w:sz="6" w:space="0" w:color="000000"/>
-              <w:left w:val="single" w:sz="6" w:space="0" w:color="000000"/>
-              <w:bottom w:val="single" w:sz="6" w:space="0" w:color="000000"/>
-              <w:right w:val="single" w:sz="6" w:space="0" w:color="000000"/>
-            </w:tcBorders>
-            <w:vAlign w:val="center"/>
-            <w:hideMark/>
-          </w:tcPr>
-          <w:p>
-            <w:pPr>
-              <w:spacing w:after="0" w:line="240" w:lineRule="auto"/>
-              <w:rPr>
-                <w:rFonts w:ascii="Arial" w:eastAsia="Times New Roman" w:hAnsi="Arial" w:cs="Arial"/>
-                <w:sz w:val="16"/>
-                <w:szCs w:val="16"/>
-                <w:lang w:eastAsia="ru-RU"/>
-              </w:rPr>
-            </w:pPr>
-          </w:p>
-        </w:tc>
-        <w:tc>
-          <w:tcPr>
-            <w:tcW w:w="0" w:type="auto"/>
-            <w:vMerge/>
-            <w:tcBorders>
-              <w:top w:val="single" w:sz="6" w:space="0" w:color="000000"/>
-              <w:left w:val="single" w:sz="6" w:space="0" w:color="000000"/>
-            </w:tcBorders>
-            <w:vAlign w:val="center"/>
-            <w:hideMark/>
-          </w:tcPr>
-          <w:p>
-            <w:pPr>
-              <w:spacing w:after="0" w:line="240" w:lineRule="auto"/>
-              <w:rPr>
-                <w:rFonts w:ascii="Arial" w:eastAsia="Times New Roman" w:hAnsi="Arial" w:cs="Arial"/>
-                <w:sz w:val="16"/>
-                <w:szCs w:val="16"/>
-                <w:lang w:eastAsia="ru-RU"/>
-              </w:rPr>
-            </w:pPr>
-          </w:p>
-        </w:tc>
-        <w:tc>
-          <w:tcPr>
-            <w:tcW w:w="0" w:type="auto"/>
-            <w:vMerge/>
-            <w:tcBorders>
-              <w:top w:val="single" w:sz="6" w:space="0" w:color="000000"/>
-              <w:left w:val="single" w:sz="6" w:space="0" w:color="000000"/>
-            </w:tcBorders>
-            <w:vAlign w:val="center"/>
-            <w:hideMark/>
-          </w:tcPr>
-          <w:p>
-            <w:pPr>
-              <w:spacing w:after="0" w:line="240" w:lineRule="auto"/>
-              <w:rPr>
-                <w:rFonts w:ascii="Arial" w:eastAsia="Times New Roman" w:hAnsi="Arial" w:cs="Arial"/>
-                <w:sz w:val="16"/>
-                <w:szCs w:val="16"/>
-                <w:lang w:eastAsia="ru-RU"/>
-              </w:rPr>
-            </w:pPr>
-          </w:p>
-        </w:tc>
-        <w:tc>
-          <w:tcPr>
-            <w:tcW w:w="0" w:type="auto"/>
-            <w:vMerge/>
-            <w:tcBorders>
-              <w:top w:val="single" w:sz="6" w:space="0" w:color="000000"/>
-              <w:left w:val="single" w:sz="6" w:space="0" w:color="000000"/>
-            </w:tcBorders>
-            <w:vAlign w:val="center"/>
-            <w:hideMark/>
-          </w:tcPr>
-          <w:p>
-            <w:pPr>
-              <w:spacing w:after="0" w:line="240" w:lineRule="auto"/>
-              <w:rPr>
-                <w:rFonts w:ascii="Arial" w:eastAsia="Times New Roman" w:hAnsi="Arial" w:cs="Arial"/>
-                <w:sz w:val="16"/>
-                <w:szCs w:val="16"/>
-                <w:lang w:eastAsia="ru-RU"/>
-              </w:rPr>
-            </w:pPr>
-          </w:p>
-        </w:tc>
-        <w:tc>
-          <w:tcPr>
-            <w:tcW w:w="0" w:type="auto"/>
-            <w:vMerge/>
-            <w:tcBorders>
-              <w:top w:val="single" w:sz="6" w:space="0" w:color="000000"/>
-              <w:left w:val="single" w:sz="6" w:space="0" w:color="000000"/>
-              <w:right w:val="single" w:sz="6" w:space="0" w:color="000000"/>
-            </w:tcBorders>
-            <w:vAlign w:val="center"/>
-            <w:hideMark/>
-          </w:tcPr>
-          <w:p>
-            <w:pPr>
-              <w:spacing w:after="0" w:line="240" w:lineRule="auto"/>
-              <w:rPr>
-                <w:rFonts w:ascii="Arial" w:eastAsia="Times New Roman" w:hAnsi="Arial" w:cs="Arial"/>
-                <w:sz w:val="16"/>
-                <w:szCs w:val="16"/>
-                <w:lang w:eastAsia="ru-RU"/>
-              </w:rPr>
-            </w:pPr>
-          </w:p>
-        </w:tc>
-        <w:tc>
-          <w:tcPr>
-            <w:tcW w:w="0" w:type="auto"/>
-            <w:vMerge/>
-            <w:tcBorders>
-              <w:top w:val="single" w:sz="6" w:space="0" w:color="000000"/>
-              <w:left w:val="single" w:sz="6" w:space="0" w:color="000000"/>
-              <w:right w:val="single" w:sz="6" w:space="0" w:color="000000"/>
-            </w:tcBorders>
-            <w:vAlign w:val="center"/>
-            <w:hideMark/>
-          </w:tcPr>
-          <w:p>
-            <w:pPr>
-              <w:spacing w:after="0" w:line="240" w:lineRule="auto"/>
-              <w:rPr>
-                <w:rFonts w:ascii="Arial" w:eastAsia="Times New Roman" w:hAnsi="Arial" w:cs="Arial"/>
-                <w:sz w:val="16"/>
-                <w:szCs w:val="16"/>
-                <w:lang w:eastAsia="ru-RU"/>
-              </w:rPr>
-            </w:pPr>
-          </w:p>
-        </w:tc>
-        <w:tc>
-          <w:tcPr>
-            <w:tcW w:w="0" w:type="auto"/>
-            <w:vMerge/>
-            <w:tcBorders>
-              <w:top w:val="single" w:sz="6" w:space="0" w:color="000000"/>
-              <w:right w:val="single" w:sz="12" w:space="0" w:color="000000"/>
-            </w:tcBorders>
-            <w:vAlign w:val="center"/>
-            <w:hideMark/>
-          </w:tcPr>
-          <w:p>
-            <w:pPr>
-              <w:spacing w:after="0" w:line="240" w:lineRule="auto"/>
-              <w:rPr>
-                <w:rFonts w:ascii="Arial" w:eastAsia="Times New Roman" w:hAnsi="Arial" w:cs="Arial"/>
-                <w:sz w:val="16"/>
-                <w:szCs w:val="16"/>
-                <w:lang w:eastAsia="ru-RU"/>
-              </w:rPr>
-            </w:pPr>
-          </w:p>
-        </w:tc>
-        <w:tc>
-          <w:tcPr>
-            <w:tcW w:w="0" w:type="auto"/>
-            <w:vAlign w:val="center"/>
-            <w:hideMark/>
-          </w:tcPr>
-          <w:p>
-            <w:pPr>
-              <w:spacing w:after="0" w:line="240" w:lineRule="auto"/>
-              <w:rPr>
-                <w:rFonts w:ascii="Arial" w:eastAsia="Times New Roman" w:hAnsi="Arial" w:cs="Arial"/>
-                <w:sz w:val="16"/>
-                <w:szCs w:val="16"/>
-                <w:lang w:eastAsia="ru-RU"/>
-              </w:rPr>
-            </w:pPr>
-          </w:p>
-        </w:tc>
-      </w:tr>
-      <w:tr>
-        <w:trPr>
-          <w:trHeight w:val="435"/>
-        </w:trPr>
-        <w:tc>
-          <w:tcPr>
-            <w:tcW w:w="0" w:type="auto"/>
-            <w:vMerge w:val="restart"/>
-            <w:vAlign w:val="center"/>
-            <w:hideMark/>
-          </w:tcPr>
-          <w:p>
-            <w:pPr>
-              <w:spacing w:after="0" w:line="240" w:lineRule="auto"/>
-              <w:rPr>
-                <w:rFonts w:ascii="Times New Roman" w:eastAsia="Times New Roman" w:hAnsi="Times New Roman" w:cs="Times New Roman"/>
-                <w:sz w:val="20"/>
-                <w:szCs w:val="20"/>
-                <w:lang w:eastAsia="ru-RU"/>
-              </w:rPr>
-            </w:pPr>
-          </w:p>
-        </w:tc>
-        <w:tc>
-          <w:tcPr>
-            <w:tcW w:w="0" w:type="auto"/>
-            <w:vMerge w:val="restart"/>
-            <w:tcBorders>
-              <w:top w:val="single" w:sz="6" w:space="0" w:color="000000"/>
-              <w:left w:val="single" w:sz="12" w:space="0" w:color="000000"/>
-            </w:tcBorders>
-            <w:vAlign w:val="center"/>
-            <w:hideMark/>
-          </w:tcPr>
-          <w:p>
-            <w:pPr>
-              <w:spacing w:after="0" w:line="240" w:lineRule="auto"/>
-              <w:jc w:val="center"/>
-              <w:rPr>
-                <w:rFonts w:ascii="Arial" w:eastAsia="Times New Roman" w:hAnsi="Arial" w:cs="Arial"/>
-                <w:sz w:val="16"/>
-                <w:szCs w:val="16"/>
-                <w:lang w:eastAsia="ru-RU"/>
-              </w:rPr>
-            </w:pPr>
-            <w:r>
-              <w:rPr>
-                <w:rFonts w:ascii="Arial" w:eastAsia="Times New Roman" w:hAnsi="Arial" w:cs="Arial"/>
-                <w:sz w:val="16"/>
-                <w:szCs w:val="16"/>
-                <w:lang w:eastAsia="ru-RU"/>
-              </w:rPr>
-              <w:t>3</w:t>
-            </w:r>
-          </w:p>
-        </w:tc>
-        <w:tc>
-          <w:tcPr>
-            <w:tcW w:w="0" w:type="auto"/>
-            <w:vMerge w:val="restart"/>
-            <w:tcBorders>
-              <w:top w:val="single" w:sz="6" w:space="0" w:color="000000"/>
-              <w:left w:val="single" w:sz="6" w:space="0" w:color="000000"/>
-            </w:tcBorders>
-            <w:vAlign w:val="center"/>
-            <w:hideMark/>
-          </w:tcPr>
-          <w:p>
-            <w:pPr>
-              <w:spacing w:after="0" w:line="240" w:lineRule="auto"/>
-              <w:jc w:val="center"/>
-              <w:rPr>
-                <w:rFonts w:ascii="Arial" w:eastAsia="Times New Roman" w:hAnsi="Arial" w:cs="Arial"/>
-                <w:sz w:val="16"/>
-                <w:szCs w:val="16"/>
-                <w:lang w:eastAsia="ru-RU"/>
-              </w:rPr>
-            </w:pPr>
-            <w:r>
-              <w:rPr>
-                <w:rFonts w:ascii="Arial" w:eastAsia="Times New Roman" w:hAnsi="Arial" w:cs="Arial"/>
-                <w:sz w:val="16"/>
-                <w:szCs w:val="16"/>
-                <w:lang w:eastAsia="ru-RU"/>
-              </w:rPr>
-              <w:t/>
-            </w:r>
-          </w:p>
-        </w:tc>
-        <w:tc>
-          <w:tcPr>
-            <w:tcW w:w="0" w:type="auto"/>
-            <w:tcBorders>
-              <w:top w:val="single" w:sz="6" w:space="0" w:color="000000"/>
-              <w:left w:val="single" w:sz="6" w:space="0" w:color="000000"/>
-            </w:tcBorders>
-            <w:hideMark/>
-          </w:tcPr>
-          <w:p>
-            <w:pPr>
-              <w:spacing w:after="0" w:line="240" w:lineRule="auto"/>
-              <w:rPr>
-                <w:rFonts w:ascii="Arial" w:eastAsia="Times New Roman" w:hAnsi="Arial" w:cs="Arial"/>
-                <w:sz w:val="16"/>
-                <w:szCs w:val="16"/>
-                <w:lang w:val="en-US" w:eastAsia="ru-RU"/>
-              </w:rPr>
-            </w:pPr>
-            <w:r>
-              <w:rPr>
-                <w:rFonts w:ascii="Arial" w:eastAsia="Times New Roman" w:hAnsi="Arial" w:cs="Arial"/>
-                <w:sz w:val="16"/>
-                <w:szCs w:val="16"/>
-                <w:lang w:val="en-US" w:eastAsia="ru-RU"/>
-              </w:rPr>
-              <w:t>Admonter, brushed, natural oiled, 15x80x2380</w:t>
-            </w:r>
-          </w:p>
-        </w:tc>
-        <w:tc>
-          <w:tcPr>
-            <w:tcW w:w="0" w:type="auto"/>
-            <w:vMerge w:val="restart"/>
-            <w:tcBorders>
-              <w:top w:val="single" w:sz="6" w:space="0" w:color="000000"/>
-              <w:left w:val="single" w:sz="6" w:space="0" w:color="000000"/>
-            </w:tcBorders>
-            <w:vAlign w:val="center"/>
-            <w:hideMark/>
-          </w:tcPr>
-          <w:p>
-            <w:pPr>
-              <w:spacing w:after="0" w:line="240" w:lineRule="auto"/>
-              <w:jc w:val="right"/>
-              <w:rPr>
-                <w:rFonts w:ascii="Arial" w:eastAsia="Times New Roman" w:hAnsi="Arial" w:cs="Arial"/>
-                <w:sz w:val="16"/>
-                <w:szCs w:val="16"/>
-                <w:lang w:eastAsia="ru-RU"/>
-              </w:rPr>
-            </w:pPr>
-            <w:r>
-              <w:rPr>
-                <w:rFonts w:ascii="Arial" w:eastAsia="Times New Roman" w:hAnsi="Arial" w:cs="Arial"/>
-                <w:sz w:val="16"/>
-                <w:szCs w:val="16"/>
-                <w:lang w:eastAsia="ru-RU"/>
-              </w:rPr>
-              <w:t>5|</w:t>
-            </w:r>
-          </w:p>
-        </w:tc>
-        <w:tc>
-          <w:tcPr>
-            <w:tcW w:w="0" w:type="auto"/>
-            <w:vMerge w:val="restart"/>
-            <w:tcBorders>
-              <w:top w:val="single" w:sz="6" w:space="0" w:color="000000"/>
-              <w:left w:val="single" w:sz="6" w:space="0" w:color="000000"/>
-            </w:tcBorders>
-            <w:vAlign w:val="center"/>
-            <w:hideMark/>
-          </w:tcPr>
-          <w:p>
-            <w:pPr>
-              <w:spacing w:after="0" w:line="240" w:lineRule="auto"/>
-              <w:jc w:val="right"/>
-              <w:rPr>
-                <w:rFonts w:ascii="Arial" w:eastAsia="Times New Roman" w:hAnsi="Arial" w:cs="Arial"/>
-                <w:sz w:val="16"/>
-                <w:szCs w:val="16"/>
-                <w:lang w:eastAsia="ru-RU"/>
-              </w:rPr>
-            </w:pPr>
-            <w:r>
-              <w:rPr>
-                <w:rFonts w:ascii="Arial" w:eastAsia="Times New Roman" w:hAnsi="Arial" w:cs="Arial"/>
-                <w:sz w:val="16"/>
-                <w:szCs w:val="16"/>
-                <w:lang w:eastAsia="ru-RU"/>
-              </w:rPr>
-              <w:t>board</w:t>
-            </w:r>
-          </w:p>
-        </w:tc>
-        <w:tc>
-          <w:tcPr>
-            <w:tcW w:w="0" w:type="auto"/>
-            <w:vMerge w:val="restart"/>
-            <w:tcBorders>
-              <w:top w:val="single" w:sz="6" w:space="0" w:color="000000"/>
-              <w:left w:val="single" w:sz="6" w:space="0" w:color="000000"/>
-              <w:bottom w:val="single" w:sz="6" w:space="0" w:color="000000"/>
-              <w:right w:val="single" w:sz="6" w:space="0" w:color="000000"/>
-            </w:tcBorders>
-            <w:vAlign w:val="center"/>
-            <w:hideMark/>
-          </w:tcPr>
-          <w:p>
-            <w:pPr>
-              <w:spacing w:after="0" w:line="240" w:lineRule="auto"/>
-              <w:rPr>
-                <w:rFonts w:ascii="Arial" w:eastAsia="Times New Roman" w:hAnsi="Arial" w:cs="Arial"/>
-                <w:sz w:val="16"/>
-                <w:szCs w:val="16"/>
-                <w:lang w:eastAsia="ru-RU"/>
-              </w:rPr>
-            </w:pPr>
-            <w:r>
-              <w:rPr>
-                <w:rFonts w:ascii="Arial" w:eastAsia="Times New Roman" w:hAnsi="Arial" w:cs="Arial"/>
-                <w:sz w:val="16"/>
-                <w:szCs w:val="16"/>
-                <w:lang w:eastAsia="ru-RU"/>
-              </w:rPr>
-              <w:t>2.14 кг</w:t>
-            </w:r>
-          </w:p>
-        </w:tc>
-        <w:tc>
-          <w:tcPr>
-            <w:tcW w:w="0" w:type="auto"/>
-            <w:vMerge w:val="restart"/>
-            <w:tcBorders>
-              <w:top w:val="single" w:sz="6" w:space="0" w:color="000000"/>
-              <w:left w:val="single" w:sz="6" w:space="0" w:color="000000"/>
-              <w:bottom w:val="single" w:sz="6" w:space="0" w:color="000000"/>
-              <w:right w:val="single" w:sz="6" w:space="0" w:color="000000"/>
-            </w:tcBorders>
-            <w:vAlign w:val="center"/>
-            <w:hideMark/>
-          </w:tcPr>
-          <w:p>
-            <w:pPr>
-              <w:spacing w:after="0" w:line="240" w:lineRule="auto"/>
-              <w:rPr>
-                <w:rFonts w:ascii="Arial" w:eastAsia="Times New Roman" w:hAnsi="Arial" w:cs="Arial"/>
-                <w:sz w:val="16"/>
-                <w:szCs w:val="16"/>
-                <w:lang w:eastAsia="ru-RU"/>
-              </w:rPr>
-            </w:pPr>
-            <w:r>
-              <w:rPr>
-                <w:rFonts w:ascii="Arial" w:eastAsia="Times New Roman" w:hAnsi="Arial" w:cs="Arial"/>
-                <w:sz w:val="16"/>
-                <w:szCs w:val="16"/>
-                <w:lang w:eastAsia="ru-RU"/>
-              </w:rPr>
-              <w:t>0 м3</w:t>
-            </w:r>
-          </w:p>
-        </w:tc>
-        <w:tc>
-          <w:tcPr>
-            <w:tcW w:w="0" w:type="auto"/>
-            <w:vMerge w:val="restart"/>
-            <w:tcBorders>
-              <w:top w:val="single" w:sz="6" w:space="0" w:color="000000"/>
-              <w:left w:val="single" w:sz="6" w:space="0" w:color="000000"/>
-            </w:tcBorders>
-            <w:vAlign w:val="center"/>
-            <w:hideMark/>
-          </w:tcPr>
-          <w:p>
-            <w:pPr>
-              <w:spacing w:after="0" w:line="240" w:lineRule="auto"/>
-              <w:jc w:val="right"/>
-              <w:rPr>
-                <w:rFonts w:ascii="Arial" w:eastAsia="Times New Roman" w:hAnsi="Arial" w:cs="Arial"/>
-                <w:sz w:val="16"/>
-                <w:szCs w:val="16"/>
-                <w:lang w:eastAsia="ru-RU"/>
-              </w:rPr>
-            </w:pPr>
-            <w:r>
-              <w:rPr>
-                <w:rFonts w:ascii="Arial" w:eastAsia="Times New Roman" w:hAnsi="Arial" w:cs="Arial"/>
-                <w:sz w:val="16"/>
-                <w:szCs w:val="16"/>
-                <w:lang w:eastAsia="ru-RU"/>
-              </w:rPr>
-              <w:t>5</w:t>
-            </w:r>
-          </w:p>
-        </w:tc>
-        <w:tc>
-          <w:tcPr>
-            <w:tcW w:w="0" w:type="auto"/>
-            <w:vMerge w:val="restart"/>
-            <w:tcBorders>
-              <w:top w:val="single" w:sz="6" w:space="0" w:color="000000"/>
-              <w:left w:val="single" w:sz="6" w:space="0" w:color="000000"/>
-            </w:tcBorders>
-            <w:vAlign w:val="center"/>
-            <w:hideMark/>
-          </w:tcPr>
-          <w:p>
-            <w:pPr>
-              <w:spacing w:after="0" w:line="240" w:lineRule="auto"/>
-              <w:rPr>
-                <w:rFonts w:ascii="Arial" w:eastAsia="Times New Roman" w:hAnsi="Arial" w:cs="Arial"/>
-                <w:sz w:val="16"/>
-                <w:szCs w:val="16"/>
-                <w:lang w:eastAsia="ru-RU"/>
-              </w:rPr>
-            </w:pPr>
-            <w:r>
-              <w:rPr>
-                <w:rFonts w:ascii="Arial" w:eastAsia="Times New Roman" w:hAnsi="Arial" w:cs="Arial"/>
-                <w:sz w:val="16"/>
-                <w:szCs w:val="16"/>
-                <w:lang w:eastAsia="ru-RU"/>
-              </w:rPr>
-              <w:t>шт</w:t>
-            </w:r>
-          </w:p>
-        </w:tc>
-        <w:tc>
-          <w:tcPr>
-            <w:tcW w:w="0" w:type="auto"/>
-            <w:vMerge w:val="restart"/>
-            <w:tcBorders>
-              <w:top w:val="single" w:sz="6" w:space="0" w:color="000000"/>
-              <w:left w:val="single" w:sz="6" w:space="0" w:color="000000"/>
-            </w:tcBorders>
-            <w:vAlign w:val="center"/>
-            <w:hideMark/>
-          </w:tcPr>
-          <w:p>
-            <w:pPr>
-              <w:spacing w:after="0" w:line="240" w:lineRule="auto"/>
-              <w:jc w:val="right"/>
-              <w:rPr>
-                <w:rFonts w:ascii="Arial" w:eastAsia="Times New Roman" w:hAnsi="Arial" w:cs="Arial"/>
-                <w:sz w:val="16"/>
-                <w:szCs w:val="16"/>
-                <w:lang w:eastAsia="ru-RU"/>
-              </w:rPr>
-            </w:pPr>
-            <w:r>
-              <w:rPr>
-                <w:rFonts w:ascii="Arial" w:eastAsia="Times New Roman" w:hAnsi="Arial" w:cs="Arial"/>
-                <w:sz w:val="16"/>
-                <w:szCs w:val="16"/>
-                <w:lang w:eastAsia="ru-RU"/>
-              </w:rPr>
-              <w:t>50</w:t>
-            </w:r>
-          </w:p>
-        </w:tc>
-        <w:tc>
-          <w:tcPr>
-            <w:tcW w:w="0" w:type="auto"/>
-            <w:vMerge w:val="restart"/>
-            <w:tcBorders>
-              <w:top w:val="single" w:sz="6" w:space="0" w:color="000000"/>
-              <w:left w:val="single" w:sz="6" w:space="0" w:color="000000"/>
-              <w:right w:val="single" w:sz="6" w:space="0" w:color="000000"/>
-            </w:tcBorders>
-            <w:vAlign w:val="center"/>
-            <w:hideMark/>
-          </w:tcPr>
-          <w:p>
-            <w:pPr>
-              <w:spacing w:after="0" w:line="240" w:lineRule="auto"/>
-              <w:jc w:val="right"/>
-              <w:rPr>
-                <w:rFonts w:ascii="Arial" w:eastAsia="Times New Roman" w:hAnsi="Arial" w:cs="Arial"/>
-                <w:sz w:val="16"/>
-                <w:szCs w:val="16"/>
-                <w:lang w:eastAsia="ru-RU"/>
-              </w:rPr>
-            </w:pPr>
-            <w:r>
-              <w:rPr>
-                <w:rFonts w:ascii="Arial" w:eastAsia="Times New Roman" w:hAnsi="Arial" w:cs="Arial"/>
-                <w:sz w:val="16"/>
-                <w:szCs w:val="16"/>
-                <w:lang w:eastAsia="ru-RU"/>
-              </w:rPr>
-              <w:t>250</w:t>
-            </w:r>
-          </w:p>
-        </w:tc>
-        <w:tc>
-          <w:tcPr>
-            <w:tcW w:w="0" w:type="auto"/>
-            <w:vMerge w:val="restart"/>
-            <w:tcBorders>
-              <w:top w:val="single" w:sz="6" w:space="0" w:color="000000"/>
-              <w:left w:val="single" w:sz="6" w:space="0" w:color="000000"/>
-              <w:right w:val="single" w:sz="6" w:space="0" w:color="000000"/>
-            </w:tcBorders>
-            <w:vAlign w:val="center"/>
-            <w:hideMark/>
-          </w:tcPr>
-          <w:p>
-            <w:pPr>
-              <w:spacing w:after="0" w:line="240" w:lineRule="auto"/>
-              <w:jc w:val="right"/>
-              <w:rPr>
-                <w:rFonts w:ascii="Arial" w:eastAsia="Times New Roman" w:hAnsi="Arial" w:cs="Arial"/>
-                <w:sz w:val="16"/>
-                <w:szCs w:val="16"/>
-                <w:lang w:eastAsia="ru-RU"/>
-              </w:rPr>
-            </w:pPr>
-            <w:r>
-              <w:rPr>
-                <w:rFonts w:ascii="Arial" w:eastAsia="Times New Roman" w:hAnsi="Arial" w:cs="Arial"/>
-                <w:sz w:val="16"/>
-                <w:szCs w:val="16"/>
-                <w:lang w:eastAsia="ru-RU"/>
-              </w:rPr>
-              <w:t>Склад Подольск</w:t>
-            </w:r>
-          </w:p>
-        </w:tc>
-        <w:tc>
-          <w:tcPr>
-            <w:tcW w:w="0" w:type="auto"/>
-            <w:vMerge w:val="restart"/>
-            <w:tcBorders>
-              <w:top w:val="single" w:sz="6" w:space="0" w:color="000000"/>
-              <w:right w:val="single" w:sz="12" w:space="0" w:color="000000"/>
-            </w:tcBorders>
-            <w:vAlign w:val="center"/>
-            <w:hideMark/>
-          </w:tcPr>
-          <w:p>
-            <w:pPr>
-              <w:spacing w:after="0" w:line="240" w:lineRule="auto"/>
-              <w:jc w:val="right"/>
-              <w:rPr>
-                <w:rFonts w:ascii="Arial" w:eastAsia="Times New Roman" w:hAnsi="Arial" w:cs="Arial"/>
-                <w:sz w:val="16"/>
-                <w:szCs w:val="16"/>
-                <w:lang w:eastAsia="ru-RU"/>
-              </w:rPr>
-            </w:pPr>
-          </w:p>
-        </w:tc>
-        <w:tc>
-          <w:tcPr>
-            <w:tcW w:w="0" w:type="auto"/>
-            <w:vAlign w:val="center"/>
-            <w:hideMark/>
-          </w:tcPr>
-          <w:p>
-            <w:pPr>
-              <w:spacing w:after="0" w:line="240" w:lineRule="auto"/>
-              <w:rPr>
-                <w:rFonts w:ascii="Times New Roman" w:eastAsia="Times New Roman" w:hAnsi="Times New Roman" w:cs="Times New Roman"/>
-                <w:sz w:val="20"/>
-                <w:szCs w:val="20"/>
-                <w:lang w:eastAsia="ru-RU"/>
-              </w:rPr>
-            </w:pPr>
-          </w:p>
-        </w:tc>
-      </w:tr>
-      <w:tr>
-        <w:trPr>
-          <w:trHeight w:val="645"/>
-        </w:trPr>
-        <w:tc>
-          <w:tcPr>
-            <w:tcW w:w="0" w:type="auto"/>
-            <w:vMerge/>
-            <w:vAlign w:val="center"/>
-            <w:hideMark/>
-          </w:tcPr>
-          <w:p>
-            <w:pPr>
-              <w:spacing w:after="0" w:line="240" w:lineRule="auto"/>
-              <w:rPr>
-                <w:rFonts w:ascii="Times New Roman" w:eastAsia="Times New Roman" w:hAnsi="Times New Roman" w:cs="Times New Roman"/>
-                <w:sz w:val="20"/>
-                <w:szCs w:val="20"/>
-                <w:lang w:eastAsia="ru-RU"/>
-              </w:rPr>
-            </w:pPr>
-          </w:p>
-        </w:tc>
-        <w:tc>
-          <w:tcPr>
-            <w:tcW w:w="0" w:type="auto"/>
-            <w:vMerge/>
-            <w:tcBorders>
-              <w:top w:val="single" w:sz="6" w:space="0" w:color="000000"/>
-              <w:left w:val="single" w:sz="12" w:space="0" w:color="000000"/>
-            </w:tcBorders>
-            <w:vAlign w:val="center"/>
-            <w:hideMark/>
-          </w:tcPr>
-          <w:p>
-            <w:pPr>
-              <w:spacing w:after="0" w:line="240" w:lineRule="auto"/>
-              <w:rPr>
-                <w:rFonts w:ascii="Arial" w:eastAsia="Times New Roman" w:hAnsi="Arial" w:cs="Arial"/>
-                <w:sz w:val="16"/>
-                <w:szCs w:val="16"/>
-                <w:lang w:eastAsia="ru-RU"/>
-              </w:rPr>
-            </w:pPr>
-          </w:p>
-        </w:tc>
-        <w:tc>
-          <w:tcPr>
-            <w:tcW w:w="0" w:type="auto"/>
-            <w:vMerge/>
-            <w:tcBorders>
-              <w:top w:val="single" w:sz="6" w:space="0" w:color="000000"/>
-              <w:left w:val="single" w:sz="6" w:space="0" w:color="000000"/>
-            </w:tcBorders>
-            <w:vAlign w:val="center"/>
-            <w:hideMark/>
-          </w:tcPr>
-          <w:p>
-            <w:pPr>
-              <w:spacing w:after="0" w:line="240" w:lineRule="auto"/>
-              <w:rPr>
-                <w:rFonts w:ascii="Arial" w:eastAsia="Times New Roman" w:hAnsi="Arial" w:cs="Arial"/>
-                <w:sz w:val="16"/>
-                <w:szCs w:val="16"/>
-                <w:lang w:eastAsia="ru-RU"/>
-              </w:rPr>
-            </w:pPr>
-          </w:p>
-        </w:tc>
-        <w:tc>
-          <w:tcPr>
-            <w:tcW w:w="0" w:type="auto"/>
-            <w:tcBorders>
-              <w:top w:val="single" w:sz="6" w:space="0" w:color="000000"/>
-              <w:left w:val="single" w:sz="6" w:space="0" w:color="000000"/>
-            </w:tcBorders>
-            <w:hideMark/>
-          </w:tcPr>
-          <w:p>
-            <w:pPr>
-              <w:spacing w:after="0" w:line="240" w:lineRule="auto"/>
-              <w:rPr>
-                <w:rFonts w:ascii="Arial" w:eastAsia="Times New Roman" w:hAnsi="Arial" w:cs="Arial"/>
-                <w:sz w:val="16"/>
-                <w:szCs w:val="16"/>
-                <w:lang w:eastAsia="ru-RU"/>
-              </w:rPr>
-            </w:pPr>
-            <w:r>
-              <w:rPr>
-                <w:rFonts w:ascii="Arial" w:eastAsia="Times New Roman" w:hAnsi="Arial" w:cs="Arial"/>
-                <w:sz w:val="16"/>
-                <w:szCs w:val="16"/>
-                <w:lang w:eastAsia="ru-RU"/>
-              </w:rPr>
-              <w:t>Адмонтер, брашированный, под натуральным маслом, 15x80x2380</w:t>
-            </w:r>
-          </w:p>
-        </w:tc>
-        <w:tc>
-          <w:tcPr>
-            <w:tcW w:w="0" w:type="auto"/>
-            <w:vMerge/>
-            <w:tcBorders>
-              <w:top w:val="single" w:sz="6" w:space="0" w:color="000000"/>
-              <w:left w:val="single" w:sz="6" w:space="0" w:color="000000"/>
-            </w:tcBorders>
-            <w:vAlign w:val="center"/>
-            <w:hideMark/>
-          </w:tcPr>
-          <w:p>
-            <w:pPr>
-              <w:spacing w:after="0" w:line="240" w:lineRule="auto"/>
-              <w:rPr>
-                <w:rFonts w:ascii="Arial" w:eastAsia="Times New Roman" w:hAnsi="Arial" w:cs="Arial"/>
-                <w:sz w:val="16"/>
-                <w:szCs w:val="16"/>
-                <w:lang w:eastAsia="ru-RU"/>
-              </w:rPr>
-            </w:pPr>
-          </w:p>
-        </w:tc>
-        <w:tc>
-          <w:tcPr>
-            <w:tcW w:w="0" w:type="auto"/>
-            <w:vMerge/>
-            <w:tcBorders>
-              <w:top w:val="single" w:sz="6" w:space="0" w:color="000000"/>
-              <w:left w:val="single" w:sz="6" w:space="0" w:color="000000"/>
-            </w:tcBorders>
-            <w:vAlign w:val="center"/>
-            <w:hideMark/>
-          </w:tcPr>
-          <w:p>
-            <w:pPr>
-              <w:spacing w:after="0" w:line="240" w:lineRule="auto"/>
-              <w:rPr>
-                <w:rFonts w:ascii="Arial" w:eastAsia="Times New Roman" w:hAnsi="Arial" w:cs="Arial"/>
-                <w:sz w:val="16"/>
-                <w:szCs w:val="16"/>
-                <w:lang w:eastAsia="ru-RU"/>
-              </w:rPr>
-            </w:pPr>
-          </w:p>
-        </w:tc>
-        <w:tc>
-          <w:tcPr>
-            <w:tcW w:w="0" w:type="auto"/>
-            <w:vMerge/>
-            <w:tcBorders>
-              <w:top w:val="single" w:sz="6" w:space="0" w:color="000000"/>
-              <w:left w:val="single" w:sz="6" w:space="0" w:color="000000"/>
-              <w:bottom w:val="single" w:sz="6" w:space="0" w:color="000000"/>
-              <w:right w:val="single" w:sz="6" w:space="0" w:color="000000"/>
-            </w:tcBorders>
-            <w:vAlign w:val="center"/>
-            <w:hideMark/>
-          </w:tcPr>
-          <w:p>
-            <w:pPr>
-              <w:spacing w:after="0" w:line="240" w:lineRule="auto"/>
-              <w:rPr>
-                <w:rFonts w:ascii="Arial" w:eastAsia="Times New Roman" w:hAnsi="Arial" w:cs="Arial"/>
-                <w:sz w:val="16"/>
-                <w:szCs w:val="16"/>
-                <w:lang w:eastAsia="ru-RU"/>
-              </w:rPr>
-            </w:pPr>
-          </w:p>
-        </w:tc>
-        <w:tc>
-          <w:tcPr>
-            <w:tcW w:w="0" w:type="auto"/>
-            <w:vMerge/>
-            <w:tcBorders>
-              <w:top w:val="single" w:sz="6" w:space="0" w:color="000000"/>
-              <w:left w:val="single" w:sz="6" w:space="0" w:color="000000"/>
-              <w:bottom w:val="single" w:sz="6" w:space="0" w:color="000000"/>
-              <w:right w:val="single" w:sz="6" w:space="0" w:color="000000"/>
-            </w:tcBorders>
-            <w:vAlign w:val="center"/>
-            <w:hideMark/>
-          </w:tcPr>
-          <w:p>
-            <w:pPr>
-              <w:spacing w:after="0" w:line="240" w:lineRule="auto"/>
-              <w:rPr>
-                <w:rFonts w:ascii="Arial" w:eastAsia="Times New Roman" w:hAnsi="Arial" w:cs="Arial"/>
-                <w:sz w:val="16"/>
-                <w:szCs w:val="16"/>
-                <w:lang w:eastAsia="ru-RU"/>
-              </w:rPr>
-            </w:pPr>
-          </w:p>
-        </w:tc>
-        <w:tc>
-          <w:tcPr>
-            <w:tcW w:w="0" w:type="auto"/>
-            <w:vMerge/>
-            <w:tcBorders>
-              <w:top w:val="single" w:sz="6" w:space="0" w:color="000000"/>
-              <w:left w:val="single" w:sz="6" w:space="0" w:color="000000"/>
-            </w:tcBorders>
-            <w:vAlign w:val="center"/>
-            <w:hideMark/>
-          </w:tcPr>
-          <w:p>
-            <w:pPr>
-              <w:spacing w:after="0" w:line="240" w:lineRule="auto"/>
-              <w:rPr>
-                <w:rFonts w:ascii="Arial" w:eastAsia="Times New Roman" w:hAnsi="Arial" w:cs="Arial"/>
-                <w:sz w:val="16"/>
-                <w:szCs w:val="16"/>
-                <w:lang w:eastAsia="ru-RU"/>
-              </w:rPr>
-            </w:pPr>
-          </w:p>
-        </w:tc>
-        <w:tc>
-          <w:tcPr>
-            <w:tcW w:w="0" w:type="auto"/>
-            <w:vMerge/>
-            <w:tcBorders>
-              <w:top w:val="single" w:sz="6" w:space="0" w:color="000000"/>
-              <w:left w:val="single" w:sz="6" w:space="0" w:color="000000"/>
-            </w:tcBorders>
-            <w:vAlign w:val="center"/>
-            <w:hideMark/>
-          </w:tcPr>
-          <w:p>
-            <w:pPr>
-              <w:spacing w:after="0" w:line="240" w:lineRule="auto"/>
-              <w:rPr>
-                <w:rFonts w:ascii="Arial" w:eastAsia="Times New Roman" w:hAnsi="Arial" w:cs="Arial"/>
-                <w:sz w:val="16"/>
-                <w:szCs w:val="16"/>
-                <w:lang w:eastAsia="ru-RU"/>
-              </w:rPr>
-            </w:pPr>
-          </w:p>
-        </w:tc>
-        <w:tc>
-          <w:tcPr>
-            <w:tcW w:w="0" w:type="auto"/>
-            <w:vMerge/>
-            <w:tcBorders>
-              <w:top w:val="single" w:sz="6" w:space="0" w:color="000000"/>
-              <w:left w:val="single" w:sz="6" w:space="0" w:color="000000"/>
-            </w:tcBorders>
-            <w:vAlign w:val="center"/>
-            <w:hideMark/>
-          </w:tcPr>
-          <w:p>
-            <w:pPr>
-              <w:spacing w:after="0" w:line="240" w:lineRule="auto"/>
-              <w:rPr>
-                <w:rFonts w:ascii="Arial" w:eastAsia="Times New Roman" w:hAnsi="Arial" w:cs="Arial"/>
-                <w:sz w:val="16"/>
-                <w:szCs w:val="16"/>
-                <w:lang w:eastAsia="ru-RU"/>
-              </w:rPr>
-            </w:pPr>
-          </w:p>
-        </w:tc>
-        <w:tc>
-          <w:tcPr>
-            <w:tcW w:w="0" w:type="auto"/>
-            <w:vMerge/>
-            <w:tcBorders>
-              <w:top w:val="single" w:sz="6" w:space="0" w:color="000000"/>
-              <w:left w:val="single" w:sz="6" w:space="0" w:color="000000"/>
-              <w:right w:val="single" w:sz="6" w:space="0" w:color="000000"/>
-            </w:tcBorders>
-            <w:vAlign w:val="center"/>
-            <w:hideMark/>
-          </w:tcPr>
-          <w:p>
-            <w:pPr>
-              <w:spacing w:after="0" w:line="240" w:lineRule="auto"/>
-              <w:rPr>
-                <w:rFonts w:ascii="Arial" w:eastAsia="Times New Roman" w:hAnsi="Arial" w:cs="Arial"/>
-                <w:sz w:val="16"/>
-                <w:szCs w:val="16"/>
-                <w:lang w:eastAsia="ru-RU"/>
-              </w:rPr>
-            </w:pPr>
-          </w:p>
-        </w:tc>
-        <w:tc>
-          <w:tcPr>
-            <w:tcW w:w="0" w:type="auto"/>
-            <w:vMerge/>
-            <w:tcBorders>
-              <w:top w:val="single" w:sz="6" w:space="0" w:color="000000"/>
-              <w:left w:val="single" w:sz="6" w:space="0" w:color="000000"/>
-              <w:right w:val="single" w:sz="6" w:space="0" w:color="000000"/>
-            </w:tcBorders>
-            <w:vAlign w:val="center"/>
-            <w:hideMark/>
-          </w:tcPr>
-          <w:p>
-            <w:pPr>
-              <w:spacing w:after="0" w:line="240" w:lineRule="auto"/>
-              <w:rPr>
-                <w:rFonts w:ascii="Arial" w:eastAsia="Times New Roman" w:hAnsi="Arial" w:cs="Arial"/>
-                <w:sz w:val="16"/>
-                <w:szCs w:val="16"/>
-                <w:lang w:eastAsia="ru-RU"/>
-              </w:rPr>
-            </w:pPr>
-          </w:p>
-        </w:tc>
-        <w:tc>
-          <w:tcPr>
-            <w:tcW w:w="0" w:type="auto"/>
-            <w:vMerge/>
-            <w:tcBorders>
-              <w:top w:val="single" w:sz="6" w:space="0" w:color="000000"/>
-              <w:right w:val="single" w:sz="12" w:space="0" w:color="000000"/>
-            </w:tcBorders>
-            <w:vAlign w:val="center"/>
-            <w:hideMark/>
-          </w:tcPr>
-          <w:p>
-            <w:pPr>
-              <w:spacing w:after="0" w:line="240" w:lineRule="auto"/>
-              <w:rPr>
-                <w:rFonts w:ascii="Arial" w:eastAsia="Times New Roman" w:hAnsi="Arial" w:cs="Arial"/>
-                <w:sz w:val="16"/>
-                <w:szCs w:val="16"/>
-                <w:lang w:eastAsia="ru-RU"/>
-              </w:rPr>
-            </w:pPr>
-          </w:p>
-        </w:tc>
-        <w:tc>
-          <w:tcPr>
-            <w:tcW w:w="0" w:type="auto"/>
-            <w:vAlign w:val="center"/>
-            <w:hideMark/>
-          </w:tcPr>
-          <w:p>
-            <w:pPr>
-              <w:spacing w:after="0" w:line="240" w:lineRule="auto"/>
-              <w:rPr>
-                <w:rFonts w:ascii="Arial" w:eastAsia="Times New Roman" w:hAnsi="Arial" w:cs="Arial"/>
-                <w:sz w:val="16"/>
-                <w:szCs w:val="16"/>
-                <w:lang w:eastAsia="ru-RU"/>
-              </w:rPr>
-            </w:pPr>
-          </w:p>
-        </w:tc>
-      </w:tr>
-      <w:tr>
-        <w:trPr>
-          <w:trHeight w:val="435"/>
-        </w:trPr>
-        <w:tc>
-          <w:tcPr>
-            <w:tcW w:w="0" w:type="auto"/>
-            <w:vMerge w:val="restart"/>
-            <w:vAlign w:val="center"/>
-            <w:hideMark/>
-          </w:tcPr>
-          <w:p>
-            <w:pPr>
-              <w:spacing w:after="0" w:line="240" w:lineRule="auto"/>
-              <w:rPr>
-                <w:rFonts w:ascii="Times New Roman" w:eastAsia="Times New Roman" w:hAnsi="Times New Roman" w:cs="Times New Roman"/>
-                <w:sz w:val="20"/>
-                <w:szCs w:val="20"/>
-                <w:lang w:eastAsia="ru-RU"/>
-              </w:rPr>
-            </w:pPr>
-          </w:p>
-        </w:tc>
-        <w:tc>
-          <w:tcPr>
-            <w:tcW w:w="0" w:type="auto"/>
-            <w:vMerge w:val="restart"/>
-            <w:tcBorders>
-              <w:top w:val="single" w:sz="6" w:space="0" w:color="000000"/>
-              <w:left w:val="single" w:sz="12" w:space="0" w:color="000000"/>
-            </w:tcBorders>
-            <w:vAlign w:val="center"/>
-            <w:hideMark/>
-          </w:tcPr>
-          <w:p>
-            <w:pPr>
-              <w:spacing w:after="0" w:line="240" w:lineRule="auto"/>
-              <w:jc w:val="center"/>
-              <w:rPr>
-                <w:rFonts w:ascii="Arial" w:eastAsia="Times New Roman" w:hAnsi="Arial" w:cs="Arial"/>
-                <w:sz w:val="16"/>
-                <w:szCs w:val="16"/>
-                <w:lang w:eastAsia="ru-RU"/>
-              </w:rPr>
-            </w:pPr>
-            <w:r>
-              <w:rPr>
-                <w:rFonts w:ascii="Arial" w:eastAsia="Times New Roman" w:hAnsi="Arial" w:cs="Arial"/>
-                <w:sz w:val="16"/>
-                <w:szCs w:val="16"/>
-                <w:lang w:eastAsia="ru-RU"/>
-              </w:rPr>
-              <w:t>4</w:t>
-            </w:r>
-          </w:p>
-        </w:tc>
-        <w:tc>
-          <w:tcPr>
-            <w:tcW w:w="0" w:type="auto"/>
-            <w:vMerge w:val="restart"/>
-            <w:tcBorders>
-              <w:top w:val="single" w:sz="6" w:space="0" w:color="000000"/>
-              <w:left w:val="single" w:sz="6" w:space="0" w:color="000000"/>
-            </w:tcBorders>
-            <w:vAlign w:val="center"/>
-            <w:hideMark/>
-          </w:tcPr>
-          <w:p>
-            <w:pPr>
-              <w:spacing w:after="0" w:line="240" w:lineRule="auto"/>
-              <w:jc w:val="center"/>
-              <w:rPr>
-                <w:rFonts w:ascii="Arial" w:eastAsia="Times New Roman" w:hAnsi="Arial" w:cs="Arial"/>
-                <w:sz w:val="16"/>
-                <w:szCs w:val="16"/>
-                <w:lang w:eastAsia="ru-RU"/>
-              </w:rPr>
-            </w:pPr>
-            <w:r>
-              <w:rPr>
-                <w:rFonts w:ascii="Arial" w:eastAsia="Times New Roman" w:hAnsi="Arial" w:cs="Arial"/>
-                <w:sz w:val="16"/>
-                <w:szCs w:val="16"/>
-                <w:lang w:eastAsia="ru-RU"/>
-              </w:rPr>
-              <w:t>EI2000 02</w:t>
-            </w:r>
-          </w:p>
-        </w:tc>
-        <w:tc>
-          <w:tcPr>
-            <w:tcW w:w="0" w:type="auto"/>
-            <w:tcBorders>
-              <w:top w:val="single" w:sz="6" w:space="0" w:color="000000"/>
-              <w:left w:val="single" w:sz="6" w:space="0" w:color="000000"/>
-            </w:tcBorders>
-            <w:hideMark/>
-          </w:tcPr>
-          <w:p>
-            <w:pPr>
-              <w:spacing w:after="0" w:line="240" w:lineRule="auto"/>
-              <w:rPr>
-                <w:rFonts w:ascii="Arial" w:eastAsia="Times New Roman" w:hAnsi="Arial" w:cs="Arial"/>
-                <w:sz w:val="16"/>
-                <w:szCs w:val="16"/>
-                <w:lang w:val="en-US" w:eastAsia="ru-RU"/>
-              </w:rPr>
-            </w:pPr>
-            <w:r>
-              <w:rPr>
-                <w:rFonts w:ascii="Arial" w:eastAsia="Times New Roman" w:hAnsi="Arial" w:cs="Arial"/>
-                <w:sz w:val="16"/>
-                <w:szCs w:val="16"/>
-                <w:lang w:val="en-US" w:eastAsia="ru-RU"/>
-              </w:rPr>
-              <w:t>Admonter, Oak, grey hues, brushed, natural oiled, 15x192x2000</w:t>
-            </w:r>
-          </w:p>
-        </w:tc>
-        <w:tc>
-          <w:tcPr>
-            <w:tcW w:w="0" w:type="auto"/>
-            <w:vMerge w:val="restart"/>
-            <w:tcBorders>
-              <w:top w:val="single" w:sz="6" w:space="0" w:color="000000"/>
-              <w:left w:val="single" w:sz="6" w:space="0" w:color="000000"/>
-            </w:tcBorders>
-            <w:vAlign w:val="center"/>
-            <w:hideMark/>
-          </w:tcPr>
-          <w:p>
-            <w:pPr>
-              <w:spacing w:after="0" w:line="240" w:lineRule="auto"/>
-              <w:jc w:val="right"/>
-              <w:rPr>
-                <w:rFonts w:ascii="Arial" w:eastAsia="Times New Roman" w:hAnsi="Arial" w:cs="Arial"/>
-                <w:sz w:val="16"/>
-                <w:szCs w:val="16"/>
-                <w:lang w:eastAsia="ru-RU"/>
-              </w:rPr>
-            </w:pPr>
-            <w:r>
-              <w:rPr>
-                <w:rFonts w:ascii="Arial" w:eastAsia="Times New Roman" w:hAnsi="Arial" w:cs="Arial"/>
-                <w:sz w:val="16"/>
-                <w:szCs w:val="16"/>
-                <w:lang w:eastAsia="ru-RU"/>
-              </w:rPr>
-              <w:t>0.3|</w:t>
-            </w:r>
-          </w:p>
-        </w:tc>
-        <w:tc>
-          <w:tcPr>
-            <w:tcW w:w="0" w:type="auto"/>
-            <w:vMerge w:val="restart"/>
-            <w:tcBorders>
-              <w:top w:val="single" w:sz="6" w:space="0" w:color="000000"/>
-              <w:left w:val="single" w:sz="6" w:space="0" w:color="000000"/>
-            </w:tcBorders>
-            <w:vAlign w:val="center"/>
-            <w:hideMark/>
-          </w:tcPr>
-          <w:p>
-            <w:pPr>
-              <w:spacing w:after="0" w:line="240" w:lineRule="auto"/>
-              <w:jc w:val="right"/>
-              <w:rPr>
-                <w:rFonts w:ascii="Arial" w:eastAsia="Times New Roman" w:hAnsi="Arial" w:cs="Arial"/>
-                <w:sz w:val="16"/>
-                <w:szCs w:val="16"/>
-                <w:lang w:eastAsia="ru-RU"/>
-              </w:rPr>
-            </w:pPr>
-            <w:r>
-              <w:rPr>
-                <w:rFonts w:ascii="Arial" w:eastAsia="Times New Roman" w:hAnsi="Arial" w:cs="Arial"/>
-                <w:sz w:val="16"/>
-                <w:szCs w:val="16"/>
-                <w:lang w:eastAsia="ru-RU"/>
-              </w:rPr>
-              <w:t>package</w:t>
-            </w:r>
-          </w:p>
-        </w:tc>
-        <w:tc>
-          <w:tcPr>
-            <w:tcW w:w="0" w:type="auto"/>
-            <w:vMerge w:val="restart"/>
-            <w:tcBorders>
-              <w:top w:val="single" w:sz="6" w:space="0" w:color="000000"/>
-              <w:left w:val="single" w:sz="6" w:space="0" w:color="000000"/>
-              <w:bottom w:val="single" w:sz="6" w:space="0" w:color="000000"/>
-              <w:right w:val="single" w:sz="6" w:space="0" w:color="000000"/>
-            </w:tcBorders>
-            <w:vAlign w:val="center"/>
-            <w:hideMark/>
-          </w:tcPr>
-          <w:p>
-            <w:pPr>
-              <w:spacing w:after="0" w:line="240" w:lineRule="auto"/>
-              <w:rPr>
-                <w:rFonts w:ascii="Arial" w:eastAsia="Times New Roman" w:hAnsi="Arial" w:cs="Arial"/>
-                <w:sz w:val="16"/>
-                <w:szCs w:val="16"/>
-                <w:lang w:eastAsia="ru-RU"/>
-              </w:rPr>
-            </w:pPr>
-            <w:r>
-              <w:rPr>
-                <w:rFonts w:ascii="Arial" w:eastAsia="Times New Roman" w:hAnsi="Arial" w:cs="Arial"/>
-                <w:sz w:val="16"/>
-                <w:szCs w:val="16"/>
-                <w:lang w:eastAsia="ru-RU"/>
-              </w:rPr>
-              <w:t>8.5 кг</w:t>
-            </w:r>
-          </w:p>
-        </w:tc>
-        <w:tc>
-          <w:tcPr>
-            <w:tcW w:w="0" w:type="auto"/>
-            <w:vMerge w:val="restart"/>
-            <w:tcBorders>
-              <w:top w:val="single" w:sz="6" w:space="0" w:color="000000"/>
-              <w:left w:val="single" w:sz="6" w:space="0" w:color="000000"/>
-              <w:bottom w:val="single" w:sz="6" w:space="0" w:color="000000"/>
-              <w:right w:val="single" w:sz="6" w:space="0" w:color="000000"/>
-            </w:tcBorders>
-            <w:vAlign w:val="center"/>
-            <w:hideMark/>
-          </w:tcPr>
-          <w:p>
-            <w:pPr>
-              <w:spacing w:after="0" w:line="240" w:lineRule="auto"/>
-              <w:rPr>
-                <w:rFonts w:ascii="Arial" w:eastAsia="Times New Roman" w:hAnsi="Arial" w:cs="Arial"/>
-                <w:sz w:val="16"/>
-                <w:szCs w:val="16"/>
-                <w:lang w:eastAsia="ru-RU"/>
-              </w:rPr>
-            </w:pPr>
-            <w:r>
-              <w:rPr>
-                <w:rFonts w:ascii="Arial" w:eastAsia="Times New Roman" w:hAnsi="Arial" w:cs="Arial"/>
-                <w:sz w:val="16"/>
-                <w:szCs w:val="16"/>
-                <w:lang w:eastAsia="ru-RU"/>
-              </w:rPr>
-              <w:t>0 м3</w:t>
-            </w:r>
-          </w:p>
-        </w:tc>
-        <w:tc>
-          <w:tcPr>
-            <w:tcW w:w="0" w:type="auto"/>
-            <w:vMerge w:val="restart"/>
-            <w:tcBorders>
-              <w:top w:val="single" w:sz="6" w:space="0" w:color="000000"/>
-              <w:left w:val="single" w:sz="6" w:space="0" w:color="000000"/>
-            </w:tcBorders>
-            <w:vAlign w:val="center"/>
-            <w:hideMark/>
-          </w:tcPr>
-          <w:p>
-            <w:pPr>
-              <w:spacing w:after="0" w:line="240" w:lineRule="auto"/>
-              <w:jc w:val="right"/>
-              <w:rPr>
-                <w:rFonts w:ascii="Arial" w:eastAsia="Times New Roman" w:hAnsi="Arial" w:cs="Arial"/>
-                <w:sz w:val="16"/>
-                <w:szCs w:val="16"/>
-                <w:lang w:eastAsia="ru-RU"/>
-              </w:rPr>
-            </w:pPr>
-            <w:r>
-              <w:rPr>
-                <w:rFonts w:ascii="Arial" w:eastAsia="Times New Roman" w:hAnsi="Arial" w:cs="Arial"/>
-                <w:sz w:val="16"/>
-                <w:szCs w:val="16"/>
-                <w:lang w:eastAsia="ru-RU"/>
-              </w:rPr>
-              <w:t>0.81</w:t>
-            </w:r>
-          </w:p>
-        </w:tc>
-        <w:tc>
-          <w:tcPr>
-            <w:tcW w:w="0" w:type="auto"/>
-            <w:vMerge w:val="restart"/>
-            <w:tcBorders>
-              <w:top w:val="single" w:sz="6" w:space="0" w:color="000000"/>
-              <w:left w:val="single" w:sz="6" w:space="0" w:color="000000"/>
-            </w:tcBorders>
-            <w:vAlign w:val="center"/>
-            <w:hideMark/>
-          </w:tcPr>
-          <w:p>
-            <w:pPr>
-              <w:spacing w:after="0" w:line="240" w:lineRule="auto"/>
-              <w:rPr>
-                <w:rFonts w:ascii="Arial" w:eastAsia="Times New Roman" w:hAnsi="Arial" w:cs="Arial"/>
-                <w:sz w:val="16"/>
-                <w:szCs w:val="16"/>
-                <w:lang w:eastAsia="ru-RU"/>
-              </w:rPr>
-            </w:pPr>
-            <w:r>
-              <w:rPr>
-                <w:rFonts w:ascii="Arial" w:eastAsia="Times New Roman" w:hAnsi="Arial" w:cs="Arial"/>
-                <w:sz w:val="16"/>
-                <w:szCs w:val="16"/>
-                <w:lang w:eastAsia="ru-RU"/>
-              </w:rPr>
-              <w:t>м2</w:t>
-            </w:r>
-          </w:p>
-        </w:tc>
-        <w:tc>
-          <w:tcPr>
-            <w:tcW w:w="0" w:type="auto"/>
-            <w:vMerge w:val="restart"/>
-            <w:tcBorders>
-              <w:top w:val="single" w:sz="6" w:space="0" w:color="000000"/>
-              <w:left w:val="single" w:sz="6" w:space="0" w:color="000000"/>
-            </w:tcBorders>
-            <w:vAlign w:val="center"/>
-            <w:hideMark/>
-          </w:tcPr>
-          <w:p>
-            <w:pPr>
-              <w:spacing w:after="0" w:line="240" w:lineRule="auto"/>
-              <w:jc w:val="right"/>
-              <w:rPr>
-                <w:rFonts w:ascii="Arial" w:eastAsia="Times New Roman" w:hAnsi="Arial" w:cs="Arial"/>
-                <w:sz w:val="16"/>
-                <w:szCs w:val="16"/>
-                <w:lang w:eastAsia="ru-RU"/>
-              </w:rPr>
-            </w:pPr>
-            <w:r>
-              <w:rPr>
-                <w:rFonts w:ascii="Arial" w:eastAsia="Times New Roman" w:hAnsi="Arial" w:cs="Arial"/>
-                <w:sz w:val="16"/>
-                <w:szCs w:val="16"/>
-                <w:lang w:eastAsia="ru-RU"/>
-              </w:rPr>
-              <w:t>70</w:t>
-            </w:r>
-          </w:p>
-        </w:tc>
-        <w:tc>
-          <w:tcPr>
-            <w:tcW w:w="0" w:type="auto"/>
-            <w:vMerge w:val="restart"/>
-            <w:tcBorders>
-              <w:top w:val="single" w:sz="6" w:space="0" w:color="000000"/>
-              <w:left w:val="single" w:sz="6" w:space="0" w:color="000000"/>
-              <w:right w:val="single" w:sz="6" w:space="0" w:color="000000"/>
-            </w:tcBorders>
-            <w:vAlign w:val="center"/>
-            <w:hideMark/>
-          </w:tcPr>
-          <w:p>
-            <w:pPr>
-              <w:spacing w:after="0" w:line="240" w:lineRule="auto"/>
-              <w:jc w:val="right"/>
-              <w:rPr>
-                <w:rFonts w:ascii="Arial" w:eastAsia="Times New Roman" w:hAnsi="Arial" w:cs="Arial"/>
-                <w:sz w:val="16"/>
-                <w:szCs w:val="16"/>
-                <w:lang w:eastAsia="ru-RU"/>
-              </w:rPr>
-            </w:pPr>
-            <w:r>
-              <w:rPr>
-                <w:rFonts w:ascii="Arial" w:eastAsia="Times New Roman" w:hAnsi="Arial" w:cs="Arial"/>
-                <w:sz w:val="16"/>
-                <w:szCs w:val="16"/>
-                <w:lang w:eastAsia="ru-RU"/>
-              </w:rPr>
-              <w:t>56.45</w:t>
-            </w:r>
-          </w:p>
-        </w:tc>
-        <w:tc>
-          <w:tcPr>
-            <w:tcW w:w="0" w:type="auto"/>
-            <w:vMerge w:val="restart"/>
-            <w:tcBorders>
-              <w:top w:val="single" w:sz="6" w:space="0" w:color="000000"/>
-              <w:left w:val="single" w:sz="6" w:space="0" w:color="000000"/>
-              <w:right w:val="single" w:sz="6" w:space="0" w:color="000000"/>
-            </w:tcBorders>
-            <w:vAlign w:val="center"/>
-            <w:hideMark/>
-          </w:tcPr>
-          <w:p>
-            <w:pPr>
-              <w:spacing w:after="0" w:line="240" w:lineRule="auto"/>
-              <w:jc w:val="right"/>
-              <w:rPr>
-                <w:rFonts w:ascii="Arial" w:eastAsia="Times New Roman" w:hAnsi="Arial" w:cs="Arial"/>
-                <w:sz w:val="16"/>
-                <w:szCs w:val="16"/>
-                <w:lang w:eastAsia="ru-RU"/>
-              </w:rPr>
-            </w:pPr>
-            <w:r>
-              <w:rPr>
-                <w:rFonts w:ascii="Arial" w:eastAsia="Times New Roman" w:hAnsi="Arial" w:cs="Arial"/>
-                <w:sz w:val="16"/>
-                <w:szCs w:val="16"/>
-                <w:lang w:eastAsia="ru-RU"/>
-              </w:rPr>
-              <w:t>Склад Подольск</w:t>
-            </w:r>
-          </w:p>
-        </w:tc>
-        <w:tc>
-          <w:tcPr>
-            <w:tcW w:w="0" w:type="auto"/>
-            <w:vMerge w:val="restart"/>
-            <w:tcBorders>
-              <w:top w:val="single" w:sz="6" w:space="0" w:color="000000"/>
-              <w:right w:val="single" w:sz="12" w:space="0" w:color="000000"/>
-            </w:tcBorders>
-            <w:vAlign w:val="center"/>
-            <w:hideMark/>
-          </w:tcPr>
-          <w:p>
-            <w:pPr>
-              <w:spacing w:after="0" w:line="240" w:lineRule="auto"/>
-              <w:jc w:val="right"/>
-              <w:rPr>
-                <w:rFonts w:ascii="Arial" w:eastAsia="Times New Roman" w:hAnsi="Arial" w:cs="Arial"/>
-                <w:sz w:val="16"/>
-                <w:szCs w:val="16"/>
-                <w:lang w:eastAsia="ru-RU"/>
-              </w:rPr>
-            </w:pPr>
-          </w:p>
-        </w:tc>
-        <w:tc>
-          <w:tcPr>
-            <w:tcW w:w="0" w:type="auto"/>
-            <w:vAlign w:val="center"/>
-            <w:hideMark/>
-          </w:tcPr>
-          <w:p>
-            <w:pPr>
-              <w:spacing w:after="0" w:line="240" w:lineRule="auto"/>
-              <w:rPr>
-                <w:rFonts w:ascii="Times New Roman" w:eastAsia="Times New Roman" w:hAnsi="Times New Roman" w:cs="Times New Roman"/>
-                <w:sz w:val="20"/>
-                <w:szCs w:val="20"/>
-                <w:lang w:eastAsia="ru-RU"/>
-              </w:rPr>
-            </w:pPr>
-          </w:p>
-        </w:tc>
-      </w:tr>
-      <w:tr>
-        <w:trPr>
-          <w:trHeight w:val="645"/>
-        </w:trPr>
-        <w:tc>
-          <w:tcPr>
-            <w:tcW w:w="0" w:type="auto"/>
-            <w:vMerge/>
-            <w:vAlign w:val="center"/>
-            <w:hideMark/>
-          </w:tcPr>
-          <w:p>
-            <w:pPr>
-              <w:spacing w:after="0" w:line="240" w:lineRule="auto"/>
-              <w:rPr>
-                <w:rFonts w:ascii="Times New Roman" w:eastAsia="Times New Roman" w:hAnsi="Times New Roman" w:cs="Times New Roman"/>
-                <w:sz w:val="20"/>
-                <w:szCs w:val="20"/>
-                <w:lang w:eastAsia="ru-RU"/>
-              </w:rPr>
-            </w:pPr>
-          </w:p>
-        </w:tc>
-        <w:tc>
-          <w:tcPr>
-            <w:tcW w:w="0" w:type="auto"/>
-            <w:vMerge/>
-            <w:tcBorders>
-              <w:top w:val="single" w:sz="6" w:space="0" w:color="000000"/>
-              <w:left w:val="single" w:sz="12" w:space="0" w:color="000000"/>
-            </w:tcBorders>
-            <w:vAlign w:val="center"/>
-            <w:hideMark/>
-          </w:tcPr>
-          <w:p>
-            <w:pPr>
-              <w:spacing w:after="0" w:line="240" w:lineRule="auto"/>
-              <w:rPr>
-                <w:rFonts w:ascii="Arial" w:eastAsia="Times New Roman" w:hAnsi="Arial" w:cs="Arial"/>
-                <w:sz w:val="16"/>
-                <w:szCs w:val="16"/>
-                <w:lang w:eastAsia="ru-RU"/>
-              </w:rPr>
-            </w:pPr>
-          </w:p>
-        </w:tc>
-        <w:tc>
-          <w:tcPr>
-            <w:tcW w:w="0" w:type="auto"/>
-            <w:vMerge/>
-            <w:tcBorders>
-              <w:top w:val="single" w:sz="6" w:space="0" w:color="000000"/>
-              <w:left w:val="single" w:sz="6" w:space="0" w:color="000000"/>
-            </w:tcBorders>
-            <w:vAlign w:val="center"/>
-            <w:hideMark/>
-          </w:tcPr>
-          <w:p>
-            <w:pPr>
-              <w:spacing w:after="0" w:line="240" w:lineRule="auto"/>
-              <w:rPr>
-                <w:rFonts w:ascii="Arial" w:eastAsia="Times New Roman" w:hAnsi="Arial" w:cs="Arial"/>
-                <w:sz w:val="16"/>
-                <w:szCs w:val="16"/>
-                <w:lang w:eastAsia="ru-RU"/>
-              </w:rPr>
-            </w:pPr>
-          </w:p>
-        </w:tc>
-        <w:tc>
-          <w:tcPr>
-            <w:tcW w:w="0" w:type="auto"/>
-            <w:tcBorders>
-              <w:top w:val="single" w:sz="6" w:space="0" w:color="000000"/>
-              <w:left w:val="single" w:sz="6" w:space="0" w:color="000000"/>
-            </w:tcBorders>
-            <w:hideMark/>
-          </w:tcPr>
-          <w:p>
-            <w:pPr>
-              <w:spacing w:after="0" w:line="240" w:lineRule="auto"/>
-              <w:rPr>
-                <w:rFonts w:ascii="Arial" w:eastAsia="Times New Roman" w:hAnsi="Arial" w:cs="Arial"/>
-                <w:sz w:val="16"/>
-                <w:szCs w:val="16"/>
-                <w:lang w:eastAsia="ru-RU"/>
-              </w:rPr>
-            </w:pPr>
-            <w:r>
-              <w:rPr>
-                <w:rFonts w:ascii="Arial" w:eastAsia="Times New Roman" w:hAnsi="Arial" w:cs="Arial"/>
-                <w:sz w:val="16"/>
-                <w:szCs w:val="16"/>
-                <w:lang w:eastAsia="ru-RU"/>
-              </w:rPr>
-              <w:t>Адмонтер, Дуб, оттенки серого, брашированный, под натуральным маслом, 15x192x2000</w:t>
+              <w:t>Болон, Silence, 2x754x754</w:t>
             </w:r>
           </w:p>
         </w:tc>
@@ -7913,7 +5465,7 @@
                 <w:szCs w:val="18"/>
                 <w:lang w:eastAsia="ru-RU"/>
               </w:rPr>
-              <w:t>393.95</w:t>
+              <w:t>0</w:t>
             </w:r>
           </w:p>
         </w:tc>
@@ -9612,7 +7164,7 @@
                 <w:szCs w:val="16"/>
                 <w:lang w:val="en-US" w:eastAsia="ru-RU"/>
               </w:rPr>
-              <w:t>: 10.3</w:t>
+              <w:t>: 0</w:t>
             </w:r>
           </w:p>
         </w:tc>
@@ -9749,7 +7301,7 @@
                 <w:szCs w:val="16"/>
                 <w:lang w:val="en-US" w:eastAsia="ru-RU"/>
               </w:rPr>
-              <w:t>13.77 </w:t>
+              <w:t>2.9 </w:t>
             </w:r>
             <w:r>
               <w:rPr>
@@ -9942,7 +7494,7 @@
                 <w:szCs w:val="16"/>
                 <w:lang w:eastAsia="ru-RU"/>
               </w:rPr>
-              <w:t>Всего наименований  4, на сумму 393.95 EUR</w:t>
+              <w:t>Всего наименований  1, на сумму 0 EUR</w:t>
             </w:r>
           </w:p>
         </w:tc>
@@ -10032,7 +7584,7 @@
                 <w:szCs w:val="18"/>
                 <w:lang w:eastAsia="ru-RU"/>
               </w:rPr>
-              <w:t>триста девяносто три евро 95 центов</w:t>
+              <w:t>ноль евро 00 центов</w:t>
             </w:r>
           </w:p>
         </w:tc>

</xml_diff>

<commit_message>
last updated with spreadsheet
</commit_message>
<xml_diff>
--- a/docs/ready/expects_issue.docx
+++ b/docs/ready/expects_issue.docx
@@ -1,6 +1,6 @@
 
 <file path=word/document.xml><?xml version="1.0" encoding="utf-8"?>
-<w:document xmlns:wpc="http://schemas.microsoft.com/office/word/2010/wordprocessingCanvas" xmlns:mc="http://schemas.openxmlformats.org/markup-compatibility/2006" xmlns:o="urn:schemas-microsoft-com:office:office" xmlns:r="http://schemas.openxmlformats.org/officeDocument/2006/relationships" xmlns:m="http://schemas.openxmlformats.org/officeDocument/2006/math" xmlns:v="urn:schemas-microsoft-com:vml" xmlns:wp14="http://schemas.microsoft.com/office/word/2010/wordprocessingDrawing" xmlns:wp="http://schemas.openxmlformats.org/drawingml/2006/wordprocessingDrawing" xmlns:w10="urn:schemas-microsoft-com:office:word" xmlns:w="http://schemas.openxmlformats.org/wordprocessingml/2006/main" xmlns:w14="http://schemas.microsoft.com/office/word/2010/wordml" xmlns:wpg="http://schemas.microsoft.com/office/word/2010/wordprocessingGroup" xmlns:wpi="http://schemas.microsoft.com/office/word/2010/wordprocessingInk" xmlns:wne="http://schemas.microsoft.com/office/word/2006/wordml" xmlns:wps="http://schemas.microsoft.com/office/word/2010/wordprocessingShape" mc:Ignorable="w14 wp14">
+<w:document xmlns:wpc="http://schemas.microsoft.com/office/word/2010/wordprocessingCanvas" xmlns:cx="http://schemas.microsoft.com/office/drawing/2014/chartex" xmlns:mc="http://schemas.openxmlformats.org/markup-compatibility/2006" xmlns:o="urn:schemas-microsoft-com:office:office" xmlns:r="http://schemas.openxmlformats.org/officeDocument/2006/relationships" xmlns:m="http://schemas.openxmlformats.org/officeDocument/2006/math" xmlns:v="urn:schemas-microsoft-com:vml" xmlns:wp14="http://schemas.microsoft.com/office/word/2010/wordprocessingDrawing" xmlns:wp="http://schemas.openxmlformats.org/drawingml/2006/wordprocessingDrawing" xmlns:w10="urn:schemas-microsoft-com:office:word" xmlns:w="http://schemas.openxmlformats.org/wordprocessingml/2006/main" xmlns:w14="http://schemas.microsoft.com/office/word/2010/wordml" xmlns:w15="http://schemas.microsoft.com/office/word/2012/wordml" xmlns:w16se="http://schemas.microsoft.com/office/word/2015/wordml/symex" xmlns:wpg="http://schemas.microsoft.com/office/word/2010/wordprocessingGroup" xmlns:wpi="http://schemas.microsoft.com/office/word/2010/wordprocessingInk" xmlns:wne="http://schemas.microsoft.com/office/word/2006/wordml" xmlns:wps="http://schemas.microsoft.com/office/word/2010/wordprocessingShape" mc:Ignorable="w14 w15 w16se wp14">
   <w:body>
     <w:tbl>
       <w:tblPr>
@@ -17,34 +17,34 @@
         <w:gridCol w:w="265"/>
         <w:gridCol w:w="265"/>
         <w:gridCol w:w="265"/>
-        <w:gridCol w:w="180"/>
-        <w:gridCol w:w="180"/>
-        <w:gridCol w:w="180"/>
-        <w:gridCol w:w="180"/>
-        <w:gridCol w:w="180"/>
-        <w:gridCol w:w="180"/>
-        <w:gridCol w:w="180"/>
-        <w:gridCol w:w="180"/>
-        <w:gridCol w:w="180"/>
-        <w:gridCol w:w="180"/>
-        <w:gridCol w:w="180"/>
-        <w:gridCol w:w="180"/>
-        <w:gridCol w:w="180"/>
-        <w:gridCol w:w="180"/>
-        <w:gridCol w:w="180"/>
-        <w:gridCol w:w="180"/>
-        <w:gridCol w:w="180"/>
-        <w:gridCol w:w="180"/>
-        <w:gridCol w:w="180"/>
-        <w:gridCol w:w="180"/>
-        <w:gridCol w:w="180"/>
-        <w:gridCol w:w="180"/>
-        <w:gridCol w:w="180"/>
-        <w:gridCol w:w="180"/>
-        <w:gridCol w:w="180"/>
-        <w:gridCol w:w="180"/>
-        <w:gridCol w:w="180"/>
-        <w:gridCol w:w="39"/>
+        <w:gridCol w:w="213"/>
+        <w:gridCol w:w="213"/>
+        <w:gridCol w:w="212"/>
+        <w:gridCol w:w="212"/>
+        <w:gridCol w:w="212"/>
+        <w:gridCol w:w="212"/>
+        <w:gridCol w:w="212"/>
+        <w:gridCol w:w="212"/>
+        <w:gridCol w:w="212"/>
+        <w:gridCol w:w="212"/>
+        <w:gridCol w:w="212"/>
+        <w:gridCol w:w="212"/>
+        <w:gridCol w:w="212"/>
+        <w:gridCol w:w="212"/>
+        <w:gridCol w:w="212"/>
+        <w:gridCol w:w="212"/>
+        <w:gridCol w:w="212"/>
+        <w:gridCol w:w="212"/>
+        <w:gridCol w:w="212"/>
+        <w:gridCol w:w="212"/>
+        <w:gridCol w:w="212"/>
+        <w:gridCol w:w="212"/>
+        <w:gridCol w:w="212"/>
+        <w:gridCol w:w="212"/>
+        <w:gridCol w:w="212"/>
+        <w:gridCol w:w="212"/>
+        <w:gridCol w:w="212"/>
+        <w:gridCol w:w="36"/>
         <w:gridCol w:w="36"/>
         <w:gridCol w:w="75"/>
       </w:tblGrid>
@@ -101,7 +101,7 @@
                 <w:szCs w:val="28"/>
                 <w:lang w:eastAsia="ru-RU"/>
               </w:rPr>
-              <w:t>Расходная накладная № 8 от </w:t>
+              <w:t>Расходная накладная № </w:t>
             </w:r>
             <w:r>
               <w:rPr>
@@ -112,7 +112,73 @@
                 <w:szCs w:val="28"/>
                 <w:lang w:eastAsia="ru-RU"/>
               </w:rPr>
-              <w:t>09.03.2017</w:t>
+              <w:t>[</w:t>
+            </w:r>
+            <w:r>
+              <w:rPr>
+                <w:rFonts w:ascii="Arial" w:eastAsia="Times New Roman" w:hAnsi="Arial" w:cs="Arial"/>
+                <w:b/>
+                <w:bCs/>
+                <w:sz w:val="28"/>
+                <w:szCs w:val="28"/>
+                <w:lang w:val="en-US" w:eastAsia="ru-RU"/>
+              </w:rPr>
+              <w:t>log</w:t>
+            </w:r>
+            <w:r>
+              <w:rPr>
+                <w:rFonts w:ascii="Arial" w:eastAsia="Times New Roman" w:hAnsi="Arial" w:cs="Arial"/>
+                <w:b/>
+                <w:bCs/>
+                <w:sz w:val="28"/>
+                <w:szCs w:val="28"/>
+                <w:lang w:eastAsia="ru-RU"/>
+              </w:rPr>
+              <w:t>_</w:t>
+            </w:r>
+            <w:r>
+              <w:rPr>
+                <w:rFonts w:ascii="Arial" w:eastAsia="Times New Roman" w:hAnsi="Arial" w:cs="Arial"/>
+                <w:b/>
+                <w:bCs/>
+                <w:sz w:val="28"/>
+                <w:szCs w:val="28"/>
+                <w:lang w:val="en-US" w:eastAsia="ru-RU"/>
+              </w:rPr>
+              <w:t>number</w:t>
+            </w:r>
+            <w:r>
+              <w:rPr>
+                <w:rFonts w:ascii="Arial" w:eastAsia="Times New Roman" w:hAnsi="Arial" w:cs="Arial"/>
+                <w:b/>
+                <w:bCs/>
+                <w:sz w:val="28"/>
+                <w:szCs w:val="28"/>
+                <w:lang w:eastAsia="ru-RU"/>
+              </w:rPr>
+              <w:t>]</w:t>
+            </w:r>
+            <w:r>
+              <w:rPr>
+                <w:rFonts w:ascii="Arial" w:eastAsia="Times New Roman" w:hAnsi="Arial" w:cs="Arial"/>
+                <w:b/>
+                <w:bCs/>
+                <w:sz w:val="28"/>
+                <w:szCs w:val="28"/>
+                <w:lang w:eastAsia="ru-RU"/>
+              </w:rPr>
+              <w:t> от </w:t>
+            </w:r>
+            <w:r>
+              <w:rPr>
+                <w:rFonts w:ascii="Arial" w:eastAsia="Times New Roman" w:hAnsi="Arial" w:cs="Arial"/>
+                <w:b/>
+                <w:bCs/>
+                <w:sz w:val="28"/>
+                <w:szCs w:val="28"/>
+                <w:lang w:eastAsia="ru-RU"/>
+              </w:rPr>
+              <w:t>2017-07-04</w:t>
             </w:r>
           </w:p>
         </w:tc>
@@ -869,7 +935,34 @@
                 <w:szCs w:val="20"/>
                 <w:lang w:eastAsia="ru-RU"/>
               </w:rPr>
-              <w:t>Заказ покупателя АВН00000386 от 10.08.2016 17:34:19</w:t>
+              <w:t>Заказ покупателя </w:t>
+            </w:r>
+            <w:r>
+              <w:rPr>
+                <w:rFonts w:ascii="Arial" w:eastAsia="Times New Roman" w:hAnsi="Arial" w:cs="Arial"/>
+                <w:sz w:val="20"/>
+                <w:szCs w:val="20"/>
+                <w:lang w:eastAsia="ru-RU"/>
+              </w:rPr>
+              <w:t>129</w:t>
+            </w:r>
+            <w:r>
+              <w:rPr>
+                <w:rFonts w:ascii="Arial" w:eastAsia="Times New Roman" w:hAnsi="Arial" w:cs="Arial"/>
+                <w:sz w:val="20"/>
+                <w:szCs w:val="20"/>
+                <w:lang w:eastAsia="ru-RU"/>
+              </w:rPr>
+              <w:t> от </w:t>
+            </w:r>
+            <w:r>
+              <w:rPr>
+                <w:rFonts w:ascii="Arial" w:eastAsia="Times New Roman" w:hAnsi="Arial" w:cs="Arial"/>
+                <w:sz w:val="20"/>
+                <w:szCs w:val="20"/>
+                <w:lang w:eastAsia="ru-RU"/>
+              </w:rPr>
+              <w:t>2017-05-27</w:t>
             </w:r>
           </w:p>
         </w:tc>
@@ -993,7 +1086,7 @@
                 <w:bCs/>
                 <w:sz w:val="18"/>
                 <w:szCs w:val="18"/>
-                <w:lang w:eastAsia="ru-RU"/>
+                <w:lang w:val="en-US" w:eastAsia="ru-RU"/>
               </w:rPr>
             </w:pPr>
             <w:r>
@@ -1003,9 +1096,9 @@
                 <w:bCs/>
                 <w:sz w:val="18"/>
                 <w:szCs w:val="18"/>
-                <w:lang w:eastAsia="ru-RU"/>
-              </w:rPr>
-              <w:t>Общество с ограниченной ответственностью "Авена"</w:t>
+                <w:lang w:val="en-US" w:eastAsia="ru-RU"/>
+              </w:rPr>
+              <w:t/>
             </w:r>
           </w:p>
         </w:tc>
@@ -1757,10 +1850,9 @@
                 <w:bCs/>
                 <w:sz w:val="18"/>
                 <w:szCs w:val="18"/>
-                <w:lang w:eastAsia="ru-RU"/>
-              </w:rPr>
-            </w:pPr>
-            <w:proofErr w:type="spellStart"/>
+                <w:lang w:val="en-US" w:eastAsia="ru-RU"/>
+              </w:rPr>
+            </w:pPr>
             <w:r>
               <w:rPr>
                 <w:rFonts w:ascii="Arial" w:eastAsia="Times New Roman" w:hAnsi="Arial" w:cs="Arial"/>
@@ -1768,24 +1860,10 @@
                 <w:bCs/>
                 <w:sz w:val="18"/>
                 <w:szCs w:val="18"/>
-                <w:lang w:eastAsia="ru-RU"/>
-              </w:rPr>
-              <w:t>Дильдяев</w:t>
+                <w:lang w:val="en-US" w:eastAsia="ru-RU"/>
+              </w:rPr>
+              <w:t/>
             </w:r>
-            <w:proofErr w:type="spellEnd"/>
-            <w:r>
-              <w:rPr>
-                <w:rFonts w:ascii="Arial" w:eastAsia="Times New Roman" w:hAnsi="Arial" w:cs="Arial"/>
-                <w:b/>
-                <w:bCs/>
-                <w:sz w:val="18"/>
-                <w:szCs w:val="18"/>
-                <w:lang w:eastAsia="ru-RU"/>
-              </w:rPr>
-              <w:t xml:space="preserve"> Федор Анатольевич</w:t>
-            </w:r>
-            <w:bookmarkStart w:id="0" w:name="_GoBack"/>
-            <w:bookmarkEnd w:id="0"/>
           </w:p>
         </w:tc>
         <w:tc>
@@ -2468,126 +2546,6 @@
               </w:rPr>
               <w:t> </w:t>
             </w:r>
-          </w:p>
-        </w:tc>
-      </w:tr>
-      <w:tr>
-        <w:trPr>
-          <w:trHeight w:val="255"/>
-        </w:trPr>
-        <w:tc>
-          <w:tcPr>
-            <w:tcW w:w="0" w:type="auto"/>
-            <w:vAlign w:val="center"/>
-            <w:hideMark/>
-          </w:tcPr>
-          <w:p>
-            <w:pPr>
-              <w:spacing w:after="0" w:line="240" w:lineRule="auto"/>
-              <w:rPr>
-                <w:rFonts w:ascii="Arial" w:eastAsia="Times New Roman" w:hAnsi="Arial" w:cs="Arial"/>
-                <w:sz w:val="16"/>
-                <w:szCs w:val="16"/>
-                <w:lang w:eastAsia="ru-RU"/>
-              </w:rPr>
-            </w:pPr>
-          </w:p>
-        </w:tc>
-        <w:tc>
-          <w:tcPr>
-            <w:tcW w:w="0" w:type="auto"/>
-            <w:gridSpan w:val="4"/>
-            <w:vAlign w:val="center"/>
-            <w:hideMark/>
-          </w:tcPr>
-          <w:p>
-            <w:pPr>
-              <w:spacing w:after="0" w:line="240" w:lineRule="auto"/>
-              <w:rPr>
-                <w:rFonts w:ascii="Arial" w:eastAsia="Times New Roman" w:hAnsi="Arial" w:cs="Arial"/>
-                <w:sz w:val="18"/>
-                <w:szCs w:val="18"/>
-                <w:lang w:eastAsia="ru-RU"/>
-              </w:rPr>
-            </w:pPr>
-            <w:r>
-              <w:rPr>
-                <w:rFonts w:ascii="Arial" w:eastAsia="Times New Roman" w:hAnsi="Arial" w:cs="Arial"/>
-                <w:sz w:val="18"/>
-                <w:szCs w:val="18"/>
-                <w:lang w:eastAsia="ru-RU"/>
-              </w:rPr>
-              <w:t>Склад:</w:t>
-            </w:r>
-          </w:p>
-        </w:tc>
-        <w:tc>
-          <w:tcPr>
-            <w:tcW w:w="0" w:type="auto"/>
-            <w:gridSpan w:val="28"/>
-            <w:hideMark/>
-          </w:tcPr>
-          <w:p>
-            <w:pPr>
-              <w:spacing w:after="0" w:line="240" w:lineRule="auto"/>
-              <w:rPr>
-                <w:rFonts w:ascii="Arial" w:eastAsia="Times New Roman" w:hAnsi="Arial" w:cs="Arial"/>
-                <w:b/>
-                <w:bCs/>
-                <w:sz w:val="18"/>
-                <w:szCs w:val="18"/>
-                <w:lang w:eastAsia="ru-RU"/>
-              </w:rPr>
-            </w:pPr>
-            <w:r>
-              <w:rPr>
-                <w:rFonts w:ascii="Arial" w:eastAsia="Times New Roman" w:hAnsi="Arial" w:cs="Arial"/>
-                <w:b/>
-                <w:bCs/>
-                <w:sz w:val="18"/>
-                <w:szCs w:val="18"/>
-                <w:lang w:eastAsia="ru-RU"/>
-              </w:rPr>
-              <w:t>Основной склад</w:t>
-            </w:r>
-          </w:p>
-        </w:tc>
-        <w:tc>
-          <w:tcPr>
-            <w:tcW w:w="0" w:type="auto"/>
-            <w:vAlign w:val="center"/>
-            <w:hideMark/>
-          </w:tcPr>
-          <w:p>
-            <w:pPr>
-              <w:spacing w:after="0" w:line="240" w:lineRule="auto"/>
-              <w:rPr>
-                <w:rFonts w:ascii="Arial" w:eastAsia="Times New Roman" w:hAnsi="Arial" w:cs="Arial"/>
-                <w:b/>
-                <w:bCs/>
-                <w:sz w:val="18"/>
-                <w:szCs w:val="18"/>
-                <w:lang w:eastAsia="ru-RU"/>
-              </w:rPr>
-            </w:pPr>
-          </w:p>
-        </w:tc>
-        <w:tc>
-          <w:tcPr>
-            <w:tcW w:w="0" w:type="auto"/>
-            <w:vAlign w:val="center"/>
-            <w:hideMark/>
-          </w:tcPr>
-          <w:p>
-            <w:pPr>
-              <w:spacing w:after="0" w:line="240" w:lineRule="auto"/>
-              <w:rPr>
-                <w:rFonts w:ascii="Times New Roman" w:eastAsia="Times New Roman" w:hAnsi="Times New Roman" w:cs="Times New Roman"/>
-                <w:sz w:val="20"/>
-                <w:szCs w:val="20"/>
-                <w:lang w:eastAsia="ru-RU"/>
-              </w:rPr>
-            </w:pPr>
           </w:p>
         </w:tc>
       </w:tr>
@@ -3258,20 +3216,20 @@
         <w:tblLook w:val="04A0" w:firstRow="1" w:lastRow="0" w:firstColumn="1" w:lastColumn="0" w:noHBand="0" w:noVBand="1"/>
       </w:tblPr>
       <w:tblGrid>
-        <w:gridCol w:w="40"/>
+        <w:gridCol w:w="39"/>
         <w:gridCol w:w="600"/>
         <w:gridCol w:w="902"/>
-        <w:gridCol w:w="2448"/>
+        <w:gridCol w:w="2143"/>
         <w:gridCol w:w="1566"/>
         <w:gridCol w:w="1205"/>
-        <w:gridCol w:w="983"/>
-        <w:gridCol w:w="378"/>
+        <w:gridCol w:w="1063"/>
+        <w:gridCol w:w="373"/>
         <w:gridCol w:w="1009"/>
         <w:gridCol w:w="813"/>
         <w:gridCol w:w="822"/>
-        <w:gridCol w:w="880"/>
-        <w:gridCol w:w="1254"/>
-        <w:gridCol w:w="1625"/>
+        <w:gridCol w:w="887"/>
+        <w:gridCol w:w="1161"/>
+        <w:gridCol w:w="1942"/>
         <w:gridCol w:w="75"/>
       </w:tblGrid>
       <w:tr>
@@ -3280,241 +3238,241 @@
         </w:trPr>
         <w:tc>
           <w:tcPr>
-            <w:tcW w:w="54" w:type="dxa"/>
-            <w:vAlign w:val="center"/>
-            <w:hideMark/>
-          </w:tcPr>
-          <w:p>
-            <w:pPr>
-              <w:spacing w:after="0" w:line="240" w:lineRule="auto"/>
-              <w:rPr>
-                <w:rFonts w:ascii="Arial" w:eastAsia="Times New Roman" w:hAnsi="Arial" w:cs="Arial"/>
-                <w:sz w:val="16"/>
-                <w:szCs w:val="16"/>
-                <w:lang w:eastAsia="ru-RU"/>
-              </w:rPr>
-            </w:pPr>
-          </w:p>
-        </w:tc>
-        <w:tc>
-          <w:tcPr>
-            <w:tcW w:w="310" w:type="dxa"/>
-            <w:vAlign w:val="center"/>
-            <w:hideMark/>
-          </w:tcPr>
-          <w:p>
-            <w:pPr>
-              <w:spacing w:after="0" w:line="240" w:lineRule="auto"/>
-              <w:rPr>
-                <w:rFonts w:ascii="Times New Roman" w:eastAsia="Times New Roman" w:hAnsi="Times New Roman" w:cs="Times New Roman"/>
-                <w:sz w:val="20"/>
-                <w:szCs w:val="20"/>
-                <w:lang w:eastAsia="ru-RU"/>
-              </w:rPr>
-            </w:pPr>
-          </w:p>
-        </w:tc>
-        <w:tc>
-          <w:tcPr>
-            <w:tcW w:w="903" w:type="dxa"/>
-            <w:vAlign w:val="center"/>
-            <w:hideMark/>
-          </w:tcPr>
-          <w:p>
-            <w:pPr>
-              <w:spacing w:after="0" w:line="240" w:lineRule="auto"/>
-              <w:rPr>
-                <w:rFonts w:ascii="Times New Roman" w:eastAsia="Times New Roman" w:hAnsi="Times New Roman" w:cs="Times New Roman"/>
-                <w:sz w:val="20"/>
-                <w:szCs w:val="20"/>
-                <w:lang w:eastAsia="ru-RU"/>
-              </w:rPr>
-            </w:pPr>
-          </w:p>
-        </w:tc>
-        <w:tc>
-          <w:tcPr>
-            <w:tcW w:w="5619" w:type="dxa"/>
-            <w:vAlign w:val="center"/>
-            <w:hideMark/>
-          </w:tcPr>
-          <w:p>
-            <w:pPr>
-              <w:spacing w:after="0" w:line="240" w:lineRule="auto"/>
-              <w:rPr>
-                <w:rFonts w:ascii="Times New Roman" w:eastAsia="Times New Roman" w:hAnsi="Times New Roman" w:cs="Times New Roman"/>
-                <w:sz w:val="20"/>
-                <w:szCs w:val="20"/>
-                <w:lang w:eastAsia="ru-RU"/>
-              </w:rPr>
-            </w:pPr>
-          </w:p>
-        </w:tc>
-        <w:tc>
-          <w:tcPr>
-            <w:tcW w:w="304" w:type="dxa"/>
-            <w:vAlign w:val="center"/>
-            <w:hideMark/>
-          </w:tcPr>
-          <w:p>
-            <w:pPr>
-              <w:spacing w:after="0" w:line="240" w:lineRule="auto"/>
-              <w:rPr>
-                <w:rFonts w:ascii="Times New Roman" w:eastAsia="Times New Roman" w:hAnsi="Times New Roman" w:cs="Times New Roman"/>
-                <w:sz w:val="20"/>
-                <w:szCs w:val="20"/>
-                <w:lang w:eastAsia="ru-RU"/>
-              </w:rPr>
-            </w:pPr>
-          </w:p>
-        </w:tc>
-        <w:tc>
-          <w:tcPr>
-            <w:tcW w:w="294" w:type="dxa"/>
-            <w:vAlign w:val="center"/>
-            <w:hideMark/>
-          </w:tcPr>
-          <w:p>
-            <w:pPr>
-              <w:spacing w:after="0" w:line="240" w:lineRule="auto"/>
-              <w:rPr>
-                <w:rFonts w:ascii="Times New Roman" w:eastAsia="Times New Roman" w:hAnsi="Times New Roman" w:cs="Times New Roman"/>
-                <w:sz w:val="20"/>
-                <w:szCs w:val="20"/>
-                <w:lang w:eastAsia="ru-RU"/>
-              </w:rPr>
-            </w:pPr>
-          </w:p>
-        </w:tc>
-        <w:tc>
-          <w:tcPr>
-            <w:tcW w:w="622" w:type="dxa"/>
-            <w:vAlign w:val="center"/>
-            <w:hideMark/>
-          </w:tcPr>
-          <w:p>
-            <w:pPr>
-              <w:spacing w:after="0" w:line="240" w:lineRule="auto"/>
-              <w:rPr>
-                <w:rFonts w:ascii="Times New Roman" w:eastAsia="Times New Roman" w:hAnsi="Times New Roman" w:cs="Times New Roman"/>
-                <w:sz w:val="20"/>
-                <w:szCs w:val="20"/>
-                <w:lang w:eastAsia="ru-RU"/>
-              </w:rPr>
-            </w:pPr>
-          </w:p>
-        </w:tc>
-        <w:tc>
-          <w:tcPr>
-            <w:tcW w:w="419" w:type="dxa"/>
-            <w:vAlign w:val="center"/>
-            <w:hideMark/>
-          </w:tcPr>
-          <w:p>
-            <w:pPr>
-              <w:spacing w:after="0" w:line="240" w:lineRule="auto"/>
-              <w:rPr>
-                <w:rFonts w:ascii="Times New Roman" w:eastAsia="Times New Roman" w:hAnsi="Times New Roman" w:cs="Times New Roman"/>
-                <w:sz w:val="20"/>
-                <w:szCs w:val="20"/>
-                <w:lang w:eastAsia="ru-RU"/>
-              </w:rPr>
-            </w:pPr>
-          </w:p>
-        </w:tc>
-        <w:tc>
-          <w:tcPr>
-            <w:tcW w:w="750" w:type="dxa"/>
-            <w:vAlign w:val="center"/>
-            <w:hideMark/>
-          </w:tcPr>
-          <w:p>
-            <w:pPr>
-              <w:spacing w:after="0" w:line="240" w:lineRule="auto"/>
-              <w:rPr>
-                <w:rFonts w:ascii="Times New Roman" w:eastAsia="Times New Roman" w:hAnsi="Times New Roman" w:cs="Times New Roman"/>
-                <w:sz w:val="20"/>
-                <w:szCs w:val="20"/>
-                <w:lang w:eastAsia="ru-RU"/>
-              </w:rPr>
-            </w:pPr>
-          </w:p>
-        </w:tc>
-        <w:tc>
-          <w:tcPr>
-            <w:tcW w:w="364" w:type="dxa"/>
-            <w:vAlign w:val="center"/>
-            <w:hideMark/>
-          </w:tcPr>
-          <w:p>
-            <w:pPr>
-              <w:spacing w:after="0" w:line="240" w:lineRule="auto"/>
-              <w:rPr>
-                <w:rFonts w:ascii="Times New Roman" w:eastAsia="Times New Roman" w:hAnsi="Times New Roman" w:cs="Times New Roman"/>
-                <w:sz w:val="20"/>
-                <w:szCs w:val="20"/>
-                <w:lang w:eastAsia="ru-RU"/>
-              </w:rPr>
-            </w:pPr>
-          </w:p>
-        </w:tc>
-        <w:tc>
-          <w:tcPr>
-            <w:tcW w:w="745" w:type="dxa"/>
-            <w:vAlign w:val="center"/>
-            <w:hideMark/>
-          </w:tcPr>
-          <w:p>
-            <w:pPr>
-              <w:spacing w:after="0" w:line="240" w:lineRule="auto"/>
-              <w:rPr>
-                <w:rFonts w:ascii="Times New Roman" w:eastAsia="Times New Roman" w:hAnsi="Times New Roman" w:cs="Times New Roman"/>
-                <w:sz w:val="20"/>
-                <w:szCs w:val="20"/>
-                <w:lang w:eastAsia="ru-RU"/>
-              </w:rPr>
-            </w:pPr>
-          </w:p>
-        </w:tc>
-        <w:tc>
-          <w:tcPr>
-            <w:tcW w:w="1021" w:type="dxa"/>
-            <w:vAlign w:val="center"/>
-            <w:hideMark/>
-          </w:tcPr>
-          <w:p>
-            <w:pPr>
-              <w:spacing w:after="0" w:line="240" w:lineRule="auto"/>
-              <w:rPr>
-                <w:rFonts w:ascii="Times New Roman" w:eastAsia="Times New Roman" w:hAnsi="Times New Roman" w:cs="Times New Roman"/>
-                <w:sz w:val="20"/>
-                <w:szCs w:val="20"/>
-                <w:lang w:eastAsia="ru-RU"/>
-              </w:rPr>
-            </w:pPr>
-          </w:p>
-        </w:tc>
-        <w:tc>
-          <w:tcPr>
-            <w:tcW w:w="1267" w:type="dxa"/>
-            <w:vAlign w:val="center"/>
-            <w:hideMark/>
-          </w:tcPr>
-          <w:p>
-            <w:pPr>
-              <w:spacing w:after="0" w:line="240" w:lineRule="auto"/>
-              <w:rPr>
-                <w:rFonts w:ascii="Times New Roman" w:eastAsia="Times New Roman" w:hAnsi="Times New Roman" w:cs="Times New Roman"/>
-                <w:sz w:val="20"/>
-                <w:szCs w:val="20"/>
-                <w:lang w:eastAsia="ru-RU"/>
-              </w:rPr>
-            </w:pPr>
-          </w:p>
-        </w:tc>
-        <w:tc>
-          <w:tcPr>
-            <w:tcW w:w="1853" w:type="dxa"/>
+            <w:tcW w:w="41" w:type="dxa"/>
+            <w:vAlign w:val="center"/>
+            <w:hideMark/>
+          </w:tcPr>
+          <w:p>
+            <w:pPr>
+              <w:spacing w:after="0" w:line="240" w:lineRule="auto"/>
+              <w:rPr>
+                <w:rFonts w:ascii="Arial" w:eastAsia="Times New Roman" w:hAnsi="Arial" w:cs="Arial"/>
+                <w:sz w:val="16"/>
+                <w:szCs w:val="16"/>
+                <w:lang w:eastAsia="ru-RU"/>
+              </w:rPr>
+            </w:pPr>
+          </w:p>
+        </w:tc>
+        <w:tc>
+          <w:tcPr>
+            <w:tcW w:w="600" w:type="dxa"/>
+            <w:vAlign w:val="center"/>
+            <w:hideMark/>
+          </w:tcPr>
+          <w:p>
+            <w:pPr>
+              <w:spacing w:after="0" w:line="240" w:lineRule="auto"/>
+              <w:rPr>
+                <w:rFonts w:ascii="Times New Roman" w:eastAsia="Times New Roman" w:hAnsi="Times New Roman" w:cs="Times New Roman"/>
+                <w:sz w:val="20"/>
+                <w:szCs w:val="20"/>
+                <w:lang w:eastAsia="ru-RU"/>
+              </w:rPr>
+            </w:pPr>
+          </w:p>
+        </w:tc>
+        <w:tc>
+          <w:tcPr>
+            <w:tcW w:w="902" w:type="dxa"/>
+            <w:vAlign w:val="center"/>
+            <w:hideMark/>
+          </w:tcPr>
+          <w:p>
+            <w:pPr>
+              <w:spacing w:after="0" w:line="240" w:lineRule="auto"/>
+              <w:rPr>
+                <w:rFonts w:ascii="Times New Roman" w:eastAsia="Times New Roman" w:hAnsi="Times New Roman" w:cs="Times New Roman"/>
+                <w:sz w:val="20"/>
+                <w:szCs w:val="20"/>
+                <w:lang w:eastAsia="ru-RU"/>
+              </w:rPr>
+            </w:pPr>
+          </w:p>
+        </w:tc>
+        <w:tc>
+          <w:tcPr>
+            <w:tcW w:w="2408" w:type="dxa"/>
+            <w:vAlign w:val="center"/>
+            <w:hideMark/>
+          </w:tcPr>
+          <w:p>
+            <w:pPr>
+              <w:spacing w:after="0" w:line="240" w:lineRule="auto"/>
+              <w:rPr>
+                <w:rFonts w:ascii="Times New Roman" w:eastAsia="Times New Roman" w:hAnsi="Times New Roman" w:cs="Times New Roman"/>
+                <w:sz w:val="20"/>
+                <w:szCs w:val="20"/>
+                <w:lang w:eastAsia="ru-RU"/>
+              </w:rPr>
+            </w:pPr>
+          </w:p>
+        </w:tc>
+        <w:tc>
+          <w:tcPr>
+            <w:tcW w:w="1566" w:type="dxa"/>
+            <w:vAlign w:val="center"/>
+            <w:hideMark/>
+          </w:tcPr>
+          <w:p>
+            <w:pPr>
+              <w:spacing w:after="0" w:line="240" w:lineRule="auto"/>
+              <w:rPr>
+                <w:rFonts w:ascii="Times New Roman" w:eastAsia="Times New Roman" w:hAnsi="Times New Roman" w:cs="Times New Roman"/>
+                <w:sz w:val="20"/>
+                <w:szCs w:val="20"/>
+                <w:lang w:eastAsia="ru-RU"/>
+              </w:rPr>
+            </w:pPr>
+          </w:p>
+        </w:tc>
+        <w:tc>
+          <w:tcPr>
+            <w:tcW w:w="1205" w:type="dxa"/>
+            <w:vAlign w:val="center"/>
+            <w:hideMark/>
+          </w:tcPr>
+          <w:p>
+            <w:pPr>
+              <w:spacing w:after="0" w:line="240" w:lineRule="auto"/>
+              <w:rPr>
+                <w:rFonts w:ascii="Times New Roman" w:eastAsia="Times New Roman" w:hAnsi="Times New Roman" w:cs="Times New Roman"/>
+                <w:sz w:val="20"/>
+                <w:szCs w:val="20"/>
+                <w:lang w:eastAsia="ru-RU"/>
+              </w:rPr>
+            </w:pPr>
+          </w:p>
+        </w:tc>
+        <w:tc>
+          <w:tcPr>
+            <w:tcW w:w="981" w:type="dxa"/>
+            <w:vAlign w:val="center"/>
+            <w:hideMark/>
+          </w:tcPr>
+          <w:p>
+            <w:pPr>
+              <w:spacing w:after="0" w:line="240" w:lineRule="auto"/>
+              <w:rPr>
+                <w:rFonts w:ascii="Times New Roman" w:eastAsia="Times New Roman" w:hAnsi="Times New Roman" w:cs="Times New Roman"/>
+                <w:sz w:val="20"/>
+                <w:szCs w:val="20"/>
+                <w:lang w:eastAsia="ru-RU"/>
+              </w:rPr>
+            </w:pPr>
+          </w:p>
+        </w:tc>
+        <w:tc>
+          <w:tcPr>
+            <w:tcW w:w="377" w:type="dxa"/>
+            <w:vAlign w:val="center"/>
+            <w:hideMark/>
+          </w:tcPr>
+          <w:p>
+            <w:pPr>
+              <w:spacing w:after="0" w:line="240" w:lineRule="auto"/>
+              <w:rPr>
+                <w:rFonts w:ascii="Times New Roman" w:eastAsia="Times New Roman" w:hAnsi="Times New Roman" w:cs="Times New Roman"/>
+                <w:sz w:val="20"/>
+                <w:szCs w:val="20"/>
+                <w:lang w:eastAsia="ru-RU"/>
+              </w:rPr>
+            </w:pPr>
+          </w:p>
+        </w:tc>
+        <w:tc>
+          <w:tcPr>
+            <w:tcW w:w="1009" w:type="dxa"/>
+            <w:vAlign w:val="center"/>
+            <w:hideMark/>
+          </w:tcPr>
+          <w:p>
+            <w:pPr>
+              <w:spacing w:after="0" w:line="240" w:lineRule="auto"/>
+              <w:rPr>
+                <w:rFonts w:ascii="Times New Roman" w:eastAsia="Times New Roman" w:hAnsi="Times New Roman" w:cs="Times New Roman"/>
+                <w:sz w:val="20"/>
+                <w:szCs w:val="20"/>
+                <w:lang w:eastAsia="ru-RU"/>
+              </w:rPr>
+            </w:pPr>
+          </w:p>
+        </w:tc>
+        <w:tc>
+          <w:tcPr>
+            <w:tcW w:w="813" w:type="dxa"/>
+            <w:vAlign w:val="center"/>
+            <w:hideMark/>
+          </w:tcPr>
+          <w:p>
+            <w:pPr>
+              <w:spacing w:after="0" w:line="240" w:lineRule="auto"/>
+              <w:rPr>
+                <w:rFonts w:ascii="Times New Roman" w:eastAsia="Times New Roman" w:hAnsi="Times New Roman" w:cs="Times New Roman"/>
+                <w:sz w:val="20"/>
+                <w:szCs w:val="20"/>
+                <w:lang w:eastAsia="ru-RU"/>
+              </w:rPr>
+            </w:pPr>
+          </w:p>
+        </w:tc>
+        <w:tc>
+          <w:tcPr>
+            <w:tcW w:w="822" w:type="dxa"/>
+            <w:vAlign w:val="center"/>
+            <w:hideMark/>
+          </w:tcPr>
+          <w:p>
+            <w:pPr>
+              <w:spacing w:after="0" w:line="240" w:lineRule="auto"/>
+              <w:rPr>
+                <w:rFonts w:ascii="Times New Roman" w:eastAsia="Times New Roman" w:hAnsi="Times New Roman" w:cs="Times New Roman"/>
+                <w:sz w:val="20"/>
+                <w:szCs w:val="20"/>
+                <w:lang w:eastAsia="ru-RU"/>
+              </w:rPr>
+            </w:pPr>
+          </w:p>
+        </w:tc>
+        <w:tc>
+          <w:tcPr>
+            <w:tcW w:w="929" w:type="dxa"/>
+            <w:vAlign w:val="center"/>
+            <w:hideMark/>
+          </w:tcPr>
+          <w:p>
+            <w:pPr>
+              <w:spacing w:after="0" w:line="240" w:lineRule="auto"/>
+              <w:rPr>
+                <w:rFonts w:ascii="Times New Roman" w:eastAsia="Times New Roman" w:hAnsi="Times New Roman" w:cs="Times New Roman"/>
+                <w:sz w:val="20"/>
+                <w:szCs w:val="20"/>
+                <w:lang w:eastAsia="ru-RU"/>
+              </w:rPr>
+            </w:pPr>
+          </w:p>
+        </w:tc>
+        <w:tc>
+          <w:tcPr>
+            <w:tcW w:w="1254" w:type="dxa"/>
+            <w:vAlign w:val="center"/>
+            <w:hideMark/>
+          </w:tcPr>
+          <w:p>
+            <w:pPr>
+              <w:spacing w:after="0" w:line="240" w:lineRule="auto"/>
+              <w:rPr>
+                <w:rFonts w:ascii="Times New Roman" w:eastAsia="Times New Roman" w:hAnsi="Times New Roman" w:cs="Times New Roman"/>
+                <w:sz w:val="20"/>
+                <w:szCs w:val="20"/>
+                <w:lang w:eastAsia="ru-RU"/>
+              </w:rPr>
+            </w:pPr>
+          </w:p>
+        </w:tc>
+        <w:tc>
+          <w:tcPr>
+            <w:tcW w:w="1618" w:type="dxa"/>
             <w:vAlign w:val="center"/>
             <w:hideMark/>
           </w:tcPr>
@@ -4310,7 +4268,7 @@
                 <w:szCs w:val="16"/>
                 <w:lang w:val="en-US" w:eastAsia="ru-RU"/>
               </w:rPr>
-              <w:t>Bolon, Silence, 2x754x754</w:t>
+              <w:t>Solidfloor Create Your Floor Oak Sydney Herringbone 16x140x560 Nature NYLON brushed</w:t>
             </w:r>
           </w:p>
         </w:tc>
@@ -4328,7 +4286,7 @@
           <w:p>
             <w:pPr>
               <w:spacing w:after="0" w:line="240" w:lineRule="auto"/>
-              <w:jc w:val="right"/>
+              <w:jc w:val="center"/>
               <w:rPr>
                 <w:rFonts w:ascii="Arial" w:eastAsia="Times New Roman" w:hAnsi="Arial" w:cs="Arial"/>
                 <w:sz w:val="16"/>
@@ -4361,7 +4319,7 @@
           <w:p>
             <w:pPr>
               <w:spacing w:after="0" w:line="240" w:lineRule="auto"/>
-              <w:jc w:val="right"/>
+              <w:jc w:val="center"/>
               <w:rPr>
                 <w:rFonts w:ascii="Arial" w:eastAsia="Times New Roman" w:hAnsi="Arial" w:cs="Arial"/>
                 <w:sz w:val="16"/>
@@ -4396,6 +4354,7 @@
           <w:p>
             <w:pPr>
               <w:spacing w:after="0" w:line="240" w:lineRule="auto"/>
+              <w:jc w:val="center"/>
               <w:rPr>
                 <w:rFonts w:ascii="Arial" w:eastAsia="Times New Roman" w:hAnsi="Arial" w:cs="Arial"/>
                 <w:sz w:val="16"/>
@@ -4410,7 +4369,7 @@
                 <w:szCs w:val="16"/>
                 <w:lang w:eastAsia="ru-RU"/>
               </w:rPr>
-              <w:t>2.9 кг</w:t>
+              <w:t>0 кг</w:t>
             </w:r>
           </w:p>
         </w:tc>
@@ -4430,6 +4389,7 @@
           <w:p>
             <w:pPr>
               <w:spacing w:after="0" w:line="240" w:lineRule="auto"/>
+              <w:jc w:val="center"/>
               <w:rPr>
                 <w:rFonts w:ascii="Arial" w:eastAsia="Times New Roman" w:hAnsi="Arial" w:cs="Arial"/>
                 <w:sz w:val="16"/>
@@ -4462,7 +4422,7 @@
           <w:p>
             <w:pPr>
               <w:spacing w:after="0" w:line="240" w:lineRule="auto"/>
-              <w:jc w:val="right"/>
+              <w:jc w:val="center"/>
               <w:rPr>
                 <w:rFonts w:ascii="Arial" w:eastAsia="Times New Roman" w:hAnsi="Arial" w:cs="Arial"/>
                 <w:sz w:val="16"/>
@@ -4477,7 +4437,7 @@
                 <w:szCs w:val="16"/>
                 <w:lang w:eastAsia="ru-RU"/>
               </w:rPr>
-              <w:t>0</w:t>
+              <w:t>44</w:t>
             </w:r>
           </w:p>
         </w:tc>
@@ -4495,6 +4455,7 @@
           <w:p>
             <w:pPr>
               <w:spacing w:after="0" w:line="240" w:lineRule="auto"/>
+              <w:jc w:val="center"/>
               <w:rPr>
                 <w:rFonts w:ascii="Arial" w:eastAsia="Times New Roman" w:hAnsi="Arial" w:cs="Arial"/>
                 <w:sz w:val="16"/>
@@ -4527,7 +4488,7 @@
           <w:p>
             <w:pPr>
               <w:spacing w:after="0" w:line="240" w:lineRule="auto"/>
-              <w:jc w:val="right"/>
+              <w:jc w:val="center"/>
               <w:rPr>
                 <w:rFonts w:ascii="Arial" w:eastAsia="Times New Roman" w:hAnsi="Arial" w:cs="Arial"/>
                 <w:sz w:val="16"/>
@@ -4542,7 +4503,7 @@
                 <w:szCs w:val="16"/>
                 <w:lang w:eastAsia="ru-RU"/>
               </w:rPr>
-              <w:t>121</w:t>
+              <w:t>87.55</w:t>
             </w:r>
           </w:p>
         </w:tc>
@@ -4561,7 +4522,7 @@
           <w:p>
             <w:pPr>
               <w:spacing w:after="0" w:line="240" w:lineRule="auto"/>
-              <w:jc w:val="right"/>
+              <w:jc w:val="center"/>
               <w:rPr>
                 <w:rFonts w:ascii="Arial" w:eastAsia="Times New Roman" w:hAnsi="Arial" w:cs="Arial"/>
                 <w:sz w:val="16"/>
@@ -4576,7 +4537,7 @@
                 <w:szCs w:val="16"/>
                 <w:lang w:eastAsia="ru-RU"/>
               </w:rPr>
-              <w:t>0</w:t>
+              <w:t>3852.15</w:t>
             </w:r>
           </w:p>
         </w:tc>
@@ -4595,12 +4556,12 @@
           <w:p>
             <w:pPr>
               <w:spacing w:after="0" w:line="240" w:lineRule="auto"/>
-              <w:jc w:val="right"/>
-              <w:rPr>
-                <w:rFonts w:ascii="Arial" w:eastAsia="Times New Roman" w:hAnsi="Arial" w:cs="Arial"/>
-                <w:sz w:val="16"/>
-                <w:szCs w:val="16"/>
-                <w:lang w:eastAsia="ru-RU"/>
+              <w:jc w:val="center"/>
+              <w:rPr>
+                <w:rFonts w:ascii="Arial" w:eastAsia="Times New Roman" w:hAnsi="Arial" w:cs="Arial"/>
+                <w:sz w:val="16"/>
+                <w:szCs w:val="16"/>
+                <w:lang w:val="en-US" w:eastAsia="ru-RU"/>
               </w:rPr>
             </w:pPr>
             <w:r>
@@ -4608,9 +4569,9 @@
                 <w:rFonts w:ascii="Arial" w:eastAsia="Times New Roman" w:hAnsi="Arial" w:cs="Arial"/>
                 <w:sz w:val="16"/>
                 <w:szCs w:val="16"/>
-                <w:lang w:eastAsia="ru-RU"/>
-              </w:rPr>
-              <w:t>Склад Подольск</w:t>
+                <w:lang w:val="en-US" w:eastAsia="ru-RU"/>
+              </w:rPr>
+              <w:t>Main</w:t>
             </w:r>
           </w:p>
         </w:tc>
@@ -4752,7 +4713,826 @@
                 <w:szCs w:val="16"/>
                 <w:lang w:eastAsia="ru-RU"/>
               </w:rPr>
-              <w:t>Болон, Silence, 2x754x754</w:t>
+              <w:t>Напольное покрытие Солидфлор Создай свой пол Дуб Сидней 16x140x560 Елочка 90⁰  натур</w:t>
+            </w:r>
+          </w:p>
+        </w:tc>
+        <w:tc>
+          <w:tcPr>
+            <w:tcW w:w="0" w:type="auto"/>
+            <w:vMerge/>
+            <w:tcBorders>
+              <w:top w:val="single" w:sz="6" w:space="0" w:color="000000"/>
+              <w:left w:val="single" w:sz="6" w:space="0" w:color="000000"/>
+            </w:tcBorders>
+            <w:vAlign w:val="center"/>
+            <w:hideMark/>
+          </w:tcPr>
+          <w:p>
+            <w:pPr>
+              <w:spacing w:after="0" w:line="240" w:lineRule="auto"/>
+              <w:rPr>
+                <w:rFonts w:ascii="Arial" w:eastAsia="Times New Roman" w:hAnsi="Arial" w:cs="Arial"/>
+                <w:sz w:val="16"/>
+                <w:szCs w:val="16"/>
+                <w:lang w:eastAsia="ru-RU"/>
+              </w:rPr>
+            </w:pPr>
+          </w:p>
+        </w:tc>
+        <w:tc>
+          <w:tcPr>
+            <w:tcW w:w="0" w:type="auto"/>
+            <w:vMerge/>
+            <w:tcBorders>
+              <w:top w:val="single" w:sz="6" w:space="0" w:color="000000"/>
+              <w:left w:val="single" w:sz="6" w:space="0" w:color="000000"/>
+            </w:tcBorders>
+            <w:vAlign w:val="center"/>
+            <w:hideMark/>
+          </w:tcPr>
+          <w:p>
+            <w:pPr>
+              <w:spacing w:after="0" w:line="240" w:lineRule="auto"/>
+              <w:rPr>
+                <w:rFonts w:ascii="Arial" w:eastAsia="Times New Roman" w:hAnsi="Arial" w:cs="Arial"/>
+                <w:sz w:val="16"/>
+                <w:szCs w:val="16"/>
+                <w:lang w:eastAsia="ru-RU"/>
+              </w:rPr>
+            </w:pPr>
+          </w:p>
+        </w:tc>
+        <w:tc>
+          <w:tcPr>
+            <w:tcW w:w="0" w:type="auto"/>
+            <w:vMerge/>
+            <w:tcBorders>
+              <w:top w:val="single" w:sz="6" w:space="0" w:color="000000"/>
+              <w:left w:val="single" w:sz="6" w:space="0" w:color="000000"/>
+              <w:bottom w:val="single" w:sz="6" w:space="0" w:color="000000"/>
+              <w:right w:val="single" w:sz="6" w:space="0" w:color="000000"/>
+            </w:tcBorders>
+            <w:vAlign w:val="center"/>
+            <w:hideMark/>
+          </w:tcPr>
+          <w:p>
+            <w:pPr>
+              <w:spacing w:after="0" w:line="240" w:lineRule="auto"/>
+              <w:rPr>
+                <w:rFonts w:ascii="Arial" w:eastAsia="Times New Roman" w:hAnsi="Arial" w:cs="Arial"/>
+                <w:sz w:val="16"/>
+                <w:szCs w:val="16"/>
+                <w:lang w:eastAsia="ru-RU"/>
+              </w:rPr>
+            </w:pPr>
+          </w:p>
+        </w:tc>
+        <w:tc>
+          <w:tcPr>
+            <w:tcW w:w="0" w:type="auto"/>
+            <w:vMerge/>
+            <w:tcBorders>
+              <w:top w:val="single" w:sz="6" w:space="0" w:color="000000"/>
+              <w:left w:val="single" w:sz="6" w:space="0" w:color="000000"/>
+              <w:bottom w:val="single" w:sz="6" w:space="0" w:color="000000"/>
+              <w:right w:val="single" w:sz="6" w:space="0" w:color="000000"/>
+            </w:tcBorders>
+            <w:vAlign w:val="center"/>
+            <w:hideMark/>
+          </w:tcPr>
+          <w:p>
+            <w:pPr>
+              <w:spacing w:after="0" w:line="240" w:lineRule="auto"/>
+              <w:rPr>
+                <w:rFonts w:ascii="Arial" w:eastAsia="Times New Roman" w:hAnsi="Arial" w:cs="Arial"/>
+                <w:sz w:val="16"/>
+                <w:szCs w:val="16"/>
+                <w:lang w:eastAsia="ru-RU"/>
+              </w:rPr>
+            </w:pPr>
+          </w:p>
+        </w:tc>
+        <w:tc>
+          <w:tcPr>
+            <w:tcW w:w="0" w:type="auto"/>
+            <w:vMerge/>
+            <w:tcBorders>
+              <w:top w:val="single" w:sz="6" w:space="0" w:color="000000"/>
+              <w:left w:val="single" w:sz="6" w:space="0" w:color="000000"/>
+            </w:tcBorders>
+            <w:vAlign w:val="center"/>
+            <w:hideMark/>
+          </w:tcPr>
+          <w:p>
+            <w:pPr>
+              <w:spacing w:after="0" w:line="240" w:lineRule="auto"/>
+              <w:rPr>
+                <w:rFonts w:ascii="Arial" w:eastAsia="Times New Roman" w:hAnsi="Arial" w:cs="Arial"/>
+                <w:sz w:val="16"/>
+                <w:szCs w:val="16"/>
+                <w:lang w:eastAsia="ru-RU"/>
+              </w:rPr>
+            </w:pPr>
+          </w:p>
+        </w:tc>
+        <w:tc>
+          <w:tcPr>
+            <w:tcW w:w="0" w:type="auto"/>
+            <w:vMerge/>
+            <w:tcBorders>
+              <w:top w:val="single" w:sz="6" w:space="0" w:color="000000"/>
+              <w:left w:val="single" w:sz="6" w:space="0" w:color="000000"/>
+            </w:tcBorders>
+            <w:vAlign w:val="center"/>
+            <w:hideMark/>
+          </w:tcPr>
+          <w:p>
+            <w:pPr>
+              <w:spacing w:after="0" w:line="240" w:lineRule="auto"/>
+              <w:rPr>
+                <w:rFonts w:ascii="Arial" w:eastAsia="Times New Roman" w:hAnsi="Arial" w:cs="Arial"/>
+                <w:sz w:val="16"/>
+                <w:szCs w:val="16"/>
+                <w:lang w:eastAsia="ru-RU"/>
+              </w:rPr>
+            </w:pPr>
+          </w:p>
+        </w:tc>
+        <w:tc>
+          <w:tcPr>
+            <w:tcW w:w="0" w:type="auto"/>
+            <w:vMerge/>
+            <w:tcBorders>
+              <w:top w:val="single" w:sz="6" w:space="0" w:color="000000"/>
+              <w:left w:val="single" w:sz="6" w:space="0" w:color="000000"/>
+            </w:tcBorders>
+            <w:vAlign w:val="center"/>
+            <w:hideMark/>
+          </w:tcPr>
+          <w:p>
+            <w:pPr>
+              <w:spacing w:after="0" w:line="240" w:lineRule="auto"/>
+              <w:rPr>
+                <w:rFonts w:ascii="Arial" w:eastAsia="Times New Roman" w:hAnsi="Arial" w:cs="Arial"/>
+                <w:sz w:val="16"/>
+                <w:szCs w:val="16"/>
+                <w:lang w:eastAsia="ru-RU"/>
+              </w:rPr>
+            </w:pPr>
+          </w:p>
+        </w:tc>
+        <w:tc>
+          <w:tcPr>
+            <w:tcW w:w="0" w:type="auto"/>
+            <w:vMerge/>
+            <w:tcBorders>
+              <w:top w:val="single" w:sz="6" w:space="0" w:color="000000"/>
+              <w:left w:val="single" w:sz="6" w:space="0" w:color="000000"/>
+              <w:right w:val="single" w:sz="6" w:space="0" w:color="000000"/>
+            </w:tcBorders>
+            <w:vAlign w:val="center"/>
+            <w:hideMark/>
+          </w:tcPr>
+          <w:p>
+            <w:pPr>
+              <w:spacing w:after="0" w:line="240" w:lineRule="auto"/>
+              <w:rPr>
+                <w:rFonts w:ascii="Arial" w:eastAsia="Times New Roman" w:hAnsi="Arial" w:cs="Arial"/>
+                <w:sz w:val="16"/>
+                <w:szCs w:val="16"/>
+                <w:lang w:eastAsia="ru-RU"/>
+              </w:rPr>
+            </w:pPr>
+          </w:p>
+        </w:tc>
+        <w:tc>
+          <w:tcPr>
+            <w:tcW w:w="0" w:type="auto"/>
+            <w:vMerge/>
+            <w:tcBorders>
+              <w:top w:val="single" w:sz="6" w:space="0" w:color="000000"/>
+              <w:left w:val="single" w:sz="6" w:space="0" w:color="000000"/>
+              <w:right w:val="single" w:sz="6" w:space="0" w:color="000000"/>
+            </w:tcBorders>
+            <w:vAlign w:val="center"/>
+            <w:hideMark/>
+          </w:tcPr>
+          <w:p>
+            <w:pPr>
+              <w:spacing w:after="0" w:line="240" w:lineRule="auto"/>
+              <w:rPr>
+                <w:rFonts w:ascii="Arial" w:eastAsia="Times New Roman" w:hAnsi="Arial" w:cs="Arial"/>
+                <w:sz w:val="16"/>
+                <w:szCs w:val="16"/>
+                <w:lang w:eastAsia="ru-RU"/>
+              </w:rPr>
+            </w:pPr>
+          </w:p>
+        </w:tc>
+        <w:tc>
+          <w:tcPr>
+            <w:tcW w:w="0" w:type="auto"/>
+            <w:vMerge/>
+            <w:tcBorders>
+              <w:top w:val="single" w:sz="6" w:space="0" w:color="000000"/>
+              <w:right w:val="single" w:sz="12" w:space="0" w:color="000000"/>
+            </w:tcBorders>
+            <w:vAlign w:val="center"/>
+            <w:hideMark/>
+          </w:tcPr>
+          <w:p>
+            <w:pPr>
+              <w:spacing w:after="0" w:line="240" w:lineRule="auto"/>
+              <w:rPr>
+                <w:rFonts w:ascii="Arial" w:eastAsia="Times New Roman" w:hAnsi="Arial" w:cs="Arial"/>
+                <w:sz w:val="16"/>
+                <w:szCs w:val="16"/>
+                <w:lang w:eastAsia="ru-RU"/>
+              </w:rPr>
+            </w:pPr>
+          </w:p>
+        </w:tc>
+        <w:tc>
+          <w:tcPr>
+            <w:tcW w:w="0" w:type="auto"/>
+            <w:vAlign w:val="center"/>
+            <w:hideMark/>
+          </w:tcPr>
+          <w:p>
+            <w:pPr>
+              <w:spacing w:after="0" w:line="240" w:lineRule="auto"/>
+              <w:rPr>
+                <w:rFonts w:ascii="Arial" w:eastAsia="Times New Roman" w:hAnsi="Arial" w:cs="Arial"/>
+                <w:sz w:val="16"/>
+                <w:szCs w:val="16"/>
+                <w:lang w:eastAsia="ru-RU"/>
+              </w:rPr>
+            </w:pPr>
+          </w:p>
+        </w:tc>
+      </w:tr>
+      <w:tr>
+        <w:trPr>
+          <w:trHeight w:val="435"/>
+        </w:trPr>
+        <w:tc>
+          <w:tcPr>
+            <w:tcW w:w="0" w:type="auto"/>
+            <w:vMerge w:val="restart"/>
+            <w:vAlign w:val="center"/>
+            <w:hideMark/>
+          </w:tcPr>
+          <w:p>
+            <w:pPr>
+              <w:spacing w:after="0" w:line="240" w:lineRule="auto"/>
+              <w:rPr>
+                <w:rFonts w:ascii="Times New Roman" w:eastAsia="Times New Roman" w:hAnsi="Times New Roman" w:cs="Times New Roman"/>
+                <w:sz w:val="20"/>
+                <w:szCs w:val="20"/>
+                <w:lang w:eastAsia="ru-RU"/>
+              </w:rPr>
+            </w:pPr>
+          </w:p>
+        </w:tc>
+        <w:tc>
+          <w:tcPr>
+            <w:tcW w:w="0" w:type="auto"/>
+            <w:vMerge w:val="restart"/>
+            <w:tcBorders>
+              <w:top w:val="single" w:sz="6" w:space="0" w:color="000000"/>
+              <w:left w:val="single" w:sz="12" w:space="0" w:color="000000"/>
+            </w:tcBorders>
+            <w:vAlign w:val="center"/>
+            <w:hideMark/>
+          </w:tcPr>
+          <w:p>
+            <w:pPr>
+              <w:spacing w:after="0" w:line="240" w:lineRule="auto"/>
+              <w:jc w:val="center"/>
+              <w:rPr>
+                <w:rFonts w:ascii="Arial" w:eastAsia="Times New Roman" w:hAnsi="Arial" w:cs="Arial"/>
+                <w:sz w:val="16"/>
+                <w:szCs w:val="16"/>
+                <w:lang w:eastAsia="ru-RU"/>
+              </w:rPr>
+            </w:pPr>
+            <w:r>
+              <w:rPr>
+                <w:rFonts w:ascii="Arial" w:eastAsia="Times New Roman" w:hAnsi="Arial" w:cs="Arial"/>
+                <w:sz w:val="16"/>
+                <w:szCs w:val="16"/>
+                <w:lang w:eastAsia="ru-RU"/>
+              </w:rPr>
+              <w:t>2</w:t>
+            </w:r>
+          </w:p>
+        </w:tc>
+        <w:tc>
+          <w:tcPr>
+            <w:tcW w:w="0" w:type="auto"/>
+            <w:vMerge w:val="restart"/>
+            <w:tcBorders>
+              <w:top w:val="single" w:sz="6" w:space="0" w:color="000000"/>
+              <w:left w:val="single" w:sz="6" w:space="0" w:color="000000"/>
+            </w:tcBorders>
+            <w:vAlign w:val="center"/>
+            <w:hideMark/>
+          </w:tcPr>
+          <w:p>
+            <w:pPr>
+              <w:spacing w:after="0" w:line="240" w:lineRule="auto"/>
+              <w:jc w:val="center"/>
+              <w:rPr>
+                <w:rFonts w:ascii="Arial" w:eastAsia="Times New Roman" w:hAnsi="Arial" w:cs="Arial"/>
+                <w:sz w:val="16"/>
+                <w:szCs w:val="16"/>
+                <w:lang w:eastAsia="ru-RU"/>
+              </w:rPr>
+            </w:pPr>
+            <w:r>
+              <w:rPr>
+                <w:rFonts w:ascii="Arial" w:eastAsia="Times New Roman" w:hAnsi="Arial" w:cs="Arial"/>
+                <w:sz w:val="16"/>
+                <w:szCs w:val="16"/>
+                <w:lang w:eastAsia="ru-RU"/>
+              </w:rPr>
+              <w:t>SP1020</w:t>
+            </w:r>
+          </w:p>
+        </w:tc>
+        <w:tc>
+          <w:tcPr>
+            <w:tcW w:w="0" w:type="auto"/>
+            <w:tcBorders>
+              <w:top w:val="single" w:sz="6" w:space="0" w:color="000000"/>
+              <w:left w:val="single" w:sz="6" w:space="0" w:color="000000"/>
+            </w:tcBorders>
+            <w:hideMark/>
+          </w:tcPr>
+          <w:p>
+            <w:pPr>
+              <w:spacing w:after="0" w:line="240" w:lineRule="auto"/>
+              <w:rPr>
+                <w:rFonts w:ascii="Arial" w:eastAsia="Times New Roman" w:hAnsi="Arial" w:cs="Arial"/>
+                <w:sz w:val="16"/>
+                <w:szCs w:val="16"/>
+                <w:lang w:val="en-US" w:eastAsia="ru-RU"/>
+              </w:rPr>
+            </w:pPr>
+            <w:r>
+              <w:rPr>
+                <w:rFonts w:ascii="Arial" w:eastAsia="Times New Roman" w:hAnsi="Arial" w:cs="Arial"/>
+                <w:sz w:val="16"/>
+                <w:szCs w:val="16"/>
+                <w:lang w:val="en-US" w:eastAsia="ru-RU"/>
+              </w:rPr>
+              <w:t>Admonter  SP1020 Oak robust rustic  ng t&amp;g 15x 185x2000 mm</w:t>
+            </w:r>
+          </w:p>
+        </w:tc>
+        <w:tc>
+          <w:tcPr>
+            <w:tcW w:w="0" w:type="auto"/>
+            <w:vMerge w:val="restart"/>
+            <w:tcBorders>
+              <w:top w:val="single" w:sz="6" w:space="0" w:color="000000"/>
+              <w:left w:val="single" w:sz="6" w:space="0" w:color="000000"/>
+            </w:tcBorders>
+            <w:vAlign w:val="center"/>
+            <w:hideMark/>
+          </w:tcPr>
+          <w:p>
+            <w:pPr>
+              <w:spacing w:after="0" w:line="240" w:lineRule="auto"/>
+              <w:jc w:val="center"/>
+              <w:rPr>
+                <w:rFonts w:ascii="Arial" w:eastAsia="Times New Roman" w:hAnsi="Arial" w:cs="Arial"/>
+                <w:sz w:val="16"/>
+                <w:szCs w:val="16"/>
+                <w:lang w:eastAsia="ru-RU"/>
+              </w:rPr>
+            </w:pPr>
+            <w:r>
+              <w:rPr>
+                <w:rFonts w:ascii="Arial" w:eastAsia="Times New Roman" w:hAnsi="Arial" w:cs="Arial"/>
+                <w:sz w:val="16"/>
+                <w:szCs w:val="16"/>
+                <w:lang w:eastAsia="ru-RU"/>
+              </w:rPr>
+              <w:t>1.54|</w:t>
+            </w:r>
+          </w:p>
+        </w:tc>
+        <w:tc>
+          <w:tcPr>
+            <w:tcW w:w="0" w:type="auto"/>
+            <w:vMerge w:val="restart"/>
+            <w:tcBorders>
+              <w:top w:val="single" w:sz="6" w:space="0" w:color="000000"/>
+              <w:left w:val="single" w:sz="6" w:space="0" w:color="000000"/>
+            </w:tcBorders>
+            <w:vAlign w:val="center"/>
+            <w:hideMark/>
+          </w:tcPr>
+          <w:p>
+            <w:pPr>
+              <w:spacing w:after="0" w:line="240" w:lineRule="auto"/>
+              <w:jc w:val="center"/>
+              <w:rPr>
+                <w:rFonts w:ascii="Arial" w:eastAsia="Times New Roman" w:hAnsi="Arial" w:cs="Arial"/>
+                <w:sz w:val="16"/>
+                <w:szCs w:val="16"/>
+                <w:lang w:eastAsia="ru-RU"/>
+              </w:rPr>
+            </w:pPr>
+            <w:r>
+              <w:rPr>
+                <w:rFonts w:ascii="Arial" w:eastAsia="Times New Roman" w:hAnsi="Arial" w:cs="Arial"/>
+                <w:sz w:val="16"/>
+                <w:szCs w:val="16"/>
+                <w:lang w:eastAsia="ru-RU"/>
+              </w:rPr>
+              <w:t>Pack</w:t>
+            </w:r>
+          </w:p>
+        </w:tc>
+        <w:tc>
+          <w:tcPr>
+            <w:tcW w:w="0" w:type="auto"/>
+            <w:vMerge w:val="restart"/>
+            <w:tcBorders>
+              <w:top w:val="single" w:sz="6" w:space="0" w:color="000000"/>
+              <w:left w:val="single" w:sz="6" w:space="0" w:color="000000"/>
+              <w:bottom w:val="single" w:sz="6" w:space="0" w:color="000000"/>
+              <w:right w:val="single" w:sz="6" w:space="0" w:color="000000"/>
+            </w:tcBorders>
+            <w:vAlign w:val="center"/>
+            <w:hideMark/>
+          </w:tcPr>
+          <w:p>
+            <w:pPr>
+              <w:spacing w:after="0" w:line="240" w:lineRule="auto"/>
+              <w:jc w:val="center"/>
+              <w:rPr>
+                <w:rFonts w:ascii="Arial" w:eastAsia="Times New Roman" w:hAnsi="Arial" w:cs="Arial"/>
+                <w:sz w:val="16"/>
+                <w:szCs w:val="16"/>
+                <w:lang w:eastAsia="ru-RU"/>
+              </w:rPr>
+            </w:pPr>
+            <w:r>
+              <w:rPr>
+                <w:rFonts w:ascii="Arial" w:eastAsia="Times New Roman" w:hAnsi="Arial" w:cs="Arial"/>
+                <w:sz w:val="16"/>
+                <w:szCs w:val="16"/>
+                <w:lang w:eastAsia="ru-RU"/>
+              </w:rPr>
+              <w:t>31.1999688 кг</w:t>
+            </w:r>
+          </w:p>
+        </w:tc>
+        <w:tc>
+          <w:tcPr>
+            <w:tcW w:w="0" w:type="auto"/>
+            <w:vMerge w:val="restart"/>
+            <w:tcBorders>
+              <w:top w:val="single" w:sz="6" w:space="0" w:color="000000"/>
+              <w:left w:val="single" w:sz="6" w:space="0" w:color="000000"/>
+              <w:bottom w:val="single" w:sz="6" w:space="0" w:color="000000"/>
+              <w:right w:val="single" w:sz="6" w:space="0" w:color="000000"/>
+            </w:tcBorders>
+            <w:vAlign w:val="center"/>
+            <w:hideMark/>
+          </w:tcPr>
+          <w:p>
+            <w:pPr>
+              <w:spacing w:after="0" w:line="240" w:lineRule="auto"/>
+              <w:jc w:val="center"/>
+              <w:rPr>
+                <w:rFonts w:ascii="Arial" w:eastAsia="Times New Roman" w:hAnsi="Arial" w:cs="Arial"/>
+                <w:sz w:val="16"/>
+                <w:szCs w:val="16"/>
+                <w:lang w:eastAsia="ru-RU"/>
+              </w:rPr>
+            </w:pPr>
+            <w:r>
+              <w:rPr>
+                <w:rFonts w:ascii="Arial" w:eastAsia="Times New Roman" w:hAnsi="Arial" w:cs="Arial"/>
+                <w:sz w:val="16"/>
+                <w:szCs w:val="16"/>
+                <w:lang w:eastAsia="ru-RU"/>
+              </w:rPr>
+              <w:t>0 м3</w:t>
+            </w:r>
+          </w:p>
+        </w:tc>
+        <w:tc>
+          <w:tcPr>
+            <w:tcW w:w="0" w:type="auto"/>
+            <w:vMerge w:val="restart"/>
+            <w:tcBorders>
+              <w:top w:val="single" w:sz="6" w:space="0" w:color="000000"/>
+              <w:left w:val="single" w:sz="6" w:space="0" w:color="000000"/>
+            </w:tcBorders>
+            <w:vAlign w:val="center"/>
+            <w:hideMark/>
+          </w:tcPr>
+          <w:p>
+            <w:pPr>
+              <w:spacing w:after="0" w:line="240" w:lineRule="auto"/>
+              <w:jc w:val="center"/>
+              <w:rPr>
+                <w:rFonts w:ascii="Arial" w:eastAsia="Times New Roman" w:hAnsi="Arial" w:cs="Arial"/>
+                <w:sz w:val="16"/>
+                <w:szCs w:val="16"/>
+                <w:lang w:eastAsia="ru-RU"/>
+              </w:rPr>
+            </w:pPr>
+            <w:r>
+              <w:rPr>
+                <w:rFonts w:ascii="Arial" w:eastAsia="Times New Roman" w:hAnsi="Arial" w:cs="Arial"/>
+                <w:sz w:val="16"/>
+                <w:szCs w:val="16"/>
+                <w:lang w:eastAsia="ru-RU"/>
+              </w:rPr>
+              <w:t>4</w:t>
+            </w:r>
+          </w:p>
+        </w:tc>
+        <w:tc>
+          <w:tcPr>
+            <w:tcW w:w="0" w:type="auto"/>
+            <w:vMerge w:val="restart"/>
+            <w:tcBorders>
+              <w:top w:val="single" w:sz="6" w:space="0" w:color="000000"/>
+              <w:left w:val="single" w:sz="6" w:space="0" w:color="000000"/>
+            </w:tcBorders>
+            <w:vAlign w:val="center"/>
+            <w:hideMark/>
+          </w:tcPr>
+          <w:p>
+            <w:pPr>
+              <w:spacing w:after="0" w:line="240" w:lineRule="auto"/>
+              <w:jc w:val="center"/>
+              <w:rPr>
+                <w:rFonts w:ascii="Arial" w:eastAsia="Times New Roman" w:hAnsi="Arial" w:cs="Arial"/>
+                <w:sz w:val="16"/>
+                <w:szCs w:val="16"/>
+                <w:lang w:eastAsia="ru-RU"/>
+              </w:rPr>
+            </w:pPr>
+            <w:r>
+              <w:rPr>
+                <w:rFonts w:ascii="Arial" w:eastAsia="Times New Roman" w:hAnsi="Arial" w:cs="Arial"/>
+                <w:sz w:val="16"/>
+                <w:szCs w:val="16"/>
+                <w:lang w:eastAsia="ru-RU"/>
+              </w:rPr>
+              <w:t>м2</w:t>
+            </w:r>
+          </w:p>
+        </w:tc>
+        <w:tc>
+          <w:tcPr>
+            <w:tcW w:w="0" w:type="auto"/>
+            <w:vMerge w:val="restart"/>
+            <w:tcBorders>
+              <w:top w:val="single" w:sz="6" w:space="0" w:color="000000"/>
+              <w:left w:val="single" w:sz="6" w:space="0" w:color="000000"/>
+            </w:tcBorders>
+            <w:vAlign w:val="center"/>
+            <w:hideMark/>
+          </w:tcPr>
+          <w:p>
+            <w:pPr>
+              <w:spacing w:after="0" w:line="240" w:lineRule="auto"/>
+              <w:jc w:val="center"/>
+              <w:rPr>
+                <w:rFonts w:ascii="Arial" w:eastAsia="Times New Roman" w:hAnsi="Arial" w:cs="Arial"/>
+                <w:sz w:val="16"/>
+                <w:szCs w:val="16"/>
+                <w:lang w:eastAsia="ru-RU"/>
+              </w:rPr>
+            </w:pPr>
+            <w:r>
+              <w:rPr>
+                <w:rFonts w:ascii="Arial" w:eastAsia="Times New Roman" w:hAnsi="Arial" w:cs="Arial"/>
+                <w:sz w:val="16"/>
+                <w:szCs w:val="16"/>
+                <w:lang w:eastAsia="ru-RU"/>
+              </w:rPr>
+              <w:t>197.71</w:t>
+            </w:r>
+          </w:p>
+        </w:tc>
+        <w:tc>
+          <w:tcPr>
+            <w:tcW w:w="0" w:type="auto"/>
+            <w:vMerge w:val="restart"/>
+            <w:tcBorders>
+              <w:top w:val="single" w:sz="6" w:space="0" w:color="000000"/>
+              <w:left w:val="single" w:sz="6" w:space="0" w:color="000000"/>
+              <w:right w:val="single" w:sz="6" w:space="0" w:color="000000"/>
+            </w:tcBorders>
+            <w:vAlign w:val="center"/>
+            <w:hideMark/>
+          </w:tcPr>
+          <w:p>
+            <w:pPr>
+              <w:spacing w:after="0" w:line="240" w:lineRule="auto"/>
+              <w:jc w:val="center"/>
+              <w:rPr>
+                <w:rFonts w:ascii="Arial" w:eastAsia="Times New Roman" w:hAnsi="Arial" w:cs="Arial"/>
+                <w:sz w:val="16"/>
+                <w:szCs w:val="16"/>
+                <w:lang w:eastAsia="ru-RU"/>
+              </w:rPr>
+            </w:pPr>
+            <w:r>
+              <w:rPr>
+                <w:rFonts w:ascii="Arial" w:eastAsia="Times New Roman" w:hAnsi="Arial" w:cs="Arial"/>
+                <w:sz w:val="16"/>
+                <w:szCs w:val="16"/>
+                <w:lang w:eastAsia="ru-RU"/>
+              </w:rPr>
+              <w:t>790.84</w:t>
+            </w:r>
+          </w:p>
+        </w:tc>
+        <w:tc>
+          <w:tcPr>
+            <w:tcW w:w="0" w:type="auto"/>
+            <w:vMerge w:val="restart"/>
+            <w:tcBorders>
+              <w:top w:val="single" w:sz="6" w:space="0" w:color="000000"/>
+              <w:left w:val="single" w:sz="6" w:space="0" w:color="000000"/>
+              <w:right w:val="single" w:sz="6" w:space="0" w:color="000000"/>
+            </w:tcBorders>
+            <w:vAlign w:val="center"/>
+            <w:hideMark/>
+          </w:tcPr>
+          <w:p>
+            <w:pPr>
+              <w:spacing w:after="0" w:line="240" w:lineRule="auto"/>
+              <w:jc w:val="center"/>
+              <w:rPr>
+                <w:rFonts w:ascii="Arial" w:eastAsia="Times New Roman" w:hAnsi="Arial" w:cs="Arial"/>
+                <w:sz w:val="16"/>
+                <w:szCs w:val="16"/>
+                <w:lang w:val="en-US" w:eastAsia="ru-RU"/>
+              </w:rPr>
+            </w:pPr>
+            <w:r>
+              <w:rPr>
+                <w:rFonts w:ascii="Arial" w:eastAsia="Times New Roman" w:hAnsi="Arial" w:cs="Arial"/>
+                <w:sz w:val="16"/>
+                <w:szCs w:val="16"/>
+                <w:lang w:val="en-US" w:eastAsia="ru-RU"/>
+              </w:rPr>
+              <w:t>Main</w:t>
+            </w:r>
+          </w:p>
+        </w:tc>
+        <w:tc>
+          <w:tcPr>
+            <w:tcW w:w="0" w:type="auto"/>
+            <w:vMerge w:val="restart"/>
+            <w:tcBorders>
+              <w:top w:val="single" w:sz="6" w:space="0" w:color="000000"/>
+              <w:right w:val="single" w:sz="12" w:space="0" w:color="000000"/>
+            </w:tcBorders>
+            <w:vAlign w:val="center"/>
+            <w:hideMark/>
+          </w:tcPr>
+          <w:p>
+            <w:pPr>
+              <w:spacing w:after="0" w:line="240" w:lineRule="auto"/>
+              <w:jc w:val="right"/>
+              <w:rPr>
+                <w:rFonts w:ascii="Arial" w:eastAsia="Times New Roman" w:hAnsi="Arial" w:cs="Arial"/>
+                <w:sz w:val="16"/>
+                <w:szCs w:val="16"/>
+                <w:lang w:eastAsia="ru-RU"/>
+              </w:rPr>
+            </w:pPr>
+          </w:p>
+        </w:tc>
+        <w:tc>
+          <w:tcPr>
+            <w:tcW w:w="0" w:type="auto"/>
+            <w:vAlign w:val="center"/>
+            <w:hideMark/>
+          </w:tcPr>
+          <w:p>
+            <w:pPr>
+              <w:spacing w:after="0" w:line="240" w:lineRule="auto"/>
+              <w:rPr>
+                <w:rFonts w:ascii="Times New Roman" w:eastAsia="Times New Roman" w:hAnsi="Times New Roman" w:cs="Times New Roman"/>
+                <w:sz w:val="20"/>
+                <w:szCs w:val="20"/>
+                <w:lang w:eastAsia="ru-RU"/>
+              </w:rPr>
+            </w:pPr>
+          </w:p>
+        </w:tc>
+      </w:tr>
+      <w:tr>
+        <w:trPr>
+          <w:trHeight w:val="645"/>
+        </w:trPr>
+        <w:tc>
+          <w:tcPr>
+            <w:tcW w:w="0" w:type="auto"/>
+            <w:vMerge/>
+            <w:vAlign w:val="center"/>
+            <w:hideMark/>
+          </w:tcPr>
+          <w:p>
+            <w:pPr>
+              <w:spacing w:after="0" w:line="240" w:lineRule="auto"/>
+              <w:rPr>
+                <w:rFonts w:ascii="Times New Roman" w:eastAsia="Times New Roman" w:hAnsi="Times New Roman" w:cs="Times New Roman"/>
+                <w:sz w:val="20"/>
+                <w:szCs w:val="20"/>
+                <w:lang w:eastAsia="ru-RU"/>
+              </w:rPr>
+            </w:pPr>
+          </w:p>
+        </w:tc>
+        <w:tc>
+          <w:tcPr>
+            <w:tcW w:w="0" w:type="auto"/>
+            <w:vMerge/>
+            <w:tcBorders>
+              <w:top w:val="single" w:sz="6" w:space="0" w:color="000000"/>
+              <w:left w:val="single" w:sz="12" w:space="0" w:color="000000"/>
+            </w:tcBorders>
+            <w:vAlign w:val="center"/>
+            <w:hideMark/>
+          </w:tcPr>
+          <w:p>
+            <w:pPr>
+              <w:spacing w:after="0" w:line="240" w:lineRule="auto"/>
+              <w:rPr>
+                <w:rFonts w:ascii="Arial" w:eastAsia="Times New Roman" w:hAnsi="Arial" w:cs="Arial"/>
+                <w:sz w:val="16"/>
+                <w:szCs w:val="16"/>
+                <w:lang w:eastAsia="ru-RU"/>
+              </w:rPr>
+            </w:pPr>
+          </w:p>
+        </w:tc>
+        <w:tc>
+          <w:tcPr>
+            <w:tcW w:w="0" w:type="auto"/>
+            <w:vMerge/>
+            <w:tcBorders>
+              <w:top w:val="single" w:sz="6" w:space="0" w:color="000000"/>
+              <w:left w:val="single" w:sz="6" w:space="0" w:color="000000"/>
+            </w:tcBorders>
+            <w:vAlign w:val="center"/>
+            <w:hideMark/>
+          </w:tcPr>
+          <w:p>
+            <w:pPr>
+              <w:spacing w:after="0" w:line="240" w:lineRule="auto"/>
+              <w:rPr>
+                <w:rFonts w:ascii="Arial" w:eastAsia="Times New Roman" w:hAnsi="Arial" w:cs="Arial"/>
+                <w:sz w:val="16"/>
+                <w:szCs w:val="16"/>
+                <w:lang w:eastAsia="ru-RU"/>
+              </w:rPr>
+            </w:pPr>
+          </w:p>
+        </w:tc>
+        <w:tc>
+          <w:tcPr>
+            <w:tcW w:w="0" w:type="auto"/>
+            <w:tcBorders>
+              <w:top w:val="single" w:sz="6" w:space="0" w:color="000000"/>
+              <w:left w:val="single" w:sz="6" w:space="0" w:color="000000"/>
+            </w:tcBorders>
+            <w:hideMark/>
+          </w:tcPr>
+          <w:p>
+            <w:pPr>
+              <w:spacing w:after="0" w:line="240" w:lineRule="auto"/>
+              <w:rPr>
+                <w:rFonts w:ascii="Arial" w:eastAsia="Times New Roman" w:hAnsi="Arial" w:cs="Arial"/>
+                <w:sz w:val="16"/>
+                <w:szCs w:val="16"/>
+                <w:lang w:eastAsia="ru-RU"/>
+              </w:rPr>
+            </w:pPr>
+            <w:r>
+              <w:rPr>
+                <w:rFonts w:ascii="Arial" w:eastAsia="Times New Roman" w:hAnsi="Arial" w:cs="Arial"/>
+                <w:sz w:val="16"/>
+                <w:szCs w:val="16"/>
+                <w:lang w:eastAsia="ru-RU"/>
+              </w:rPr>
+              <w:t>Напольное покрытие Admonter  SP1020 Дуб робуст рустик  под натуральным маслом  15 x185x 2000мм ( 2,59m2/ 7 шт в упаковке)</w:t>
             </w:r>
           </w:p>
         </w:tc>
@@ -5465,241 +6245,7 @@
                 <w:szCs w:val="18"/>
                 <w:lang w:eastAsia="ru-RU"/>
               </w:rPr>
-              <w:t>0</w:t>
-            </w:r>
-          </w:p>
-        </w:tc>
-        <w:tc>
-          <w:tcPr>
-            <w:tcW w:w="0" w:type="auto"/>
-            <w:hideMark/>
-          </w:tcPr>
-          <w:p>
-            <w:pPr>
-              <w:spacing w:after="0" w:line="240" w:lineRule="auto"/>
-              <w:jc w:val="right"/>
-              <w:rPr>
-                <w:rFonts w:ascii="Arial" w:eastAsia="Times New Roman" w:hAnsi="Arial" w:cs="Arial"/>
-                <w:b/>
-                <w:bCs/>
-                <w:sz w:val="18"/>
-                <w:szCs w:val="18"/>
-                <w:lang w:eastAsia="ru-RU"/>
-              </w:rPr>
-            </w:pPr>
-          </w:p>
-        </w:tc>
-        <w:tc>
-          <w:tcPr>
-            <w:tcW w:w="0" w:type="auto"/>
-            <w:vAlign w:val="center"/>
-            <w:hideMark/>
-          </w:tcPr>
-          <w:p>
-            <w:pPr>
-              <w:spacing w:after="0" w:line="240" w:lineRule="auto"/>
-              <w:jc w:val="right"/>
-              <w:rPr>
-                <w:rFonts w:ascii="Times New Roman" w:eastAsia="Times New Roman" w:hAnsi="Times New Roman" w:cs="Times New Roman"/>
-                <w:sz w:val="20"/>
-                <w:szCs w:val="20"/>
-                <w:lang w:eastAsia="ru-RU"/>
-              </w:rPr>
-            </w:pPr>
-          </w:p>
-        </w:tc>
-        <w:tc>
-          <w:tcPr>
-            <w:tcW w:w="0" w:type="auto"/>
-            <w:vAlign w:val="center"/>
-            <w:hideMark/>
-          </w:tcPr>
-          <w:p>
-            <w:pPr>
-              <w:spacing w:after="0" w:line="240" w:lineRule="auto"/>
-              <w:rPr>
-                <w:rFonts w:ascii="Times New Roman" w:eastAsia="Times New Roman" w:hAnsi="Times New Roman" w:cs="Times New Roman"/>
-                <w:sz w:val="20"/>
-                <w:szCs w:val="20"/>
-                <w:lang w:eastAsia="ru-RU"/>
-              </w:rPr>
-            </w:pPr>
-          </w:p>
-        </w:tc>
-      </w:tr>
-      <w:tr>
-        <w:trPr>
-          <w:trHeight w:val="255"/>
-        </w:trPr>
-        <w:tc>
-          <w:tcPr>
-            <w:tcW w:w="0" w:type="auto"/>
-            <w:vAlign w:val="center"/>
-            <w:hideMark/>
-          </w:tcPr>
-          <w:p>
-            <w:pPr>
-              <w:spacing w:after="0" w:line="240" w:lineRule="auto"/>
-              <w:rPr>
-                <w:rFonts w:ascii="Times New Roman" w:eastAsia="Times New Roman" w:hAnsi="Times New Roman" w:cs="Times New Roman"/>
-                <w:sz w:val="20"/>
-                <w:szCs w:val="20"/>
-                <w:lang w:eastAsia="ru-RU"/>
-              </w:rPr>
-            </w:pPr>
-          </w:p>
-        </w:tc>
-        <w:tc>
-          <w:tcPr>
-            <w:tcW w:w="0" w:type="auto"/>
-            <w:vAlign w:val="center"/>
-            <w:hideMark/>
-          </w:tcPr>
-          <w:p>
-            <w:pPr>
-              <w:spacing w:after="0" w:line="240" w:lineRule="auto"/>
-              <w:rPr>
-                <w:rFonts w:ascii="Times New Roman" w:eastAsia="Times New Roman" w:hAnsi="Times New Roman" w:cs="Times New Roman"/>
-                <w:sz w:val="20"/>
-                <w:szCs w:val="20"/>
-                <w:lang w:eastAsia="ru-RU"/>
-              </w:rPr>
-            </w:pPr>
-          </w:p>
-        </w:tc>
-        <w:tc>
-          <w:tcPr>
-            <w:tcW w:w="0" w:type="auto"/>
-            <w:vAlign w:val="center"/>
-            <w:hideMark/>
-          </w:tcPr>
-          <w:p>
-            <w:pPr>
-              <w:spacing w:after="0" w:line="240" w:lineRule="auto"/>
-              <w:rPr>
-                <w:rFonts w:ascii="Times New Roman" w:eastAsia="Times New Roman" w:hAnsi="Times New Roman" w:cs="Times New Roman"/>
-                <w:sz w:val="20"/>
-                <w:szCs w:val="20"/>
-                <w:lang w:eastAsia="ru-RU"/>
-              </w:rPr>
-            </w:pPr>
-          </w:p>
-        </w:tc>
-        <w:tc>
-          <w:tcPr>
-            <w:tcW w:w="0" w:type="auto"/>
-            <w:vAlign w:val="center"/>
-            <w:hideMark/>
-          </w:tcPr>
-          <w:p>
-            <w:pPr>
-              <w:spacing w:after="0" w:line="240" w:lineRule="auto"/>
-              <w:rPr>
-                <w:rFonts w:ascii="Times New Roman" w:eastAsia="Times New Roman" w:hAnsi="Times New Roman" w:cs="Times New Roman"/>
-                <w:sz w:val="20"/>
-                <w:szCs w:val="20"/>
-                <w:lang w:eastAsia="ru-RU"/>
-              </w:rPr>
-            </w:pPr>
-          </w:p>
-        </w:tc>
-        <w:tc>
-          <w:tcPr>
-            <w:tcW w:w="0" w:type="auto"/>
-            <w:vAlign w:val="center"/>
-            <w:hideMark/>
-          </w:tcPr>
-          <w:p>
-            <w:pPr>
-              <w:spacing w:after="0" w:line="240" w:lineRule="auto"/>
-              <w:rPr>
-                <w:rFonts w:ascii="Times New Roman" w:eastAsia="Times New Roman" w:hAnsi="Times New Roman" w:cs="Times New Roman"/>
-                <w:sz w:val="20"/>
-                <w:szCs w:val="20"/>
-                <w:lang w:eastAsia="ru-RU"/>
-              </w:rPr>
-            </w:pPr>
-          </w:p>
-        </w:tc>
-        <w:tc>
-          <w:tcPr>
-            <w:tcW w:w="0" w:type="auto"/>
-            <w:gridSpan w:val="3"/>
-            <w:vAlign w:val="center"/>
-            <w:hideMark/>
-          </w:tcPr>
-          <w:p>
-            <w:pPr>
-              <w:spacing w:after="0" w:line="240" w:lineRule="auto"/>
-              <w:rPr>
-                <w:rFonts w:ascii="Times New Roman" w:eastAsia="Times New Roman" w:hAnsi="Times New Roman" w:cs="Times New Roman"/>
-                <w:sz w:val="20"/>
-                <w:szCs w:val="20"/>
-                <w:lang w:eastAsia="ru-RU"/>
-              </w:rPr>
-            </w:pPr>
-          </w:p>
-        </w:tc>
-        <w:tc>
-          <w:tcPr>
-            <w:tcW w:w="0" w:type="auto"/>
-            <w:gridSpan w:val="3"/>
-            <w:hideMark/>
-          </w:tcPr>
-          <w:p>
-            <w:pPr>
-              <w:spacing w:after="0" w:line="240" w:lineRule="auto"/>
-              <w:jc w:val="right"/>
-              <w:rPr>
-                <w:rFonts w:ascii="Arial" w:eastAsia="Times New Roman" w:hAnsi="Arial" w:cs="Arial"/>
-                <w:b/>
-                <w:bCs/>
-                <w:sz w:val="18"/>
-                <w:szCs w:val="18"/>
-                <w:lang w:eastAsia="ru-RU"/>
-              </w:rPr>
-            </w:pPr>
-            <w:r>
-              <w:rPr>
-                <w:rFonts w:ascii="Arial" w:eastAsia="Times New Roman" w:hAnsi="Arial" w:cs="Arial"/>
-                <w:b/>
-                <w:bCs/>
-                <w:sz w:val="18"/>
-                <w:szCs w:val="18"/>
-                <w:lang w:eastAsia="ru-RU"/>
-              </w:rPr>
-              <w:t>В том числе НДС:</w:t>
-            </w:r>
-          </w:p>
-        </w:tc>
-        <w:tc>
-          <w:tcPr>
-            <w:tcW w:w="0" w:type="auto"/>
-            <w:hideMark/>
-          </w:tcPr>
-          <w:p>
-            <w:pPr>
-              <w:spacing w:after="0" w:line="240" w:lineRule="auto"/>
-              <w:jc w:val="right"/>
-              <w:rPr>
-                <w:rFonts w:ascii="Arial" w:eastAsia="Times New Roman" w:hAnsi="Arial" w:cs="Arial"/>
-                <w:b/>
-                <w:bCs/>
-                <w:sz w:val="18"/>
-                <w:szCs w:val="18"/>
-                <w:lang w:eastAsia="ru-RU"/>
-              </w:rPr>
-            </w:pPr>
-            <w:r>
-              <w:rPr>
-                <w:rFonts w:ascii="Arial" w:eastAsia="Times New Roman" w:hAnsi="Arial" w:cs="Arial"/>
-                <w:b/>
-                <w:bCs/>
-                <w:sz w:val="18"/>
-                <w:szCs w:val="18"/>
-                <w:lang w:eastAsia="ru-RU"/>
-              </w:rPr>
-              <w:t>55 409,67</w:t>
+              <w:t>4642.99</w:t>
             </w:r>
           </w:p>
         </w:tc>
@@ -7164,7 +7710,7 @@
                 <w:szCs w:val="16"/>
                 <w:lang w:val="en-US" w:eastAsia="ru-RU"/>
               </w:rPr>
-              <w:t>: 0</w:t>
+              <w:t>: 1.54</w:t>
             </w:r>
           </w:p>
         </w:tc>
@@ -7301,7 +7847,7 @@
                 <w:szCs w:val="16"/>
                 <w:lang w:val="en-US" w:eastAsia="ru-RU"/>
               </w:rPr>
-              <w:t>2.9 </w:t>
+              <w:t>31.2 </w:t>
             </w:r>
             <w:r>
               <w:rPr>
@@ -7494,7 +8040,7 @@
                 <w:szCs w:val="16"/>
                 <w:lang w:eastAsia="ru-RU"/>
               </w:rPr>
-              <w:t>Всего наименований  1, на сумму 0 EUR</w:t>
+              <w:t>Всего наименований  2, на сумму 4642.99 EUR</w:t>
             </w:r>
           </w:p>
         </w:tc>
@@ -7584,7 +8130,7 @@
                 <w:szCs w:val="18"/>
                 <w:lang w:eastAsia="ru-RU"/>
               </w:rPr>
-              <w:t>ноль евро 00 центов</w:t>
+              <w:t>четыре тысячи шестьсот сорок два евро 99 центов</w:t>
             </w:r>
           </w:p>
         </w:tc>
@@ -9430,7 +9976,7 @@
 </file>
 
 <file path=word/styles.xml><?xml version="1.0" encoding="utf-8"?>
-<w:styles xmlns:mc="http://schemas.openxmlformats.org/markup-compatibility/2006" xmlns:r="http://schemas.openxmlformats.org/officeDocument/2006/relationships" xmlns:w="http://schemas.openxmlformats.org/wordprocessingml/2006/main" xmlns:w14="http://schemas.microsoft.com/office/word/2010/wordml" mc:Ignorable="w14">
+<w:styles xmlns:mc="http://schemas.openxmlformats.org/markup-compatibility/2006" xmlns:r="http://schemas.openxmlformats.org/officeDocument/2006/relationships" xmlns:w="http://schemas.openxmlformats.org/wordprocessingml/2006/main" xmlns:w14="http://schemas.microsoft.com/office/word/2010/wordml" xmlns:w15="http://schemas.microsoft.com/office/word/2012/wordml" xmlns:w16se="http://schemas.microsoft.com/office/word/2015/wordml/symex" mc:Ignorable="w14 w15 w16se">
   <w:docDefaults>
     <w:rPrDefault>
       <w:rPr>
@@ -9446,144 +9992,378 @@
       </w:pPr>
     </w:pPrDefault>
   </w:docDefaults>
-  <w:latentStyles w:defLockedState="0" w:defUIPriority="99" w:defSemiHidden="1" w:defUnhideWhenUsed="1" w:defQFormat="0" w:count="267">
-    <w:lsdException w:name="Normal" w:semiHidden="0" w:uiPriority="0" w:unhideWhenUsed="0" w:qFormat="1"/>
-    <w:lsdException w:name="heading 1" w:semiHidden="0" w:uiPriority="9" w:unhideWhenUsed="0" w:qFormat="1"/>
-    <w:lsdException w:name="heading 2" w:uiPriority="9" w:qFormat="1"/>
-    <w:lsdException w:name="heading 3" w:uiPriority="9" w:qFormat="1"/>
-    <w:lsdException w:name="heading 4" w:uiPriority="9" w:qFormat="1"/>
-    <w:lsdException w:name="heading 5" w:uiPriority="9" w:qFormat="1"/>
-    <w:lsdException w:name="heading 6" w:uiPriority="9" w:qFormat="1"/>
-    <w:lsdException w:name="heading 7" w:uiPriority="9" w:qFormat="1"/>
-    <w:lsdException w:name="heading 8" w:uiPriority="9" w:qFormat="1"/>
-    <w:lsdException w:name="heading 9" w:uiPriority="9" w:qFormat="1"/>
-    <w:lsdException w:name="toc 1" w:uiPriority="39"/>
-    <w:lsdException w:name="toc 2" w:uiPriority="39"/>
-    <w:lsdException w:name="toc 3" w:uiPriority="39"/>
-    <w:lsdException w:name="toc 4" w:uiPriority="39"/>
-    <w:lsdException w:name="toc 5" w:uiPriority="39"/>
-    <w:lsdException w:name="toc 6" w:uiPriority="39"/>
-    <w:lsdException w:name="toc 7" w:uiPriority="39"/>
-    <w:lsdException w:name="toc 8" w:uiPriority="39"/>
-    <w:lsdException w:name="toc 9" w:uiPriority="39"/>
-    <w:lsdException w:name="caption" w:uiPriority="35" w:qFormat="1"/>
-    <w:lsdException w:name="Title" w:semiHidden="0" w:uiPriority="10" w:unhideWhenUsed="0" w:qFormat="1"/>
-    <w:lsdException w:name="Default Paragraph Font" w:uiPriority="1"/>
-    <w:lsdException w:name="Subtitle" w:semiHidden="0" w:uiPriority="11" w:unhideWhenUsed="0" w:qFormat="1"/>
-    <w:lsdException w:name="Strong" w:semiHidden="0" w:uiPriority="22" w:unhideWhenUsed="0" w:qFormat="1"/>
-    <w:lsdException w:name="Emphasis" w:semiHidden="0" w:uiPriority="20" w:unhideWhenUsed="0" w:qFormat="1"/>
-    <w:lsdException w:name="Table Grid" w:semiHidden="0" w:uiPriority="39" w:unhideWhenUsed="0"/>
-    <w:lsdException w:name="Placeholder Text" w:unhideWhenUsed="0"/>
-    <w:lsdException w:name="No Spacing" w:semiHidden="0" w:uiPriority="1" w:unhideWhenUsed="0" w:qFormat="1"/>
-    <w:lsdException w:name="Light Shading" w:semiHidden="0" w:uiPriority="60" w:unhideWhenUsed="0"/>
-    <w:lsdException w:name="Light List" w:semiHidden="0" w:uiPriority="61" w:unhideWhenUsed="0"/>
-    <w:lsdException w:name="Light Grid" w:semiHidden="0" w:uiPriority="62" w:unhideWhenUsed="0"/>
-    <w:lsdException w:name="Medium Shading 1" w:semiHidden="0" w:uiPriority="63" w:unhideWhenUsed="0"/>
-    <w:lsdException w:name="Medium Shading 2" w:semiHidden="0" w:uiPriority="64" w:unhideWhenUsed="0"/>
-    <w:lsdException w:name="Medium List 1" w:semiHidden="0" w:uiPriority="65" w:unhideWhenUsed="0"/>
-    <w:lsdException w:name="Medium List 2" w:semiHidden="0" w:uiPriority="66" w:unhideWhenUsed="0"/>
-    <w:lsdException w:name="Medium Grid 1" w:semiHidden="0" w:uiPriority="67" w:unhideWhenUsed="0"/>
-    <w:lsdException w:name="Medium Grid 2" w:semiHidden="0" w:uiPriority="68" w:unhideWhenUsed="0"/>
-    <w:lsdException w:name="Medium Grid 3" w:semiHidden="0" w:uiPriority="69" w:unhideWhenUsed="0"/>
-    <w:lsdException w:name="Dark List" w:semiHidden="0" w:uiPriority="70" w:unhideWhenUsed="0"/>
-    <w:lsdException w:name="Colorful Shading" w:semiHidden="0" w:uiPriority="71" w:unhideWhenUsed="0"/>
-    <w:lsdException w:name="Colorful List" w:semiHidden="0" w:uiPriority="72" w:unhideWhenUsed="0"/>
-    <w:lsdException w:name="Colorful Grid" w:semiHidden="0" w:uiPriority="73" w:unhideWhenUsed="0"/>
-    <w:lsdException w:name="Light Shading Accent 1" w:semiHidden="0" w:uiPriority="60" w:unhideWhenUsed="0"/>
-    <w:lsdException w:name="Light List Accent 1" w:semiHidden="0" w:uiPriority="61" w:unhideWhenUsed="0"/>
-    <w:lsdException w:name="Light Grid Accent 1" w:semiHidden="0" w:uiPriority="62" w:unhideWhenUsed="0"/>
-    <w:lsdException w:name="Medium Shading 1 Accent 1" w:semiHidden="0" w:uiPriority="63" w:unhideWhenUsed="0"/>
-    <w:lsdException w:name="Medium Shading 2 Accent 1" w:semiHidden="0" w:uiPriority="64" w:unhideWhenUsed="0"/>
-    <w:lsdException w:name="Medium List 1 Accent 1" w:semiHidden="0" w:uiPriority="65" w:unhideWhenUsed="0"/>
-    <w:lsdException w:name="Revision" w:unhideWhenUsed="0"/>
-    <w:lsdException w:name="List Paragraph" w:semiHidden="0" w:uiPriority="34" w:unhideWhenUsed="0" w:qFormat="1"/>
-    <w:lsdException w:name="Quote" w:semiHidden="0" w:uiPriority="29" w:unhideWhenUsed="0" w:qFormat="1"/>
-    <w:lsdException w:name="Intense Quote" w:semiHidden="0" w:uiPriority="30" w:unhideWhenUsed="0" w:qFormat="1"/>
-    <w:lsdException w:name="Medium List 2 Accent 1" w:semiHidden="0" w:uiPriority="66" w:unhideWhenUsed="0"/>
-    <w:lsdException w:name="Medium Grid 1 Accent 1" w:semiHidden="0" w:uiPriority="67" w:unhideWhenUsed="0"/>
-    <w:lsdException w:name="Medium Grid 2 Accent 1" w:semiHidden="0" w:uiPriority="68" w:unhideWhenUsed="0"/>
-    <w:lsdException w:name="Medium Grid 3 Accent 1" w:semiHidden="0" w:uiPriority="69" w:unhideWhenUsed="0"/>
-    <w:lsdException w:name="Dark List Accent 1" w:semiHidden="0" w:uiPriority="70" w:unhideWhenUsed="0"/>
-    <w:lsdException w:name="Colorful Shading Accent 1" w:semiHidden="0" w:uiPriority="71" w:unhideWhenUsed="0"/>
-    <w:lsdException w:name="Colorful List Accent 1" w:semiHidden="0" w:uiPriority="72" w:unhideWhenUsed="0"/>
-    <w:lsdException w:name="Colorful Grid Accent 1" w:semiHidden="0" w:uiPriority="73" w:unhideWhenUsed="0"/>
-    <w:lsdException w:name="Light Shading Accent 2" w:semiHidden="0" w:uiPriority="60" w:unhideWhenUsed="0"/>
-    <w:lsdException w:name="Light List Accent 2" w:semiHidden="0" w:uiPriority="61" w:unhideWhenUsed="0"/>
-    <w:lsdException w:name="Light Grid Accent 2" w:semiHidden="0" w:uiPriority="62" w:unhideWhenUsed="0"/>
-    <w:lsdException w:name="Medium Shading 1 Accent 2" w:semiHidden="0" w:uiPriority="63" w:unhideWhenUsed="0"/>
-    <w:lsdException w:name="Medium Shading 2 Accent 2" w:semiHidden="0" w:uiPriority="64" w:unhideWhenUsed="0"/>
-    <w:lsdException w:name="Medium List 1 Accent 2" w:semiHidden="0" w:uiPriority="65" w:unhideWhenUsed="0"/>
-    <w:lsdException w:name="Medium List 2 Accent 2" w:semiHidden="0" w:uiPriority="66" w:unhideWhenUsed="0"/>
-    <w:lsdException w:name="Medium Grid 1 Accent 2" w:semiHidden="0" w:uiPriority="67" w:unhideWhenUsed="0"/>
-    <w:lsdException w:name="Medium Grid 2 Accent 2" w:semiHidden="0" w:uiPriority="68" w:unhideWhenUsed="0"/>
-    <w:lsdException w:name="Medium Grid 3 Accent 2" w:semiHidden="0" w:uiPriority="69" w:unhideWhenUsed="0"/>
-    <w:lsdException w:name="Dark List Accent 2" w:semiHidden="0" w:uiPriority="70" w:unhideWhenUsed="0"/>
-    <w:lsdException w:name="Colorful Shading Accent 2" w:semiHidden="0" w:uiPriority="71" w:unhideWhenUsed="0"/>
-    <w:lsdException w:name="Colorful List Accent 2" w:semiHidden="0" w:uiPriority="72" w:unhideWhenUsed="0"/>
-    <w:lsdException w:name="Colorful Grid Accent 2" w:semiHidden="0" w:uiPriority="73" w:unhideWhenUsed="0"/>
-    <w:lsdException w:name="Light Shading Accent 3" w:semiHidden="0" w:uiPriority="60" w:unhideWhenUsed="0"/>
-    <w:lsdException w:name="Light List Accent 3" w:semiHidden="0" w:uiPriority="61" w:unhideWhenUsed="0"/>
-    <w:lsdException w:name="Light Grid Accent 3" w:semiHidden="0" w:uiPriority="62" w:unhideWhenUsed="0"/>
-    <w:lsdException w:name="Medium Shading 1 Accent 3" w:semiHidden="0" w:uiPriority="63" w:unhideWhenUsed="0"/>
-    <w:lsdException w:name="Medium Shading 2 Accent 3" w:semiHidden="0" w:uiPriority="64" w:unhideWhenUsed="0"/>
-    <w:lsdException w:name="Medium List 1 Accent 3" w:semiHidden="0" w:uiPriority="65" w:unhideWhenUsed="0"/>
-    <w:lsdException w:name="Medium List 2 Accent 3" w:semiHidden="0" w:uiPriority="66" w:unhideWhenUsed="0"/>
-    <w:lsdException w:name="Medium Grid 1 Accent 3" w:semiHidden="0" w:uiPriority="67" w:unhideWhenUsed="0"/>
-    <w:lsdException w:name="Medium Grid 2 Accent 3" w:semiHidden="0" w:uiPriority="68" w:unhideWhenUsed="0"/>
-    <w:lsdException w:name="Medium Grid 3 Accent 3" w:semiHidden="0" w:uiPriority="69" w:unhideWhenUsed="0"/>
-    <w:lsdException w:name="Dark List Accent 3" w:semiHidden="0" w:uiPriority="70" w:unhideWhenUsed="0"/>
-    <w:lsdException w:name="Colorful Shading Accent 3" w:semiHidden="0" w:uiPriority="71" w:unhideWhenUsed="0"/>
-    <w:lsdException w:name="Colorful List Accent 3" w:semiHidden="0" w:uiPriority="72" w:unhideWhenUsed="0"/>
-    <w:lsdException w:name="Colorful Grid Accent 3" w:semiHidden="0" w:uiPriority="73" w:unhideWhenUsed="0"/>
-    <w:lsdException w:name="Light Shading Accent 4" w:semiHidden="0" w:uiPriority="60" w:unhideWhenUsed="0"/>
-    <w:lsdException w:name="Light List Accent 4" w:semiHidden="0" w:uiPriority="61" w:unhideWhenUsed="0"/>
-    <w:lsdException w:name="Light Grid Accent 4" w:semiHidden="0" w:uiPriority="62" w:unhideWhenUsed="0"/>
-    <w:lsdException w:name="Medium Shading 1 Accent 4" w:semiHidden="0" w:uiPriority="63" w:unhideWhenUsed="0"/>
-    <w:lsdException w:name="Medium Shading 2 Accent 4" w:semiHidden="0" w:uiPriority="64" w:unhideWhenUsed="0"/>
-    <w:lsdException w:name="Medium List 1 Accent 4" w:semiHidden="0" w:uiPriority="65" w:unhideWhenUsed="0"/>
-    <w:lsdException w:name="Medium List 2 Accent 4" w:semiHidden="0" w:uiPriority="66" w:unhideWhenUsed="0"/>
-    <w:lsdException w:name="Medium Grid 1 Accent 4" w:semiHidden="0" w:uiPriority="67" w:unhideWhenUsed="0"/>
-    <w:lsdException w:name="Medium Grid 2 Accent 4" w:semiHidden="0" w:uiPriority="68" w:unhideWhenUsed="0"/>
-    <w:lsdException w:name="Medium Grid 3 Accent 4" w:semiHidden="0" w:uiPriority="69" w:unhideWhenUsed="0"/>
-    <w:lsdException w:name="Dark List Accent 4" w:semiHidden="0" w:uiPriority="70" w:unhideWhenUsed="0"/>
-    <w:lsdException w:name="Colorful Shading Accent 4" w:semiHidden="0" w:uiPriority="71" w:unhideWhenUsed="0"/>
-    <w:lsdException w:name="Colorful List Accent 4" w:semiHidden="0" w:uiPriority="72" w:unhideWhenUsed="0"/>
-    <w:lsdException w:name="Colorful Grid Accent 4" w:semiHidden="0" w:uiPriority="73" w:unhideWhenUsed="0"/>
-    <w:lsdException w:name="Light Shading Accent 5" w:semiHidden="0" w:uiPriority="60" w:unhideWhenUsed="0"/>
-    <w:lsdException w:name="Light List Accent 5" w:semiHidden="0" w:uiPriority="61" w:unhideWhenUsed="0"/>
-    <w:lsdException w:name="Light Grid Accent 5" w:semiHidden="0" w:uiPriority="62" w:unhideWhenUsed="0"/>
-    <w:lsdException w:name="Medium Shading 1 Accent 5" w:semiHidden="0" w:uiPriority="63" w:unhideWhenUsed="0"/>
-    <w:lsdException w:name="Medium Shading 2 Accent 5" w:semiHidden="0" w:uiPriority="64" w:unhideWhenUsed="0"/>
-    <w:lsdException w:name="Medium List 1 Accent 5" w:semiHidden="0" w:uiPriority="65" w:unhideWhenUsed="0"/>
-    <w:lsdException w:name="Medium List 2 Accent 5" w:semiHidden="0" w:uiPriority="66" w:unhideWhenUsed="0"/>
-    <w:lsdException w:name="Medium Grid 1 Accent 5" w:semiHidden="0" w:uiPriority="67" w:unhideWhenUsed="0"/>
-    <w:lsdException w:name="Medium Grid 2 Accent 5" w:semiHidden="0" w:uiPriority="68" w:unhideWhenUsed="0"/>
-    <w:lsdException w:name="Medium Grid 3 Accent 5" w:semiHidden="0" w:uiPriority="69" w:unhideWhenUsed="0"/>
-    <w:lsdException w:name="Dark List Accent 5" w:semiHidden="0" w:uiPriority="70" w:unhideWhenUsed="0"/>
-    <w:lsdException w:name="Colorful Shading Accent 5" w:semiHidden="0" w:uiPriority="71" w:unhideWhenUsed="0"/>
-    <w:lsdException w:name="Colorful List Accent 5" w:semiHidden="0" w:uiPriority="72" w:unhideWhenUsed="0"/>
-    <w:lsdException w:name="Colorful Grid Accent 5" w:semiHidden="0" w:uiPriority="73" w:unhideWhenUsed="0"/>
-    <w:lsdException w:name="Light Shading Accent 6" w:semiHidden="0" w:uiPriority="60" w:unhideWhenUsed="0"/>
-    <w:lsdException w:name="Light List Accent 6" w:semiHidden="0" w:uiPriority="61" w:unhideWhenUsed="0"/>
-    <w:lsdException w:name="Light Grid Accent 6" w:semiHidden="0" w:uiPriority="62" w:unhideWhenUsed="0"/>
-    <w:lsdException w:name="Medium Shading 1 Accent 6" w:semiHidden="0" w:uiPriority="63" w:unhideWhenUsed="0"/>
-    <w:lsdException w:name="Medium Shading 2 Accent 6" w:semiHidden="0" w:uiPriority="64" w:unhideWhenUsed="0"/>
-    <w:lsdException w:name="Medium List 1 Accent 6" w:semiHidden="0" w:uiPriority="65" w:unhideWhenUsed="0"/>
-    <w:lsdException w:name="Medium List 2 Accent 6" w:semiHidden="0" w:uiPriority="66" w:unhideWhenUsed="0"/>
-    <w:lsdException w:name="Medium Grid 1 Accent 6" w:semiHidden="0" w:uiPriority="67" w:unhideWhenUsed="0"/>
-    <w:lsdException w:name="Medium Grid 2 Accent 6" w:semiHidden="0" w:uiPriority="68" w:unhideWhenUsed="0"/>
-    <w:lsdException w:name="Medium Grid 3 Accent 6" w:semiHidden="0" w:uiPriority="69" w:unhideWhenUsed="0"/>
-    <w:lsdException w:name="Dark List Accent 6" w:semiHidden="0" w:uiPriority="70" w:unhideWhenUsed="0"/>
-    <w:lsdException w:name="Colorful Shading Accent 6" w:semiHidden="0" w:uiPriority="71" w:unhideWhenUsed="0"/>
-    <w:lsdException w:name="Colorful List Accent 6" w:semiHidden="0" w:uiPriority="72" w:unhideWhenUsed="0"/>
-    <w:lsdException w:name="Colorful Grid Accent 6" w:semiHidden="0" w:uiPriority="73" w:unhideWhenUsed="0"/>
-    <w:lsdException w:name="Subtle Emphasis" w:semiHidden="0" w:uiPriority="19" w:unhideWhenUsed="0" w:qFormat="1"/>
-    <w:lsdException w:name="Intense Emphasis" w:semiHidden="0" w:uiPriority="21" w:unhideWhenUsed="0" w:qFormat="1"/>
-    <w:lsdException w:name="Subtle Reference" w:semiHidden="0" w:uiPriority="31" w:unhideWhenUsed="0" w:qFormat="1"/>
-    <w:lsdException w:name="Intense Reference" w:semiHidden="0" w:uiPriority="32" w:unhideWhenUsed="0" w:qFormat="1"/>
-    <w:lsdException w:name="Book Title" w:semiHidden="0" w:uiPriority="33" w:unhideWhenUsed="0" w:qFormat="1"/>
-    <w:lsdException w:name="Bibliography" w:uiPriority="37"/>
-    <w:lsdException w:name="TOC Heading" w:uiPriority="39" w:qFormat="1"/>
+  <w:latentStyles w:defLockedState="0" w:defUIPriority="99" w:defSemiHidden="0" w:defUnhideWhenUsed="0" w:defQFormat="0" w:count="371">
+    <w:lsdException w:name="Normal" w:uiPriority="0" w:qFormat="1"/>
+    <w:lsdException w:name="heading 1" w:uiPriority="9" w:qFormat="1"/>
+    <w:lsdException w:name="heading 2" w:semiHidden="1" w:uiPriority="9" w:unhideWhenUsed="1" w:qFormat="1"/>
+    <w:lsdException w:name="heading 3" w:semiHidden="1" w:uiPriority="9" w:unhideWhenUsed="1" w:qFormat="1"/>
+    <w:lsdException w:name="heading 4" w:semiHidden="1" w:uiPriority="9" w:unhideWhenUsed="1" w:qFormat="1"/>
+    <w:lsdException w:name="heading 5" w:semiHidden="1" w:uiPriority="9" w:unhideWhenUsed="1" w:qFormat="1"/>
+    <w:lsdException w:name="heading 6" w:semiHidden="1" w:uiPriority="9" w:unhideWhenUsed="1" w:qFormat="1"/>
+    <w:lsdException w:name="heading 7" w:semiHidden="1" w:uiPriority="9" w:unhideWhenUsed="1" w:qFormat="1"/>
+    <w:lsdException w:name="heading 8" w:semiHidden="1" w:uiPriority="9" w:unhideWhenUsed="1" w:qFormat="1"/>
+    <w:lsdException w:name="heading 9" w:semiHidden="1" w:uiPriority="9" w:unhideWhenUsed="1" w:qFormat="1"/>
+    <w:lsdException w:name="index 1" w:semiHidden="1" w:unhideWhenUsed="1"/>
+    <w:lsdException w:name="index 2" w:semiHidden="1" w:unhideWhenUsed="1"/>
+    <w:lsdException w:name="index 3" w:semiHidden="1" w:unhideWhenUsed="1"/>
+    <w:lsdException w:name="index 4" w:semiHidden="1" w:unhideWhenUsed="1"/>
+    <w:lsdException w:name="index 5" w:semiHidden="1" w:unhideWhenUsed="1"/>
+    <w:lsdException w:name="index 6" w:semiHidden="1" w:unhideWhenUsed="1"/>
+    <w:lsdException w:name="index 7" w:semiHidden="1" w:unhideWhenUsed="1"/>
+    <w:lsdException w:name="index 8" w:semiHidden="1" w:unhideWhenUsed="1"/>
+    <w:lsdException w:name="index 9" w:semiHidden="1" w:unhideWhenUsed="1"/>
+    <w:lsdException w:name="toc 1" w:semiHidden="1" w:uiPriority="39" w:unhideWhenUsed="1"/>
+    <w:lsdException w:name="toc 2" w:semiHidden="1" w:uiPriority="39" w:unhideWhenUsed="1"/>
+    <w:lsdException w:name="toc 3" w:semiHidden="1" w:uiPriority="39" w:unhideWhenUsed="1"/>
+    <w:lsdException w:name="toc 4" w:semiHidden="1" w:uiPriority="39" w:unhideWhenUsed="1"/>
+    <w:lsdException w:name="toc 5" w:semiHidden="1" w:uiPriority="39" w:unhideWhenUsed="1"/>
+    <w:lsdException w:name="toc 6" w:semiHidden="1" w:uiPriority="39" w:unhideWhenUsed="1"/>
+    <w:lsdException w:name="toc 7" w:semiHidden="1" w:uiPriority="39" w:unhideWhenUsed="1"/>
+    <w:lsdException w:name="toc 8" w:semiHidden="1" w:uiPriority="39" w:unhideWhenUsed="1"/>
+    <w:lsdException w:name="toc 9" w:semiHidden="1" w:uiPriority="39" w:unhideWhenUsed="1"/>
+    <w:lsdException w:name="Normal Indent" w:semiHidden="1" w:unhideWhenUsed="1"/>
+    <w:lsdException w:name="footnote text" w:semiHidden="1" w:unhideWhenUsed="1"/>
+    <w:lsdException w:name="annotation text" w:semiHidden="1" w:unhideWhenUsed="1"/>
+    <w:lsdException w:name="header" w:semiHidden="1" w:unhideWhenUsed="1"/>
+    <w:lsdException w:name="footer" w:semiHidden="1" w:unhideWhenUsed="1"/>
+    <w:lsdException w:name="index heading" w:semiHidden="1" w:unhideWhenUsed="1"/>
+    <w:lsdException w:name="caption" w:semiHidden="1" w:uiPriority="35" w:unhideWhenUsed="1" w:qFormat="1"/>
+    <w:lsdException w:name="table of figures" w:semiHidden="1" w:unhideWhenUsed="1"/>
+    <w:lsdException w:name="envelope address" w:semiHidden="1" w:unhideWhenUsed="1"/>
+    <w:lsdException w:name="envelope return" w:semiHidden="1" w:unhideWhenUsed="1"/>
+    <w:lsdException w:name="footnote reference" w:semiHidden="1" w:unhideWhenUsed="1"/>
+    <w:lsdException w:name="annotation reference" w:semiHidden="1" w:unhideWhenUsed="1"/>
+    <w:lsdException w:name="line number" w:semiHidden="1" w:unhideWhenUsed="1"/>
+    <w:lsdException w:name="page number" w:semiHidden="1" w:unhideWhenUsed="1"/>
+    <w:lsdException w:name="endnote reference" w:semiHidden="1" w:unhideWhenUsed="1"/>
+    <w:lsdException w:name="endnote text" w:semiHidden="1" w:unhideWhenUsed="1"/>
+    <w:lsdException w:name="table of authorities" w:semiHidden="1" w:unhideWhenUsed="1"/>
+    <w:lsdException w:name="macro" w:semiHidden="1" w:unhideWhenUsed="1"/>
+    <w:lsdException w:name="toa heading" w:semiHidden="1" w:unhideWhenUsed="1"/>
+    <w:lsdException w:name="List" w:semiHidden="1" w:unhideWhenUsed="1"/>
+    <w:lsdException w:name="List Bullet" w:semiHidden="1" w:unhideWhenUsed="1"/>
+    <w:lsdException w:name="List Number" w:semiHidden="1" w:unhideWhenUsed="1"/>
+    <w:lsdException w:name="List 2" w:semiHidden="1" w:unhideWhenUsed="1"/>
+    <w:lsdException w:name="List 3" w:semiHidden="1" w:unhideWhenUsed="1"/>
+    <w:lsdException w:name="List 4" w:semiHidden="1" w:unhideWhenUsed="1"/>
+    <w:lsdException w:name="List 5" w:semiHidden="1" w:unhideWhenUsed="1"/>
+    <w:lsdException w:name="List Bullet 2" w:semiHidden="1" w:unhideWhenUsed="1"/>
+    <w:lsdException w:name="List Bullet 3" w:semiHidden="1" w:unhideWhenUsed="1"/>
+    <w:lsdException w:name="List Bullet 4" w:semiHidden="1" w:unhideWhenUsed="1"/>
+    <w:lsdException w:name="List Bullet 5" w:semiHidden="1" w:unhideWhenUsed="1"/>
+    <w:lsdException w:name="List Number 2" w:semiHidden="1" w:unhideWhenUsed="1"/>
+    <w:lsdException w:name="List Number 3" w:semiHidden="1" w:unhideWhenUsed="1"/>
+    <w:lsdException w:name="List Number 4" w:semiHidden="1" w:unhideWhenUsed="1"/>
+    <w:lsdException w:name="List Number 5" w:semiHidden="1" w:unhideWhenUsed="1"/>
+    <w:lsdException w:name="Title" w:uiPriority="10" w:qFormat="1"/>
+    <w:lsdException w:name="Closing" w:semiHidden="1" w:unhideWhenUsed="1"/>
+    <w:lsdException w:name="Signature" w:semiHidden="1" w:unhideWhenUsed="1"/>
+    <w:lsdException w:name="Default Paragraph Font" w:semiHidden="1" w:uiPriority="1" w:unhideWhenUsed="1"/>
+    <w:lsdException w:name="Body Text" w:semiHidden="1" w:unhideWhenUsed="1"/>
+    <w:lsdException w:name="Body Text Indent" w:semiHidden="1" w:unhideWhenUsed="1"/>
+    <w:lsdException w:name="List Continue" w:semiHidden="1" w:unhideWhenUsed="1"/>
+    <w:lsdException w:name="List Continue 2" w:semiHidden="1" w:unhideWhenUsed="1"/>
+    <w:lsdException w:name="List Continue 3" w:semiHidden="1" w:unhideWhenUsed="1"/>
+    <w:lsdException w:name="List Continue 4" w:semiHidden="1" w:unhideWhenUsed="1"/>
+    <w:lsdException w:name="List Continue 5" w:semiHidden="1" w:unhideWhenUsed="1"/>
+    <w:lsdException w:name="Message Header" w:semiHidden="1" w:unhideWhenUsed="1"/>
+    <w:lsdException w:name="Subtitle" w:uiPriority="11" w:qFormat="1"/>
+    <w:lsdException w:name="Salutation" w:semiHidden="1" w:unhideWhenUsed="1"/>
+    <w:lsdException w:name="Date" w:semiHidden="1" w:unhideWhenUsed="1"/>
+    <w:lsdException w:name="Body Text First Indent" w:semiHidden="1" w:unhideWhenUsed="1"/>
+    <w:lsdException w:name="Body Text First Indent 2" w:semiHidden="1" w:unhideWhenUsed="1"/>
+    <w:lsdException w:name="Note Heading" w:semiHidden="1" w:unhideWhenUsed="1"/>
+    <w:lsdException w:name="Body Text 2" w:semiHidden="1" w:unhideWhenUsed="1"/>
+    <w:lsdException w:name="Body Text 3" w:semiHidden="1" w:unhideWhenUsed="1"/>
+    <w:lsdException w:name="Body Text Indent 2" w:semiHidden="1" w:unhideWhenUsed="1"/>
+    <w:lsdException w:name="Body Text Indent 3" w:semiHidden="1" w:unhideWhenUsed="1"/>
+    <w:lsdException w:name="Block Text" w:semiHidden="1" w:unhideWhenUsed="1"/>
+    <w:lsdException w:name="Hyperlink" w:semiHidden="1" w:unhideWhenUsed="1"/>
+    <w:lsdException w:name="FollowedHyperlink" w:semiHidden="1" w:unhideWhenUsed="1"/>
+    <w:lsdException w:name="Strong" w:uiPriority="22" w:qFormat="1"/>
+    <w:lsdException w:name="Emphasis" w:uiPriority="20" w:qFormat="1"/>
+    <w:lsdException w:name="Document Map" w:semiHidden="1" w:unhideWhenUsed="1"/>
+    <w:lsdException w:name="Plain Text" w:semiHidden="1" w:unhideWhenUsed="1"/>
+    <w:lsdException w:name="E-mail Signature" w:semiHidden="1" w:unhideWhenUsed="1"/>
+    <w:lsdException w:name="HTML Top of Form" w:semiHidden="1" w:unhideWhenUsed="1"/>
+    <w:lsdException w:name="HTML Bottom of Form" w:semiHidden="1" w:unhideWhenUsed="1"/>
+    <w:lsdException w:name="Normal (Web)" w:semiHidden="1" w:unhideWhenUsed="1"/>
+    <w:lsdException w:name="HTML Acronym" w:semiHidden="1" w:unhideWhenUsed="1"/>
+    <w:lsdException w:name="HTML Address" w:semiHidden="1" w:unhideWhenUsed="1"/>
+    <w:lsdException w:name="HTML Cite" w:semiHidden="1" w:unhideWhenUsed="1"/>
+    <w:lsdException w:name="HTML Code" w:semiHidden="1" w:unhideWhenUsed="1"/>
+    <w:lsdException w:name="HTML Definition" w:semiHidden="1" w:unhideWhenUsed="1"/>
+    <w:lsdException w:name="HTML Keyboard" w:semiHidden="1" w:unhideWhenUsed="1"/>
+    <w:lsdException w:name="HTML Preformatted" w:semiHidden="1" w:unhideWhenUsed="1"/>
+    <w:lsdException w:name="HTML Sample" w:semiHidden="1" w:unhideWhenUsed="1"/>
+    <w:lsdException w:name="HTML Typewriter" w:semiHidden="1" w:unhideWhenUsed="1"/>
+    <w:lsdException w:name="HTML Variable" w:semiHidden="1" w:unhideWhenUsed="1"/>
+    <w:lsdException w:name="Normal Table" w:semiHidden="1" w:unhideWhenUsed="1"/>
+    <w:lsdException w:name="annotation subject" w:semiHidden="1" w:unhideWhenUsed="1"/>
+    <w:lsdException w:name="No List" w:semiHidden="1" w:unhideWhenUsed="1"/>
+    <w:lsdException w:name="Outline List 1" w:semiHidden="1" w:unhideWhenUsed="1"/>
+    <w:lsdException w:name="Outline List 2" w:semiHidden="1" w:unhideWhenUsed="1"/>
+    <w:lsdException w:name="Outline List 3" w:semiHidden="1" w:unhideWhenUsed="1"/>
+    <w:lsdException w:name="Table Simple 1" w:semiHidden="1" w:unhideWhenUsed="1"/>
+    <w:lsdException w:name="Table Simple 2" w:semiHidden="1" w:unhideWhenUsed="1"/>
+    <w:lsdException w:name="Table Simple 3" w:semiHidden="1" w:unhideWhenUsed="1"/>
+    <w:lsdException w:name="Table Classic 1" w:semiHidden="1" w:unhideWhenUsed="1"/>
+    <w:lsdException w:name="Table Classic 2" w:semiHidden="1" w:unhideWhenUsed="1"/>
+    <w:lsdException w:name="Table Classic 3" w:semiHidden="1" w:unhideWhenUsed="1"/>
+    <w:lsdException w:name="Table Classic 4" w:semiHidden="1" w:unhideWhenUsed="1"/>
+    <w:lsdException w:name="Table Colorful 1" w:semiHidden="1" w:unhideWhenUsed="1"/>
+    <w:lsdException w:name="Table Colorful 2" w:semiHidden="1" w:unhideWhenUsed="1"/>
+    <w:lsdException w:name="Table Colorful 3" w:semiHidden="1" w:unhideWhenUsed="1"/>
+    <w:lsdException w:name="Table Columns 1" w:semiHidden="1" w:unhideWhenUsed="1"/>
+    <w:lsdException w:name="Table Columns 2" w:semiHidden="1" w:unhideWhenUsed="1"/>
+    <w:lsdException w:name="Table Columns 3" w:semiHidden="1" w:unhideWhenUsed="1"/>
+    <w:lsdException w:name="Table Columns 4" w:semiHidden="1" w:unhideWhenUsed="1"/>
+    <w:lsdException w:name="Table Columns 5" w:semiHidden="1" w:unhideWhenUsed="1"/>
+    <w:lsdException w:name="Table Grid 1" w:semiHidden="1" w:unhideWhenUsed="1"/>
+    <w:lsdException w:name="Table Grid 2" w:semiHidden="1" w:unhideWhenUsed="1"/>
+    <w:lsdException w:name="Table Grid 3" w:semiHidden="1" w:unhideWhenUsed="1"/>
+    <w:lsdException w:name="Table Grid 4" w:semiHidden="1" w:unhideWhenUsed="1"/>
+    <w:lsdException w:name="Table Grid 5" w:semiHidden="1" w:unhideWhenUsed="1"/>
+    <w:lsdException w:name="Table Grid 6" w:semiHidden="1" w:unhideWhenUsed="1"/>
+    <w:lsdException w:name="Table Grid 7" w:semiHidden="1" w:unhideWhenUsed="1"/>
+    <w:lsdException w:name="Table Grid 8" w:semiHidden="1" w:unhideWhenUsed="1"/>
+    <w:lsdException w:name="Table List 1" w:semiHidden="1" w:unhideWhenUsed="1"/>
+    <w:lsdException w:name="Table List 2" w:semiHidden="1" w:unhideWhenUsed="1"/>
+    <w:lsdException w:name="Table List 3" w:semiHidden="1" w:unhideWhenUsed="1"/>
+    <w:lsdException w:name="Table List 4" w:semiHidden="1" w:unhideWhenUsed="1"/>
+    <w:lsdException w:name="Table List 5" w:semiHidden="1" w:unhideWhenUsed="1"/>
+    <w:lsdException w:name="Table List 6" w:semiHidden="1" w:unhideWhenUsed="1"/>
+    <w:lsdException w:name="Table List 7" w:semiHidden="1" w:unhideWhenUsed="1"/>
+    <w:lsdException w:name="Table List 8" w:semiHidden="1" w:unhideWhenUsed="1"/>
+    <w:lsdException w:name="Table 3D effects 1" w:semiHidden="1" w:unhideWhenUsed="1"/>
+    <w:lsdException w:name="Table 3D effects 2" w:semiHidden="1" w:unhideWhenUsed="1"/>
+    <w:lsdException w:name="Table 3D effects 3" w:semiHidden="1" w:unhideWhenUsed="1"/>
+    <w:lsdException w:name="Table Contemporary" w:semiHidden="1" w:unhideWhenUsed="1"/>
+    <w:lsdException w:name="Table Elegant" w:semiHidden="1" w:unhideWhenUsed="1"/>
+    <w:lsdException w:name="Table Professional" w:semiHidden="1" w:unhideWhenUsed="1"/>
+    <w:lsdException w:name="Table Subtle 1" w:semiHidden="1" w:unhideWhenUsed="1"/>
+    <w:lsdException w:name="Table Subtle 2" w:semiHidden="1" w:unhideWhenUsed="1"/>
+    <w:lsdException w:name="Table Web 1" w:semiHidden="1" w:unhideWhenUsed="1"/>
+    <w:lsdException w:name="Table Web 2" w:semiHidden="1" w:unhideWhenUsed="1"/>
+    <w:lsdException w:name="Table Web 3" w:semiHidden="1" w:unhideWhenUsed="1"/>
+    <w:lsdException w:name="Balloon Text" w:semiHidden="1" w:unhideWhenUsed="1"/>
+    <w:lsdException w:name="Table Grid" w:uiPriority="39"/>
+    <w:lsdException w:name="Table Theme" w:semiHidden="1" w:unhideWhenUsed="1"/>
+    <w:lsdException w:name="Placeholder Text" w:semiHidden="1"/>
+    <w:lsdException w:name="No Spacing" w:uiPriority="1" w:qFormat="1"/>
+    <w:lsdException w:name="Light Shading" w:uiPriority="60"/>
+    <w:lsdException w:name="Light List" w:uiPriority="61"/>
+    <w:lsdException w:name="Light Grid" w:uiPriority="62"/>
+    <w:lsdException w:name="Medium Shading 1" w:uiPriority="63"/>
+    <w:lsdException w:name="Medium Shading 2" w:uiPriority="64"/>
+    <w:lsdException w:name="Medium List 1" w:uiPriority="65"/>
+    <w:lsdException w:name="Medium List 2" w:uiPriority="66"/>
+    <w:lsdException w:name="Medium Grid 1" w:uiPriority="67"/>
+    <w:lsdException w:name="Medium Grid 2" w:uiPriority="68"/>
+    <w:lsdException w:name="Medium Grid 3" w:uiPriority="69"/>
+    <w:lsdException w:name="Dark List" w:uiPriority="70"/>
+    <w:lsdException w:name="Colorful Shading" w:uiPriority="71"/>
+    <w:lsdException w:name="Colorful List" w:uiPriority="72"/>
+    <w:lsdException w:name="Colorful Grid" w:uiPriority="73"/>
+    <w:lsdException w:name="Light Shading Accent 1" w:uiPriority="60"/>
+    <w:lsdException w:name="Light List Accent 1" w:uiPriority="61"/>
+    <w:lsdException w:name="Light Grid Accent 1" w:uiPriority="62"/>
+    <w:lsdException w:name="Medium Shading 1 Accent 1" w:uiPriority="63"/>
+    <w:lsdException w:name="Medium Shading 2 Accent 1" w:uiPriority="64"/>
+    <w:lsdException w:name="Medium List 1 Accent 1" w:uiPriority="65"/>
+    <w:lsdException w:name="Revision" w:semiHidden="1"/>
+    <w:lsdException w:name="List Paragraph" w:uiPriority="34" w:qFormat="1"/>
+    <w:lsdException w:name="Quote" w:uiPriority="29" w:qFormat="1"/>
+    <w:lsdException w:name="Intense Quote" w:uiPriority="30" w:qFormat="1"/>
+    <w:lsdException w:name="Medium List 2 Accent 1" w:uiPriority="66"/>
+    <w:lsdException w:name="Medium Grid 1 Accent 1" w:uiPriority="67"/>
+    <w:lsdException w:name="Medium Grid 2 Accent 1" w:uiPriority="68"/>
+    <w:lsdException w:name="Medium Grid 3 Accent 1" w:uiPriority="69"/>
+    <w:lsdException w:name="Dark List Accent 1" w:uiPriority="70"/>
+    <w:lsdException w:name="Colorful Shading Accent 1" w:uiPriority="71"/>
+    <w:lsdException w:name="Colorful List Accent 1" w:uiPriority="72"/>
+    <w:lsdException w:name="Colorful Grid Accent 1" w:uiPriority="73"/>
+    <w:lsdException w:name="Light Shading Accent 2" w:uiPriority="60"/>
+    <w:lsdException w:name="Light List Accent 2" w:uiPriority="61"/>
+    <w:lsdException w:name="Light Grid Accent 2" w:uiPriority="62"/>
+    <w:lsdException w:name="Medium Shading 1 Accent 2" w:uiPriority="63"/>
+    <w:lsdException w:name="Medium Shading 2 Accent 2" w:uiPriority="64"/>
+    <w:lsdException w:name="Medium List 1 Accent 2" w:uiPriority="65"/>
+    <w:lsdException w:name="Medium List 2 Accent 2" w:uiPriority="66"/>
+    <w:lsdException w:name="Medium Grid 1 Accent 2" w:uiPriority="67"/>
+    <w:lsdException w:name="Medium Grid 2 Accent 2" w:uiPriority="68"/>
+    <w:lsdException w:name="Medium Grid 3 Accent 2" w:uiPriority="69"/>
+    <w:lsdException w:name="Dark List Accent 2" w:uiPriority="70"/>
+    <w:lsdException w:name="Colorful Shading Accent 2" w:uiPriority="71"/>
+    <w:lsdException w:name="Colorful List Accent 2" w:uiPriority="72"/>
+    <w:lsdException w:name="Colorful Grid Accent 2" w:uiPriority="73"/>
+    <w:lsdException w:name="Light Shading Accent 3" w:uiPriority="60"/>
+    <w:lsdException w:name="Light List Accent 3" w:uiPriority="61"/>
+    <w:lsdException w:name="Light Grid Accent 3" w:uiPriority="62"/>
+    <w:lsdException w:name="Medium Shading 1 Accent 3" w:uiPriority="63"/>
+    <w:lsdException w:name="Medium Shading 2 Accent 3" w:uiPriority="64"/>
+    <w:lsdException w:name="Medium List 1 Accent 3" w:uiPriority="65"/>
+    <w:lsdException w:name="Medium List 2 Accent 3" w:uiPriority="66"/>
+    <w:lsdException w:name="Medium Grid 1 Accent 3" w:uiPriority="67"/>
+    <w:lsdException w:name="Medium Grid 2 Accent 3" w:uiPriority="68"/>
+    <w:lsdException w:name="Medium Grid 3 Accent 3" w:uiPriority="69"/>
+    <w:lsdException w:name="Dark List Accent 3" w:uiPriority="70"/>
+    <w:lsdException w:name="Colorful Shading Accent 3" w:uiPriority="71"/>
+    <w:lsdException w:name="Colorful List Accent 3" w:uiPriority="72"/>
+    <w:lsdException w:name="Colorful Grid Accent 3" w:uiPriority="73"/>
+    <w:lsdException w:name="Light Shading Accent 4" w:uiPriority="60"/>
+    <w:lsdException w:name="Light List Accent 4" w:uiPriority="61"/>
+    <w:lsdException w:name="Light Grid Accent 4" w:uiPriority="62"/>
+    <w:lsdException w:name="Medium Shading 1 Accent 4" w:uiPriority="63"/>
+    <w:lsdException w:name="Medium Shading 2 Accent 4" w:uiPriority="64"/>
+    <w:lsdException w:name="Medium List 1 Accent 4" w:uiPriority="65"/>
+    <w:lsdException w:name="Medium List 2 Accent 4" w:uiPriority="66"/>
+    <w:lsdException w:name="Medium Grid 1 Accent 4" w:uiPriority="67"/>
+    <w:lsdException w:name="Medium Grid 2 Accent 4" w:uiPriority="68"/>
+    <w:lsdException w:name="Medium Grid 3 Accent 4" w:uiPriority="69"/>
+    <w:lsdException w:name="Dark List Accent 4" w:uiPriority="70"/>
+    <w:lsdException w:name="Colorful Shading Accent 4" w:uiPriority="71"/>
+    <w:lsdException w:name="Colorful List Accent 4" w:uiPriority="72"/>
+    <w:lsdException w:name="Colorful Grid Accent 4" w:uiPriority="73"/>
+    <w:lsdException w:name="Light Shading Accent 5" w:uiPriority="60"/>
+    <w:lsdException w:name="Light List Accent 5" w:uiPriority="61"/>
+    <w:lsdException w:name="Light Grid Accent 5" w:uiPriority="62"/>
+    <w:lsdException w:name="Medium Shading 1 Accent 5" w:uiPriority="63"/>
+    <w:lsdException w:name="Medium Shading 2 Accent 5" w:uiPriority="64"/>
+    <w:lsdException w:name="Medium List 1 Accent 5" w:uiPriority="65"/>
+    <w:lsdException w:name="Medium List 2 Accent 5" w:uiPriority="66"/>
+    <w:lsdException w:name="Medium Grid 1 Accent 5" w:uiPriority="67"/>
+    <w:lsdException w:name="Medium Grid 2 Accent 5" w:uiPriority="68"/>
+    <w:lsdException w:name="Medium Grid 3 Accent 5" w:uiPriority="69"/>
+    <w:lsdException w:name="Dark List Accent 5" w:uiPriority="70"/>
+    <w:lsdException w:name="Colorful Shading Accent 5" w:uiPriority="71"/>
+    <w:lsdException w:name="Colorful List Accent 5" w:uiPriority="72"/>
+    <w:lsdException w:name="Colorful Grid Accent 5" w:uiPriority="73"/>
+    <w:lsdException w:name="Light Shading Accent 6" w:uiPriority="60"/>
+    <w:lsdException w:name="Light List Accent 6" w:uiPriority="61"/>
+    <w:lsdException w:name="Light Grid Accent 6" w:uiPriority="62"/>
+    <w:lsdException w:name="Medium Shading 1 Accent 6" w:uiPriority="63"/>
+    <w:lsdException w:name="Medium Shading 2 Accent 6" w:uiPriority="64"/>
+    <w:lsdException w:name="Medium List 1 Accent 6" w:uiPriority="65"/>
+    <w:lsdException w:name="Medium List 2 Accent 6" w:uiPriority="66"/>
+    <w:lsdException w:name="Medium Grid 1 Accent 6" w:uiPriority="67"/>
+    <w:lsdException w:name="Medium Grid 2 Accent 6" w:uiPriority="68"/>
+    <w:lsdException w:name="Medium Grid 3 Accent 6" w:uiPriority="69"/>
+    <w:lsdException w:name="Dark List Accent 6" w:uiPriority="70"/>
+    <w:lsdException w:name="Colorful Shading Accent 6" w:uiPriority="71"/>
+    <w:lsdException w:name="Colorful List Accent 6" w:uiPriority="72"/>
+    <w:lsdException w:name="Colorful Grid Accent 6" w:uiPriority="73"/>
+    <w:lsdException w:name="Subtle Emphasis" w:uiPriority="19" w:qFormat="1"/>
+    <w:lsdException w:name="Intense Emphasis" w:uiPriority="21" w:qFormat="1"/>
+    <w:lsdException w:name="Subtle Reference" w:uiPriority="31" w:qFormat="1"/>
+    <w:lsdException w:name="Intense Reference" w:uiPriority="32" w:qFormat="1"/>
+    <w:lsdException w:name="Book Title" w:uiPriority="33" w:qFormat="1"/>
+    <w:lsdException w:name="Bibliography" w:semiHidden="1" w:uiPriority="37" w:unhideWhenUsed="1"/>
+    <w:lsdException w:name="TOC Heading" w:semiHidden="1" w:uiPriority="39" w:unhideWhenUsed="1" w:qFormat="1"/>
+    <w:lsdException w:name="Plain Table 1" w:uiPriority="41"/>
+    <w:lsdException w:name="Plain Table 2" w:uiPriority="42"/>
+    <w:lsdException w:name="Plain Table 3" w:uiPriority="43"/>
+    <w:lsdException w:name="Plain Table 4" w:uiPriority="44"/>
+    <w:lsdException w:name="Plain Table 5" w:uiPriority="45"/>
+    <w:lsdException w:name="Grid Table Light" w:uiPriority="40"/>
+    <w:lsdException w:name="Grid Table 1 Light" w:uiPriority="46"/>
+    <w:lsdException w:name="Grid Table 2" w:uiPriority="47"/>
+    <w:lsdException w:name="Grid Table 3" w:uiPriority="48"/>
+    <w:lsdException w:name="Grid Table 4" w:uiPriority="49"/>
+    <w:lsdException w:name="Grid Table 5 Dark" w:uiPriority="50"/>
+    <w:lsdException w:name="Grid Table 6 Colorful" w:uiPriority="51"/>
+    <w:lsdException w:name="Grid Table 7 Colorful" w:uiPriority="52"/>
+    <w:lsdException w:name="Grid Table 1 Light Accent 1" w:uiPriority="46"/>
+    <w:lsdException w:name="Grid Table 2 Accent 1" w:uiPriority="47"/>
+    <w:lsdException w:name="Grid Table 3 Accent 1" w:uiPriority="48"/>
+    <w:lsdException w:name="Grid Table 4 Accent 1" w:uiPriority="49"/>
+    <w:lsdException w:name="Grid Table 5 Dark Accent 1" w:uiPriority="50"/>
+    <w:lsdException w:name="Grid Table 6 Colorful Accent 1" w:uiPriority="51"/>
+    <w:lsdException w:name="Grid Table 7 Colorful Accent 1" w:uiPriority="52"/>
+    <w:lsdException w:name="Grid Table 1 Light Accent 2" w:uiPriority="46"/>
+    <w:lsdException w:name="Grid Table 2 Accent 2" w:uiPriority="47"/>
+    <w:lsdException w:name="Grid Table 3 Accent 2" w:uiPriority="48"/>
+    <w:lsdException w:name="Grid Table 4 Accent 2" w:uiPriority="49"/>
+    <w:lsdException w:name="Grid Table 5 Dark Accent 2" w:uiPriority="50"/>
+    <w:lsdException w:name="Grid Table 6 Colorful Accent 2" w:uiPriority="51"/>
+    <w:lsdException w:name="Grid Table 7 Colorful Accent 2" w:uiPriority="52"/>
+    <w:lsdException w:name="Grid Table 1 Light Accent 3" w:uiPriority="46"/>
+    <w:lsdException w:name="Grid Table 2 Accent 3" w:uiPriority="47"/>
+    <w:lsdException w:name="Grid Table 3 Accent 3" w:uiPriority="48"/>
+    <w:lsdException w:name="Grid Table 4 Accent 3" w:uiPriority="49"/>
+    <w:lsdException w:name="Grid Table 5 Dark Accent 3" w:uiPriority="50"/>
+    <w:lsdException w:name="Grid Table 6 Colorful Accent 3" w:uiPriority="51"/>
+    <w:lsdException w:name="Grid Table 7 Colorful Accent 3" w:uiPriority="52"/>
+    <w:lsdException w:name="Grid Table 1 Light Accent 4" w:uiPriority="46"/>
+    <w:lsdException w:name="Grid Table 2 Accent 4" w:uiPriority="47"/>
+    <w:lsdException w:name="Grid Table 3 Accent 4" w:uiPriority="48"/>
+    <w:lsdException w:name="Grid Table 4 Accent 4" w:uiPriority="49"/>
+    <w:lsdException w:name="Grid Table 5 Dark Accent 4" w:uiPriority="50"/>
+    <w:lsdException w:name="Grid Table 6 Colorful Accent 4" w:uiPriority="51"/>
+    <w:lsdException w:name="Grid Table 7 Colorful Accent 4" w:uiPriority="52"/>
+    <w:lsdException w:name="Grid Table 1 Light Accent 5" w:uiPriority="46"/>
+    <w:lsdException w:name="Grid Table 2 Accent 5" w:uiPriority="47"/>
+    <w:lsdException w:name="Grid Table 3 Accent 5" w:uiPriority="48"/>
+    <w:lsdException w:name="Grid Table 4 Accent 5" w:uiPriority="49"/>
+    <w:lsdException w:name="Grid Table 5 Dark Accent 5" w:uiPriority="50"/>
+    <w:lsdException w:name="Grid Table 6 Colorful Accent 5" w:uiPriority="51"/>
+    <w:lsdException w:name="Grid Table 7 Colorful Accent 5" w:uiPriority="52"/>
+    <w:lsdException w:name="Grid Table 1 Light Accent 6" w:uiPriority="46"/>
+    <w:lsdException w:name="Grid Table 2 Accent 6" w:uiPriority="47"/>
+    <w:lsdException w:name="Grid Table 3 Accent 6" w:uiPriority="48"/>
+    <w:lsdException w:name="Grid Table 4 Accent 6" w:uiPriority="49"/>
+    <w:lsdException w:name="Grid Table 5 Dark Accent 6" w:uiPriority="50"/>
+    <w:lsdException w:name="Grid Table 6 Colorful Accent 6" w:uiPriority="51"/>
+    <w:lsdException w:name="Grid Table 7 Colorful Accent 6" w:uiPriority="52"/>
+    <w:lsdException w:name="List Table 1 Light" w:uiPriority="46"/>
+    <w:lsdException w:name="List Table 2" w:uiPriority="47"/>
+    <w:lsdException w:name="List Table 3" w:uiPriority="48"/>
+    <w:lsdException w:name="List Table 4" w:uiPriority="49"/>
+    <w:lsdException w:name="List Table 5 Dark" w:uiPriority="50"/>
+    <w:lsdException w:name="List Table 6 Colorful" w:uiPriority="51"/>
+    <w:lsdException w:name="List Table 7 Colorful" w:uiPriority="52"/>
+    <w:lsdException w:name="List Table 1 Light Accent 1" w:uiPriority="46"/>
+    <w:lsdException w:name="List Table 2 Accent 1" w:uiPriority="47"/>
+    <w:lsdException w:name="List Table 3 Accent 1" w:uiPriority="48"/>
+    <w:lsdException w:name="List Table 4 Accent 1" w:uiPriority="49"/>
+    <w:lsdException w:name="List Table 5 Dark Accent 1" w:uiPriority="50"/>
+    <w:lsdException w:name="List Table 6 Colorful Accent 1" w:uiPriority="51"/>
+    <w:lsdException w:name="List Table 7 Colorful Accent 1" w:uiPriority="52"/>
+    <w:lsdException w:name="List Table 1 Light Accent 2" w:uiPriority="46"/>
+    <w:lsdException w:name="List Table 2 Accent 2" w:uiPriority="47"/>
+    <w:lsdException w:name="List Table 3 Accent 2" w:uiPriority="48"/>
+    <w:lsdException w:name="List Table 4 Accent 2" w:uiPriority="49"/>
+    <w:lsdException w:name="List Table 5 Dark Accent 2" w:uiPriority="50"/>
+    <w:lsdException w:name="List Table 6 Colorful Accent 2" w:uiPriority="51"/>
+    <w:lsdException w:name="List Table 7 Colorful Accent 2" w:uiPriority="52"/>
+    <w:lsdException w:name="List Table 1 Light Accent 3" w:uiPriority="46"/>
+    <w:lsdException w:name="List Table 2 Accent 3" w:uiPriority="47"/>
+    <w:lsdException w:name="List Table 3 Accent 3" w:uiPriority="48"/>
+    <w:lsdException w:name="List Table 4 Accent 3" w:uiPriority="49"/>
+    <w:lsdException w:name="List Table 5 Dark Accent 3" w:uiPriority="50"/>
+    <w:lsdException w:name="List Table 6 Colorful Accent 3" w:uiPriority="51"/>
+    <w:lsdException w:name="List Table 7 Colorful Accent 3" w:uiPriority="52"/>
+    <w:lsdException w:name="List Table 1 Light Accent 4" w:uiPriority="46"/>
+    <w:lsdException w:name="List Table 2 Accent 4" w:uiPriority="47"/>
+    <w:lsdException w:name="List Table 3 Accent 4" w:uiPriority="48"/>
+    <w:lsdException w:name="List Table 4 Accent 4" w:uiPriority="49"/>
+    <w:lsdException w:name="List Table 5 Dark Accent 4" w:uiPriority="50"/>
+    <w:lsdException w:name="List Table 6 Colorful Accent 4" w:uiPriority="51"/>
+    <w:lsdException w:name="List Table 7 Colorful Accent 4" w:uiPriority="52"/>
+    <w:lsdException w:name="List Table 1 Light Accent 5" w:uiPriority="46"/>
+    <w:lsdException w:name="List Table 2 Accent 5" w:uiPriority="47"/>
+    <w:lsdException w:name="List Table 3 Accent 5" w:uiPriority="48"/>
+    <w:lsdException w:name="List Table 4 Accent 5" w:uiPriority="49"/>
+    <w:lsdException w:name="List Table 5 Dark Accent 5" w:uiPriority="50"/>
+    <w:lsdException w:name="List Table 6 Colorful Accent 5" w:uiPriority="51"/>
+    <w:lsdException w:name="List Table 7 Colorful Accent 5" w:uiPriority="52"/>
+    <w:lsdException w:name="List Table 1 Light Accent 6" w:uiPriority="46"/>
+    <w:lsdException w:name="List Table 2 Accent 6" w:uiPriority="47"/>
+    <w:lsdException w:name="List Table 3 Accent 6" w:uiPriority="48"/>
+    <w:lsdException w:name="List Table 4 Accent 6" w:uiPriority="49"/>
+    <w:lsdException w:name="List Table 5 Dark Accent 6" w:uiPriority="50"/>
+    <w:lsdException w:name="List Table 6 Colorful Accent 6" w:uiPriority="51"/>
+    <w:lsdException w:name="List Table 7 Colorful Accent 6" w:uiPriority="52"/>
   </w:latentStyles>
   <w:style w:type="paragraph" w:default="1" w:styleId="a">
     <w:name w:val="Normal"/>
@@ -9593,196 +10373,7 @@
   <w:style w:type="character" w:default="1" w:styleId="a0">
     <w:name w:val="Default Paragraph Font"/>
     <w:uiPriority w:val="1"/>
-    <w:unhideWhenUsed/>
-  </w:style>
-  <w:style w:type="table" w:default="1" w:styleId="a1">
-    <w:name w:val="Normal Table"/>
-    <w:uiPriority w:val="99"/>
     <w:semiHidden/>
-    <w:unhideWhenUsed/>
-    <w:tblPr>
-      <w:tblInd w:w="0" w:type="dxa"/>
-      <w:tblCellMar>
-        <w:top w:w="0" w:type="dxa"/>
-        <w:left w:w="108" w:type="dxa"/>
-        <w:bottom w:w="0" w:type="dxa"/>
-        <w:right w:w="108" w:type="dxa"/>
-      </w:tblCellMar>
-    </w:tblPr>
-  </w:style>
-  <w:style w:type="numbering" w:default="1" w:styleId="a2">
-    <w:name w:val="No List"/>
-    <w:uiPriority w:val="99"/>
-    <w:semiHidden/>
-    <w:unhideWhenUsed/>
-  </w:style>
-</w:styles>
-</file>
-
-<file path=word/stylesWithEffects.xml><?xml version="1.0" encoding="utf-8"?>
-<w:styles xmlns:wpc="http://schemas.microsoft.com/office/word/2010/wordprocessingCanvas" xmlns:mc="http://schemas.openxmlformats.org/markup-compatibility/2006" xmlns:o="urn:schemas-microsoft-com:office:office" xmlns:r="http://schemas.openxmlformats.org/officeDocument/2006/relationships" xmlns:m="http://schemas.openxmlformats.org/officeDocument/2006/math" xmlns:v="urn:schemas-microsoft-com:vml" xmlns:wp14="http://schemas.microsoft.com/office/word/2010/wordprocessingDrawing" xmlns:wp="http://schemas.openxmlformats.org/drawingml/2006/wordprocessingDrawing" xmlns:w10="urn:schemas-microsoft-com:office:word" xmlns:w="http://schemas.openxmlformats.org/wordprocessingml/2006/main" xmlns:w14="http://schemas.microsoft.com/office/word/2010/wordml" xmlns:wpg="http://schemas.microsoft.com/office/word/2010/wordprocessingGroup" xmlns:wpi="http://schemas.microsoft.com/office/word/2010/wordprocessingInk" xmlns:wne="http://schemas.microsoft.com/office/word/2006/wordml" xmlns:wps="http://schemas.microsoft.com/office/word/2010/wordprocessingShape" mc:Ignorable="w14 wp14">
-  <w:docDefaults>
-    <w:rPrDefault>
-      <w:rPr>
-        <w:rFonts w:asciiTheme="minorHAnsi" w:eastAsiaTheme="minorHAnsi" w:hAnsiTheme="minorHAnsi" w:cstheme="minorBidi"/>
-        <w:sz w:val="22"/>
-        <w:szCs w:val="22"/>
-        <w:lang w:val="ru-RU" w:eastAsia="en-US" w:bidi="ar-SA"/>
-      </w:rPr>
-    </w:rPrDefault>
-    <w:pPrDefault>
-      <w:pPr>
-        <w:spacing w:after="160" w:line="259" w:lineRule="auto"/>
-      </w:pPr>
-    </w:pPrDefault>
-  </w:docDefaults>
-  <w:latentStyles w:defLockedState="0" w:defUIPriority="99" w:defSemiHidden="1" w:defUnhideWhenUsed="1" w:defQFormat="0" w:count="267">
-    <w:lsdException w:name="Normal" w:semiHidden="0" w:uiPriority="0" w:unhideWhenUsed="0" w:qFormat="1"/>
-    <w:lsdException w:name="heading 1" w:semiHidden="0" w:uiPriority="9" w:unhideWhenUsed="0" w:qFormat="1"/>
-    <w:lsdException w:name="heading 2" w:uiPriority="9" w:qFormat="1"/>
-    <w:lsdException w:name="heading 3" w:uiPriority="9" w:qFormat="1"/>
-    <w:lsdException w:name="heading 4" w:uiPriority="9" w:qFormat="1"/>
-    <w:lsdException w:name="heading 5" w:uiPriority="9" w:qFormat="1"/>
-    <w:lsdException w:name="heading 6" w:uiPriority="9" w:qFormat="1"/>
-    <w:lsdException w:name="heading 7" w:uiPriority="9" w:qFormat="1"/>
-    <w:lsdException w:name="heading 8" w:uiPriority="9" w:qFormat="1"/>
-    <w:lsdException w:name="heading 9" w:uiPriority="9" w:qFormat="1"/>
-    <w:lsdException w:name="toc 1" w:uiPriority="39"/>
-    <w:lsdException w:name="toc 2" w:uiPriority="39"/>
-    <w:lsdException w:name="toc 3" w:uiPriority="39"/>
-    <w:lsdException w:name="toc 4" w:uiPriority="39"/>
-    <w:lsdException w:name="toc 5" w:uiPriority="39"/>
-    <w:lsdException w:name="toc 6" w:uiPriority="39"/>
-    <w:lsdException w:name="toc 7" w:uiPriority="39"/>
-    <w:lsdException w:name="toc 8" w:uiPriority="39"/>
-    <w:lsdException w:name="toc 9" w:uiPriority="39"/>
-    <w:lsdException w:name="caption" w:uiPriority="35" w:qFormat="1"/>
-    <w:lsdException w:name="Title" w:semiHidden="0" w:uiPriority="10" w:unhideWhenUsed="0" w:qFormat="1"/>
-    <w:lsdException w:name="Default Paragraph Font" w:uiPriority="1"/>
-    <w:lsdException w:name="Subtitle" w:semiHidden="0" w:uiPriority="11" w:unhideWhenUsed="0" w:qFormat="1"/>
-    <w:lsdException w:name="Strong" w:semiHidden="0" w:uiPriority="22" w:unhideWhenUsed="0" w:qFormat="1"/>
-    <w:lsdException w:name="Emphasis" w:semiHidden="0" w:uiPriority="20" w:unhideWhenUsed="0" w:qFormat="1"/>
-    <w:lsdException w:name="Table Grid" w:semiHidden="0" w:uiPriority="39" w:unhideWhenUsed="0"/>
-    <w:lsdException w:name="Placeholder Text" w:unhideWhenUsed="0"/>
-    <w:lsdException w:name="No Spacing" w:semiHidden="0" w:uiPriority="1" w:unhideWhenUsed="0" w:qFormat="1"/>
-    <w:lsdException w:name="Light Shading" w:semiHidden="0" w:uiPriority="60" w:unhideWhenUsed="0"/>
-    <w:lsdException w:name="Light List" w:semiHidden="0" w:uiPriority="61" w:unhideWhenUsed="0"/>
-    <w:lsdException w:name="Light Grid" w:semiHidden="0" w:uiPriority="62" w:unhideWhenUsed="0"/>
-    <w:lsdException w:name="Medium Shading 1" w:semiHidden="0" w:uiPriority="63" w:unhideWhenUsed="0"/>
-    <w:lsdException w:name="Medium Shading 2" w:semiHidden="0" w:uiPriority="64" w:unhideWhenUsed="0"/>
-    <w:lsdException w:name="Medium List 1" w:semiHidden="0" w:uiPriority="65" w:unhideWhenUsed="0"/>
-    <w:lsdException w:name="Medium List 2" w:semiHidden="0" w:uiPriority="66" w:unhideWhenUsed="0"/>
-    <w:lsdException w:name="Medium Grid 1" w:semiHidden="0" w:uiPriority="67" w:unhideWhenUsed="0"/>
-    <w:lsdException w:name="Medium Grid 2" w:semiHidden="0" w:uiPriority="68" w:unhideWhenUsed="0"/>
-    <w:lsdException w:name="Medium Grid 3" w:semiHidden="0" w:uiPriority="69" w:unhideWhenUsed="0"/>
-    <w:lsdException w:name="Dark List" w:semiHidden="0" w:uiPriority="70" w:unhideWhenUsed="0"/>
-    <w:lsdException w:name="Colorful Shading" w:semiHidden="0" w:uiPriority="71" w:unhideWhenUsed="0"/>
-    <w:lsdException w:name="Colorful List" w:semiHidden="0" w:uiPriority="72" w:unhideWhenUsed="0"/>
-    <w:lsdException w:name="Colorful Grid" w:semiHidden="0" w:uiPriority="73" w:unhideWhenUsed="0"/>
-    <w:lsdException w:name="Light Shading Accent 1" w:semiHidden="0" w:uiPriority="60" w:unhideWhenUsed="0"/>
-    <w:lsdException w:name="Light List Accent 1" w:semiHidden="0" w:uiPriority="61" w:unhideWhenUsed="0"/>
-    <w:lsdException w:name="Light Grid Accent 1" w:semiHidden="0" w:uiPriority="62" w:unhideWhenUsed="0"/>
-    <w:lsdException w:name="Medium Shading 1 Accent 1" w:semiHidden="0" w:uiPriority="63" w:unhideWhenUsed="0"/>
-    <w:lsdException w:name="Medium Shading 2 Accent 1" w:semiHidden="0" w:uiPriority="64" w:unhideWhenUsed="0"/>
-    <w:lsdException w:name="Medium List 1 Accent 1" w:semiHidden="0" w:uiPriority="65" w:unhideWhenUsed="0"/>
-    <w:lsdException w:name="Revision" w:unhideWhenUsed="0"/>
-    <w:lsdException w:name="List Paragraph" w:semiHidden="0" w:uiPriority="34" w:unhideWhenUsed="0" w:qFormat="1"/>
-    <w:lsdException w:name="Quote" w:semiHidden="0" w:uiPriority="29" w:unhideWhenUsed="0" w:qFormat="1"/>
-    <w:lsdException w:name="Intense Quote" w:semiHidden="0" w:uiPriority="30" w:unhideWhenUsed="0" w:qFormat="1"/>
-    <w:lsdException w:name="Medium List 2 Accent 1" w:semiHidden="0" w:uiPriority="66" w:unhideWhenUsed="0"/>
-    <w:lsdException w:name="Medium Grid 1 Accent 1" w:semiHidden="0" w:uiPriority="67" w:unhideWhenUsed="0"/>
-    <w:lsdException w:name="Medium Grid 2 Accent 1" w:semiHidden="0" w:uiPriority="68" w:unhideWhenUsed="0"/>
-    <w:lsdException w:name="Medium Grid 3 Accent 1" w:semiHidden="0" w:uiPriority="69" w:unhideWhenUsed="0"/>
-    <w:lsdException w:name="Dark List Accent 1" w:semiHidden="0" w:uiPriority="70" w:unhideWhenUsed="0"/>
-    <w:lsdException w:name="Colorful Shading Accent 1" w:semiHidden="0" w:uiPriority="71" w:unhideWhenUsed="0"/>
-    <w:lsdException w:name="Colorful List Accent 1" w:semiHidden="0" w:uiPriority="72" w:unhideWhenUsed="0"/>
-    <w:lsdException w:name="Colorful Grid Accent 1" w:semiHidden="0" w:uiPriority="73" w:unhideWhenUsed="0"/>
-    <w:lsdException w:name="Light Shading Accent 2" w:semiHidden="0" w:uiPriority="60" w:unhideWhenUsed="0"/>
-    <w:lsdException w:name="Light List Accent 2" w:semiHidden="0" w:uiPriority="61" w:unhideWhenUsed="0"/>
-    <w:lsdException w:name="Light Grid Accent 2" w:semiHidden="0" w:uiPriority="62" w:unhideWhenUsed="0"/>
-    <w:lsdException w:name="Medium Shading 1 Accent 2" w:semiHidden="0" w:uiPriority="63" w:unhideWhenUsed="0"/>
-    <w:lsdException w:name="Medium Shading 2 Accent 2" w:semiHidden="0" w:uiPriority="64" w:unhideWhenUsed="0"/>
-    <w:lsdException w:name="Medium List 1 Accent 2" w:semiHidden="0" w:uiPriority="65" w:unhideWhenUsed="0"/>
-    <w:lsdException w:name="Medium List 2 Accent 2" w:semiHidden="0" w:uiPriority="66" w:unhideWhenUsed="0"/>
-    <w:lsdException w:name="Medium Grid 1 Accent 2" w:semiHidden="0" w:uiPriority="67" w:unhideWhenUsed="0"/>
-    <w:lsdException w:name="Medium Grid 2 Accent 2" w:semiHidden="0" w:uiPriority="68" w:unhideWhenUsed="0"/>
-    <w:lsdException w:name="Medium Grid 3 Accent 2" w:semiHidden="0" w:uiPriority="69" w:unhideWhenUsed="0"/>
-    <w:lsdException w:name="Dark List Accent 2" w:semiHidden="0" w:uiPriority="70" w:unhideWhenUsed="0"/>
-    <w:lsdException w:name="Colorful Shading Accent 2" w:semiHidden="0" w:uiPriority="71" w:unhideWhenUsed="0"/>
-    <w:lsdException w:name="Colorful List Accent 2" w:semiHidden="0" w:uiPriority="72" w:unhideWhenUsed="0"/>
-    <w:lsdException w:name="Colorful Grid Accent 2" w:semiHidden="0" w:uiPriority="73" w:unhideWhenUsed="0"/>
-    <w:lsdException w:name="Light Shading Accent 3" w:semiHidden="0" w:uiPriority="60" w:unhideWhenUsed="0"/>
-    <w:lsdException w:name="Light List Accent 3" w:semiHidden="0" w:uiPriority="61" w:unhideWhenUsed="0"/>
-    <w:lsdException w:name="Light Grid Accent 3" w:semiHidden="0" w:uiPriority="62" w:unhideWhenUsed="0"/>
-    <w:lsdException w:name="Medium Shading 1 Accent 3" w:semiHidden="0" w:uiPriority="63" w:unhideWhenUsed="0"/>
-    <w:lsdException w:name="Medium Shading 2 Accent 3" w:semiHidden="0" w:uiPriority="64" w:unhideWhenUsed="0"/>
-    <w:lsdException w:name="Medium List 1 Accent 3" w:semiHidden="0" w:uiPriority="65" w:unhideWhenUsed="0"/>
-    <w:lsdException w:name="Medium List 2 Accent 3" w:semiHidden="0" w:uiPriority="66" w:unhideWhenUsed="0"/>
-    <w:lsdException w:name="Medium Grid 1 Accent 3" w:semiHidden="0" w:uiPriority="67" w:unhideWhenUsed="0"/>
-    <w:lsdException w:name="Medium Grid 2 Accent 3" w:semiHidden="0" w:uiPriority="68" w:unhideWhenUsed="0"/>
-    <w:lsdException w:name="Medium Grid 3 Accent 3" w:semiHidden="0" w:uiPriority="69" w:unhideWhenUsed="0"/>
-    <w:lsdException w:name="Dark List Accent 3" w:semiHidden="0" w:uiPriority="70" w:unhideWhenUsed="0"/>
-    <w:lsdException w:name="Colorful Shading Accent 3" w:semiHidden="0" w:uiPriority="71" w:unhideWhenUsed="0"/>
-    <w:lsdException w:name="Colorful List Accent 3" w:semiHidden="0" w:uiPriority="72" w:unhideWhenUsed="0"/>
-    <w:lsdException w:name="Colorful Grid Accent 3" w:semiHidden="0" w:uiPriority="73" w:unhideWhenUsed="0"/>
-    <w:lsdException w:name="Light Shading Accent 4" w:semiHidden="0" w:uiPriority="60" w:unhideWhenUsed="0"/>
-    <w:lsdException w:name="Light List Accent 4" w:semiHidden="0" w:uiPriority="61" w:unhideWhenUsed="0"/>
-    <w:lsdException w:name="Light Grid Accent 4" w:semiHidden="0" w:uiPriority="62" w:unhideWhenUsed="0"/>
-    <w:lsdException w:name="Medium Shading 1 Accent 4" w:semiHidden="0" w:uiPriority="63" w:unhideWhenUsed="0"/>
-    <w:lsdException w:name="Medium Shading 2 Accent 4" w:semiHidden="0" w:uiPriority="64" w:unhideWhenUsed="0"/>
-    <w:lsdException w:name="Medium List 1 Accent 4" w:semiHidden="0" w:uiPriority="65" w:unhideWhenUsed="0"/>
-    <w:lsdException w:name="Medium List 2 Accent 4" w:semiHidden="0" w:uiPriority="66" w:unhideWhenUsed="0"/>
-    <w:lsdException w:name="Medium Grid 1 Accent 4" w:semiHidden="0" w:uiPriority="67" w:unhideWhenUsed="0"/>
-    <w:lsdException w:name="Medium Grid 2 Accent 4" w:semiHidden="0" w:uiPriority="68" w:unhideWhenUsed="0"/>
-    <w:lsdException w:name="Medium Grid 3 Accent 4" w:semiHidden="0" w:uiPriority="69" w:unhideWhenUsed="0"/>
-    <w:lsdException w:name="Dark List Accent 4" w:semiHidden="0" w:uiPriority="70" w:unhideWhenUsed="0"/>
-    <w:lsdException w:name="Colorful Shading Accent 4" w:semiHidden="0" w:uiPriority="71" w:unhideWhenUsed="0"/>
-    <w:lsdException w:name="Colorful List Accent 4" w:semiHidden="0" w:uiPriority="72" w:unhideWhenUsed="0"/>
-    <w:lsdException w:name="Colorful Grid Accent 4" w:semiHidden="0" w:uiPriority="73" w:unhideWhenUsed="0"/>
-    <w:lsdException w:name="Light Shading Accent 5" w:semiHidden="0" w:uiPriority="60" w:unhideWhenUsed="0"/>
-    <w:lsdException w:name="Light List Accent 5" w:semiHidden="0" w:uiPriority="61" w:unhideWhenUsed="0"/>
-    <w:lsdException w:name="Light Grid Accent 5" w:semiHidden="0" w:uiPriority="62" w:unhideWhenUsed="0"/>
-    <w:lsdException w:name="Medium Shading 1 Accent 5" w:semiHidden="0" w:uiPriority="63" w:unhideWhenUsed="0"/>
-    <w:lsdException w:name="Medium Shading 2 Accent 5" w:semiHidden="0" w:uiPriority="64" w:unhideWhenUsed="0"/>
-    <w:lsdException w:name="Medium List 1 Accent 5" w:semiHidden="0" w:uiPriority="65" w:unhideWhenUsed="0"/>
-    <w:lsdException w:name="Medium List 2 Accent 5" w:semiHidden="0" w:uiPriority="66" w:unhideWhenUsed="0"/>
-    <w:lsdException w:name="Medium Grid 1 Accent 5" w:semiHidden="0" w:uiPriority="67" w:unhideWhenUsed="0"/>
-    <w:lsdException w:name="Medium Grid 2 Accent 5" w:semiHidden="0" w:uiPriority="68" w:unhideWhenUsed="0"/>
-    <w:lsdException w:name="Medium Grid 3 Accent 5" w:semiHidden="0" w:uiPriority="69" w:unhideWhenUsed="0"/>
-    <w:lsdException w:name="Dark List Accent 5" w:semiHidden="0" w:uiPriority="70" w:unhideWhenUsed="0"/>
-    <w:lsdException w:name="Colorful Shading Accent 5" w:semiHidden="0" w:uiPriority="71" w:unhideWhenUsed="0"/>
-    <w:lsdException w:name="Colorful List Accent 5" w:semiHidden="0" w:uiPriority="72" w:unhideWhenUsed="0"/>
-    <w:lsdException w:name="Colorful Grid Accent 5" w:semiHidden="0" w:uiPriority="73" w:unhideWhenUsed="0"/>
-    <w:lsdException w:name="Light Shading Accent 6" w:semiHidden="0" w:uiPriority="60" w:unhideWhenUsed="0"/>
-    <w:lsdException w:name="Light List Accent 6" w:semiHidden="0" w:uiPriority="61" w:unhideWhenUsed="0"/>
-    <w:lsdException w:name="Light Grid Accent 6" w:semiHidden="0" w:uiPriority="62" w:unhideWhenUsed="0"/>
-    <w:lsdException w:name="Medium Shading 1 Accent 6" w:semiHidden="0" w:uiPriority="63" w:unhideWhenUsed="0"/>
-    <w:lsdException w:name="Medium Shading 2 Accent 6" w:semiHidden="0" w:uiPriority="64" w:unhideWhenUsed="0"/>
-    <w:lsdException w:name="Medium List 1 Accent 6" w:semiHidden="0" w:uiPriority="65" w:unhideWhenUsed="0"/>
-    <w:lsdException w:name="Medium List 2 Accent 6" w:semiHidden="0" w:uiPriority="66" w:unhideWhenUsed="0"/>
-    <w:lsdException w:name="Medium Grid 1 Accent 6" w:semiHidden="0" w:uiPriority="67" w:unhideWhenUsed="0"/>
-    <w:lsdException w:name="Medium Grid 2 Accent 6" w:semiHidden="0" w:uiPriority="68" w:unhideWhenUsed="0"/>
-    <w:lsdException w:name="Medium Grid 3 Accent 6" w:semiHidden="0" w:uiPriority="69" w:unhideWhenUsed="0"/>
-    <w:lsdException w:name="Dark List Accent 6" w:semiHidden="0" w:uiPriority="70" w:unhideWhenUsed="0"/>
-    <w:lsdException w:name="Colorful Shading Accent 6" w:semiHidden="0" w:uiPriority="71" w:unhideWhenUsed="0"/>
-    <w:lsdException w:name="Colorful List Accent 6" w:semiHidden="0" w:uiPriority="72" w:unhideWhenUsed="0"/>
-    <w:lsdException w:name="Colorful Grid Accent 6" w:semiHidden="0" w:uiPriority="73" w:unhideWhenUsed="0"/>
-    <w:lsdException w:name="Subtle Emphasis" w:semiHidden="0" w:uiPriority="19" w:unhideWhenUsed="0" w:qFormat="1"/>
-    <w:lsdException w:name="Intense Emphasis" w:semiHidden="0" w:uiPriority="21" w:unhideWhenUsed="0" w:qFormat="1"/>
-    <w:lsdException w:name="Subtle Reference" w:semiHidden="0" w:uiPriority="31" w:unhideWhenUsed="0" w:qFormat="1"/>
-    <w:lsdException w:name="Intense Reference" w:semiHidden="0" w:uiPriority="32" w:unhideWhenUsed="0" w:qFormat="1"/>
-    <w:lsdException w:name="Book Title" w:semiHidden="0" w:uiPriority="33" w:unhideWhenUsed="0" w:qFormat="1"/>
-    <w:lsdException w:name="Bibliography" w:uiPriority="37"/>
-    <w:lsdException w:name="TOC Heading" w:uiPriority="39" w:qFormat="1"/>
-  </w:latentStyles>
-  <w:style w:type="paragraph" w:default="1" w:styleId="a">
-    <w:name w:val="Normal"/>
-    <w:qFormat/>
-    <w:rsid w:val="00C6698B"/>
-  </w:style>
-  <w:style w:type="character" w:default="1" w:styleId="a0">
-    <w:name w:val="Default Paragraph Font"/>
-    <w:uiPriority w:val="1"/>
     <w:unhideWhenUsed/>
   </w:style>
   <w:style w:type="table" w:default="1" w:styleId="a1">
@@ -10064,7 +10655,7 @@
   <a:extraClrSchemeLst/>
   <a:extLst>
     <a:ext uri="{05A4C25C-085E-4340-85A3-A5531E510DB2}">
-      <thm15:themeFamily xmlns:thm15="http://schemas.microsoft.com/office/thememl/2012/main" xmlns="" name="Office Theme" id="{62F939B6-93AF-4DB8-9C6B-D6C7DFDC589F}" vid="{4A3C46E8-61CC-4603-A589-7422A47A8E4A}"/>
+      <thm15:themeFamily xmlns:thm15="http://schemas.microsoft.com/office/thememl/2012/main" name="Office Theme" id="{62F939B6-93AF-4DB8-9C6B-D6C7DFDC589F}" vid="{4A3C46E8-61CC-4603-A589-7422A47A8E4A}"/>
     </a:ext>
   </a:extLst>
 </a:theme>

</xml_diff>

<commit_message>
try to add delivery notes
</commit_message>
<xml_diff>
--- a/docs/ready/expects_issue.docx
+++ b/docs/ready/expects_issue.docx
@@ -17,33 +17,33 @@
         <w:gridCol w:w="265"/>
         <w:gridCol w:w="265"/>
         <w:gridCol w:w="265"/>
-        <w:gridCol w:w="213"/>
-        <w:gridCol w:w="213"/>
-        <w:gridCol w:w="212"/>
-        <w:gridCol w:w="212"/>
-        <w:gridCol w:w="212"/>
-        <w:gridCol w:w="212"/>
-        <w:gridCol w:w="212"/>
-        <w:gridCol w:w="212"/>
-        <w:gridCol w:w="212"/>
-        <w:gridCol w:w="212"/>
-        <w:gridCol w:w="212"/>
-        <w:gridCol w:w="212"/>
-        <w:gridCol w:w="212"/>
-        <w:gridCol w:w="212"/>
-        <w:gridCol w:w="212"/>
-        <w:gridCol w:w="212"/>
-        <w:gridCol w:w="212"/>
-        <w:gridCol w:w="212"/>
-        <w:gridCol w:w="212"/>
-        <w:gridCol w:w="212"/>
-        <w:gridCol w:w="212"/>
-        <w:gridCol w:w="212"/>
-        <w:gridCol w:w="212"/>
-        <w:gridCol w:w="212"/>
-        <w:gridCol w:w="212"/>
-        <w:gridCol w:w="212"/>
-        <w:gridCol w:w="212"/>
+        <w:gridCol w:w="194"/>
+        <w:gridCol w:w="194"/>
+        <w:gridCol w:w="194"/>
+        <w:gridCol w:w="194"/>
+        <w:gridCol w:w="194"/>
+        <w:gridCol w:w="194"/>
+        <w:gridCol w:w="194"/>
+        <w:gridCol w:w="194"/>
+        <w:gridCol w:w="194"/>
+        <w:gridCol w:w="194"/>
+        <w:gridCol w:w="194"/>
+        <w:gridCol w:w="194"/>
+        <w:gridCol w:w="194"/>
+        <w:gridCol w:w="194"/>
+        <w:gridCol w:w="194"/>
+        <w:gridCol w:w="194"/>
+        <w:gridCol w:w="194"/>
+        <w:gridCol w:w="194"/>
+        <w:gridCol w:w="194"/>
+        <w:gridCol w:w="194"/>
+        <w:gridCol w:w="194"/>
+        <w:gridCol w:w="194"/>
+        <w:gridCol w:w="194"/>
+        <w:gridCol w:w="194"/>
+        <w:gridCol w:w="194"/>
+        <w:gridCol w:w="194"/>
+        <w:gridCol w:w="194"/>
         <w:gridCol w:w="36"/>
         <w:gridCol w:w="36"/>
         <w:gridCol w:w="75"/>
@@ -112,7 +112,7 @@
                 <w:szCs w:val="28"/>
                 <w:lang w:eastAsia="ru-RU"/>
               </w:rPr>
-              <w:t>[</w:t>
+              <w:t>1</w:t>
             </w:r>
             <w:r>
               <w:rPr>
@@ -121,9 +121,9 @@
                 <w:bCs/>
                 <w:sz w:val="28"/>
                 <w:szCs w:val="28"/>
-                <w:lang w:val="en-US" w:eastAsia="ru-RU"/>
-              </w:rPr>
-              <w:t>log</w:t>
+                <w:lang w:eastAsia="ru-RU"/>
+              </w:rPr>
+              <w:t> от </w:t>
             </w:r>
             <w:r>
               <w:rPr>
@@ -134,51 +134,7 @@
                 <w:szCs w:val="28"/>
                 <w:lang w:eastAsia="ru-RU"/>
               </w:rPr>
-              <w:t>_</w:t>
-            </w:r>
-            <w:r>
-              <w:rPr>
-                <w:rFonts w:ascii="Arial" w:eastAsia="Times New Roman" w:hAnsi="Arial" w:cs="Arial"/>
-                <w:b/>
-                <w:bCs/>
-                <w:sz w:val="28"/>
-                <w:szCs w:val="28"/>
-                <w:lang w:val="en-US" w:eastAsia="ru-RU"/>
-              </w:rPr>
-              <w:t>number</w:t>
-            </w:r>
-            <w:r>
-              <w:rPr>
-                <w:rFonts w:ascii="Arial" w:eastAsia="Times New Roman" w:hAnsi="Arial" w:cs="Arial"/>
-                <w:b/>
-                <w:bCs/>
-                <w:sz w:val="28"/>
-                <w:szCs w:val="28"/>
-                <w:lang w:eastAsia="ru-RU"/>
-              </w:rPr>
-              <w:t>]</w:t>
-            </w:r>
-            <w:r>
-              <w:rPr>
-                <w:rFonts w:ascii="Arial" w:eastAsia="Times New Roman" w:hAnsi="Arial" w:cs="Arial"/>
-                <w:b/>
-                <w:bCs/>
-                <w:sz w:val="28"/>
-                <w:szCs w:val="28"/>
-                <w:lang w:eastAsia="ru-RU"/>
-              </w:rPr>
-              <w:t> от </w:t>
-            </w:r>
-            <w:r>
-              <w:rPr>
-                <w:rFonts w:ascii="Arial" w:eastAsia="Times New Roman" w:hAnsi="Arial" w:cs="Arial"/>
-                <w:b/>
-                <w:bCs/>
-                <w:sz w:val="28"/>
-                <w:szCs w:val="28"/>
-                <w:lang w:eastAsia="ru-RU"/>
-              </w:rPr>
-              <w:t>2017-07-04</w:t>
+              <w:t>2017-07-07</w:t>
             </w:r>
           </w:p>
         </w:tc>
@@ -944,7 +900,7 @@
                 <w:szCs w:val="20"/>
                 <w:lang w:eastAsia="ru-RU"/>
               </w:rPr>
-              <w:t>129</w:t>
+              <w:t>1</w:t>
             </w:r>
             <w:r>
               <w:rPr>
@@ -962,7 +918,7 @@
                 <w:szCs w:val="20"/>
                 <w:lang w:eastAsia="ru-RU"/>
               </w:rPr>
-              <w:t>2017-05-27</w:t>
+              <w:t>2017-07-05</w:t>
             </w:r>
           </w:p>
         </w:tc>
@@ -1862,7 +1818,7 @@
                 <w:szCs w:val="18"/>
                 <w:lang w:val="en-US" w:eastAsia="ru-RU"/>
               </w:rPr>
-              <w:t/>
+              <w:t>Атитока, Шевченко Анна</w:t>
             </w:r>
           </w:p>
         </w:tc>
@@ -3219,17 +3175,17 @@
         <w:gridCol w:w="39"/>
         <w:gridCol w:w="600"/>
         <w:gridCol w:w="902"/>
-        <w:gridCol w:w="2143"/>
-        <w:gridCol w:w="1566"/>
+        <w:gridCol w:w="2099"/>
+        <w:gridCol w:w="1553"/>
         <w:gridCol w:w="1205"/>
-        <w:gridCol w:w="1063"/>
+        <w:gridCol w:w="1056"/>
         <w:gridCol w:w="373"/>
         <w:gridCol w:w="1009"/>
         <w:gridCol w:w="813"/>
         <w:gridCol w:w="822"/>
-        <w:gridCol w:w="887"/>
-        <w:gridCol w:w="1161"/>
-        <w:gridCol w:w="1942"/>
+        <w:gridCol w:w="881"/>
+        <w:gridCol w:w="1258"/>
+        <w:gridCol w:w="1915"/>
         <w:gridCol w:w="75"/>
       </w:tblGrid>
       <w:tr>
@@ -4238,7 +4194,7 @@
                 <w:szCs w:val="16"/>
                 <w:lang w:eastAsia="ru-RU"/>
               </w:rPr>
-              <w:t/>
+              <w:t>SP1010</w:t>
             </w:r>
           </w:p>
         </w:tc>
@@ -4268,7 +4224,7 @@
                 <w:szCs w:val="16"/>
                 <w:lang w:val="en-US" w:eastAsia="ru-RU"/>
               </w:rPr>
-              <w:t>Solidfloor Create Your Floor Oak Sydney Herringbone 16x140x560 Nature NYLON brushed</w:t>
+              <w:t>Admonter  SP1010 Oak rough sawn rustic  ng t&amp;g 15x 192x2000 mm</w:t>
             </w:r>
           </w:p>
         </w:tc>
@@ -4301,7 +4257,7 @@
                 <w:szCs w:val="16"/>
                 <w:lang w:eastAsia="ru-RU"/>
               </w:rPr>
-              <w:t>0|</w:t>
+              <w:t>0</w:t>
             </w:r>
           </w:p>
         </w:tc>
@@ -4334,7 +4290,7 @@
                 <w:szCs w:val="16"/>
                 <w:lang w:eastAsia="ru-RU"/>
               </w:rPr>
-              <w:t>package</w:t>
+              <w:t>Pack</w:t>
             </w:r>
           </w:p>
         </w:tc>
@@ -4437,7 +4393,7 @@
                 <w:szCs w:val="16"/>
                 <w:lang w:eastAsia="ru-RU"/>
               </w:rPr>
-              <w:t>44</w:t>
+              <w:t>0</w:t>
             </w:r>
           </w:p>
         </w:tc>
@@ -4503,7 +4459,7 @@
                 <w:szCs w:val="16"/>
                 <w:lang w:eastAsia="ru-RU"/>
               </w:rPr>
-              <w:t>87.55</w:t>
+              <w:t>119.21</w:t>
             </w:r>
           </w:p>
         </w:tc>
@@ -4537,7 +4493,7 @@
                 <w:szCs w:val="16"/>
                 <w:lang w:eastAsia="ru-RU"/>
               </w:rPr>
-              <w:t>3852.15</w:t>
+              <w:t>0</w:t>
             </w:r>
           </w:p>
         </w:tc>
@@ -4571,7 +4527,7 @@
                 <w:szCs w:val="16"/>
                 <w:lang w:val="en-US" w:eastAsia="ru-RU"/>
               </w:rPr>
-              <w:t>Main</w:t>
+              <w:t> </w:t>
             </w:r>
           </w:p>
         </w:tc>
@@ -4713,826 +4669,7 @@
                 <w:szCs w:val="16"/>
                 <w:lang w:eastAsia="ru-RU"/>
               </w:rPr>
-              <w:t>Напольное покрытие Солидфлор Создай свой пол Дуб Сидней 16x140x560 Елочка 90⁰  натур</w:t>
-            </w:r>
-          </w:p>
-        </w:tc>
-        <w:tc>
-          <w:tcPr>
-            <w:tcW w:w="0" w:type="auto"/>
-            <w:vMerge/>
-            <w:tcBorders>
-              <w:top w:val="single" w:sz="6" w:space="0" w:color="000000"/>
-              <w:left w:val="single" w:sz="6" w:space="0" w:color="000000"/>
-            </w:tcBorders>
-            <w:vAlign w:val="center"/>
-            <w:hideMark/>
-          </w:tcPr>
-          <w:p>
-            <w:pPr>
-              <w:spacing w:after="0" w:line="240" w:lineRule="auto"/>
-              <w:rPr>
-                <w:rFonts w:ascii="Arial" w:eastAsia="Times New Roman" w:hAnsi="Arial" w:cs="Arial"/>
-                <w:sz w:val="16"/>
-                <w:szCs w:val="16"/>
-                <w:lang w:eastAsia="ru-RU"/>
-              </w:rPr>
-            </w:pPr>
-          </w:p>
-        </w:tc>
-        <w:tc>
-          <w:tcPr>
-            <w:tcW w:w="0" w:type="auto"/>
-            <w:vMerge/>
-            <w:tcBorders>
-              <w:top w:val="single" w:sz="6" w:space="0" w:color="000000"/>
-              <w:left w:val="single" w:sz="6" w:space="0" w:color="000000"/>
-            </w:tcBorders>
-            <w:vAlign w:val="center"/>
-            <w:hideMark/>
-          </w:tcPr>
-          <w:p>
-            <w:pPr>
-              <w:spacing w:after="0" w:line="240" w:lineRule="auto"/>
-              <w:rPr>
-                <w:rFonts w:ascii="Arial" w:eastAsia="Times New Roman" w:hAnsi="Arial" w:cs="Arial"/>
-                <w:sz w:val="16"/>
-                <w:szCs w:val="16"/>
-                <w:lang w:eastAsia="ru-RU"/>
-              </w:rPr>
-            </w:pPr>
-          </w:p>
-        </w:tc>
-        <w:tc>
-          <w:tcPr>
-            <w:tcW w:w="0" w:type="auto"/>
-            <w:vMerge/>
-            <w:tcBorders>
-              <w:top w:val="single" w:sz="6" w:space="0" w:color="000000"/>
-              <w:left w:val="single" w:sz="6" w:space="0" w:color="000000"/>
-              <w:bottom w:val="single" w:sz="6" w:space="0" w:color="000000"/>
-              <w:right w:val="single" w:sz="6" w:space="0" w:color="000000"/>
-            </w:tcBorders>
-            <w:vAlign w:val="center"/>
-            <w:hideMark/>
-          </w:tcPr>
-          <w:p>
-            <w:pPr>
-              <w:spacing w:after="0" w:line="240" w:lineRule="auto"/>
-              <w:rPr>
-                <w:rFonts w:ascii="Arial" w:eastAsia="Times New Roman" w:hAnsi="Arial" w:cs="Arial"/>
-                <w:sz w:val="16"/>
-                <w:szCs w:val="16"/>
-                <w:lang w:eastAsia="ru-RU"/>
-              </w:rPr>
-            </w:pPr>
-          </w:p>
-        </w:tc>
-        <w:tc>
-          <w:tcPr>
-            <w:tcW w:w="0" w:type="auto"/>
-            <w:vMerge/>
-            <w:tcBorders>
-              <w:top w:val="single" w:sz="6" w:space="0" w:color="000000"/>
-              <w:left w:val="single" w:sz="6" w:space="0" w:color="000000"/>
-              <w:bottom w:val="single" w:sz="6" w:space="0" w:color="000000"/>
-              <w:right w:val="single" w:sz="6" w:space="0" w:color="000000"/>
-            </w:tcBorders>
-            <w:vAlign w:val="center"/>
-            <w:hideMark/>
-          </w:tcPr>
-          <w:p>
-            <w:pPr>
-              <w:spacing w:after="0" w:line="240" w:lineRule="auto"/>
-              <w:rPr>
-                <w:rFonts w:ascii="Arial" w:eastAsia="Times New Roman" w:hAnsi="Arial" w:cs="Arial"/>
-                <w:sz w:val="16"/>
-                <w:szCs w:val="16"/>
-                <w:lang w:eastAsia="ru-RU"/>
-              </w:rPr>
-            </w:pPr>
-          </w:p>
-        </w:tc>
-        <w:tc>
-          <w:tcPr>
-            <w:tcW w:w="0" w:type="auto"/>
-            <w:vMerge/>
-            <w:tcBorders>
-              <w:top w:val="single" w:sz="6" w:space="0" w:color="000000"/>
-              <w:left w:val="single" w:sz="6" w:space="0" w:color="000000"/>
-            </w:tcBorders>
-            <w:vAlign w:val="center"/>
-            <w:hideMark/>
-          </w:tcPr>
-          <w:p>
-            <w:pPr>
-              <w:spacing w:after="0" w:line="240" w:lineRule="auto"/>
-              <w:rPr>
-                <w:rFonts w:ascii="Arial" w:eastAsia="Times New Roman" w:hAnsi="Arial" w:cs="Arial"/>
-                <w:sz w:val="16"/>
-                <w:szCs w:val="16"/>
-                <w:lang w:eastAsia="ru-RU"/>
-              </w:rPr>
-            </w:pPr>
-          </w:p>
-        </w:tc>
-        <w:tc>
-          <w:tcPr>
-            <w:tcW w:w="0" w:type="auto"/>
-            <w:vMerge/>
-            <w:tcBorders>
-              <w:top w:val="single" w:sz="6" w:space="0" w:color="000000"/>
-              <w:left w:val="single" w:sz="6" w:space="0" w:color="000000"/>
-            </w:tcBorders>
-            <w:vAlign w:val="center"/>
-            <w:hideMark/>
-          </w:tcPr>
-          <w:p>
-            <w:pPr>
-              <w:spacing w:after="0" w:line="240" w:lineRule="auto"/>
-              <w:rPr>
-                <w:rFonts w:ascii="Arial" w:eastAsia="Times New Roman" w:hAnsi="Arial" w:cs="Arial"/>
-                <w:sz w:val="16"/>
-                <w:szCs w:val="16"/>
-                <w:lang w:eastAsia="ru-RU"/>
-              </w:rPr>
-            </w:pPr>
-          </w:p>
-        </w:tc>
-        <w:tc>
-          <w:tcPr>
-            <w:tcW w:w="0" w:type="auto"/>
-            <w:vMerge/>
-            <w:tcBorders>
-              <w:top w:val="single" w:sz="6" w:space="0" w:color="000000"/>
-              <w:left w:val="single" w:sz="6" w:space="0" w:color="000000"/>
-            </w:tcBorders>
-            <w:vAlign w:val="center"/>
-            <w:hideMark/>
-          </w:tcPr>
-          <w:p>
-            <w:pPr>
-              <w:spacing w:after="0" w:line="240" w:lineRule="auto"/>
-              <w:rPr>
-                <w:rFonts w:ascii="Arial" w:eastAsia="Times New Roman" w:hAnsi="Arial" w:cs="Arial"/>
-                <w:sz w:val="16"/>
-                <w:szCs w:val="16"/>
-                <w:lang w:eastAsia="ru-RU"/>
-              </w:rPr>
-            </w:pPr>
-          </w:p>
-        </w:tc>
-        <w:tc>
-          <w:tcPr>
-            <w:tcW w:w="0" w:type="auto"/>
-            <w:vMerge/>
-            <w:tcBorders>
-              <w:top w:val="single" w:sz="6" w:space="0" w:color="000000"/>
-              <w:left w:val="single" w:sz="6" w:space="0" w:color="000000"/>
-              <w:right w:val="single" w:sz="6" w:space="0" w:color="000000"/>
-            </w:tcBorders>
-            <w:vAlign w:val="center"/>
-            <w:hideMark/>
-          </w:tcPr>
-          <w:p>
-            <w:pPr>
-              <w:spacing w:after="0" w:line="240" w:lineRule="auto"/>
-              <w:rPr>
-                <w:rFonts w:ascii="Arial" w:eastAsia="Times New Roman" w:hAnsi="Arial" w:cs="Arial"/>
-                <w:sz w:val="16"/>
-                <w:szCs w:val="16"/>
-                <w:lang w:eastAsia="ru-RU"/>
-              </w:rPr>
-            </w:pPr>
-          </w:p>
-        </w:tc>
-        <w:tc>
-          <w:tcPr>
-            <w:tcW w:w="0" w:type="auto"/>
-            <w:vMerge/>
-            <w:tcBorders>
-              <w:top w:val="single" w:sz="6" w:space="0" w:color="000000"/>
-              <w:left w:val="single" w:sz="6" w:space="0" w:color="000000"/>
-              <w:right w:val="single" w:sz="6" w:space="0" w:color="000000"/>
-            </w:tcBorders>
-            <w:vAlign w:val="center"/>
-            <w:hideMark/>
-          </w:tcPr>
-          <w:p>
-            <w:pPr>
-              <w:spacing w:after="0" w:line="240" w:lineRule="auto"/>
-              <w:rPr>
-                <w:rFonts w:ascii="Arial" w:eastAsia="Times New Roman" w:hAnsi="Arial" w:cs="Arial"/>
-                <w:sz w:val="16"/>
-                <w:szCs w:val="16"/>
-                <w:lang w:eastAsia="ru-RU"/>
-              </w:rPr>
-            </w:pPr>
-          </w:p>
-        </w:tc>
-        <w:tc>
-          <w:tcPr>
-            <w:tcW w:w="0" w:type="auto"/>
-            <w:vMerge/>
-            <w:tcBorders>
-              <w:top w:val="single" w:sz="6" w:space="0" w:color="000000"/>
-              <w:right w:val="single" w:sz="12" w:space="0" w:color="000000"/>
-            </w:tcBorders>
-            <w:vAlign w:val="center"/>
-            <w:hideMark/>
-          </w:tcPr>
-          <w:p>
-            <w:pPr>
-              <w:spacing w:after="0" w:line="240" w:lineRule="auto"/>
-              <w:rPr>
-                <w:rFonts w:ascii="Arial" w:eastAsia="Times New Roman" w:hAnsi="Arial" w:cs="Arial"/>
-                <w:sz w:val="16"/>
-                <w:szCs w:val="16"/>
-                <w:lang w:eastAsia="ru-RU"/>
-              </w:rPr>
-            </w:pPr>
-          </w:p>
-        </w:tc>
-        <w:tc>
-          <w:tcPr>
-            <w:tcW w:w="0" w:type="auto"/>
-            <w:vAlign w:val="center"/>
-            <w:hideMark/>
-          </w:tcPr>
-          <w:p>
-            <w:pPr>
-              <w:spacing w:after="0" w:line="240" w:lineRule="auto"/>
-              <w:rPr>
-                <w:rFonts w:ascii="Arial" w:eastAsia="Times New Roman" w:hAnsi="Arial" w:cs="Arial"/>
-                <w:sz w:val="16"/>
-                <w:szCs w:val="16"/>
-                <w:lang w:eastAsia="ru-RU"/>
-              </w:rPr>
-            </w:pPr>
-          </w:p>
-        </w:tc>
-      </w:tr>
-      <w:tr>
-        <w:trPr>
-          <w:trHeight w:val="435"/>
-        </w:trPr>
-        <w:tc>
-          <w:tcPr>
-            <w:tcW w:w="0" w:type="auto"/>
-            <w:vMerge w:val="restart"/>
-            <w:vAlign w:val="center"/>
-            <w:hideMark/>
-          </w:tcPr>
-          <w:p>
-            <w:pPr>
-              <w:spacing w:after="0" w:line="240" w:lineRule="auto"/>
-              <w:rPr>
-                <w:rFonts w:ascii="Times New Roman" w:eastAsia="Times New Roman" w:hAnsi="Times New Roman" w:cs="Times New Roman"/>
-                <w:sz w:val="20"/>
-                <w:szCs w:val="20"/>
-                <w:lang w:eastAsia="ru-RU"/>
-              </w:rPr>
-            </w:pPr>
-          </w:p>
-        </w:tc>
-        <w:tc>
-          <w:tcPr>
-            <w:tcW w:w="0" w:type="auto"/>
-            <w:vMerge w:val="restart"/>
-            <w:tcBorders>
-              <w:top w:val="single" w:sz="6" w:space="0" w:color="000000"/>
-              <w:left w:val="single" w:sz="12" w:space="0" w:color="000000"/>
-            </w:tcBorders>
-            <w:vAlign w:val="center"/>
-            <w:hideMark/>
-          </w:tcPr>
-          <w:p>
-            <w:pPr>
-              <w:spacing w:after="0" w:line="240" w:lineRule="auto"/>
-              <w:jc w:val="center"/>
-              <w:rPr>
-                <w:rFonts w:ascii="Arial" w:eastAsia="Times New Roman" w:hAnsi="Arial" w:cs="Arial"/>
-                <w:sz w:val="16"/>
-                <w:szCs w:val="16"/>
-                <w:lang w:eastAsia="ru-RU"/>
-              </w:rPr>
-            </w:pPr>
-            <w:r>
-              <w:rPr>
-                <w:rFonts w:ascii="Arial" w:eastAsia="Times New Roman" w:hAnsi="Arial" w:cs="Arial"/>
-                <w:sz w:val="16"/>
-                <w:szCs w:val="16"/>
-                <w:lang w:eastAsia="ru-RU"/>
-              </w:rPr>
-              <w:t>2</w:t>
-            </w:r>
-          </w:p>
-        </w:tc>
-        <w:tc>
-          <w:tcPr>
-            <w:tcW w:w="0" w:type="auto"/>
-            <w:vMerge w:val="restart"/>
-            <w:tcBorders>
-              <w:top w:val="single" w:sz="6" w:space="0" w:color="000000"/>
-              <w:left w:val="single" w:sz="6" w:space="0" w:color="000000"/>
-            </w:tcBorders>
-            <w:vAlign w:val="center"/>
-            <w:hideMark/>
-          </w:tcPr>
-          <w:p>
-            <w:pPr>
-              <w:spacing w:after="0" w:line="240" w:lineRule="auto"/>
-              <w:jc w:val="center"/>
-              <w:rPr>
-                <w:rFonts w:ascii="Arial" w:eastAsia="Times New Roman" w:hAnsi="Arial" w:cs="Arial"/>
-                <w:sz w:val="16"/>
-                <w:szCs w:val="16"/>
-                <w:lang w:eastAsia="ru-RU"/>
-              </w:rPr>
-            </w:pPr>
-            <w:r>
-              <w:rPr>
-                <w:rFonts w:ascii="Arial" w:eastAsia="Times New Roman" w:hAnsi="Arial" w:cs="Arial"/>
-                <w:sz w:val="16"/>
-                <w:szCs w:val="16"/>
-                <w:lang w:eastAsia="ru-RU"/>
-              </w:rPr>
-              <w:t>SP1020</w:t>
-            </w:r>
-          </w:p>
-        </w:tc>
-        <w:tc>
-          <w:tcPr>
-            <w:tcW w:w="0" w:type="auto"/>
-            <w:tcBorders>
-              <w:top w:val="single" w:sz="6" w:space="0" w:color="000000"/>
-              <w:left w:val="single" w:sz="6" w:space="0" w:color="000000"/>
-            </w:tcBorders>
-            <w:hideMark/>
-          </w:tcPr>
-          <w:p>
-            <w:pPr>
-              <w:spacing w:after="0" w:line="240" w:lineRule="auto"/>
-              <w:rPr>
-                <w:rFonts w:ascii="Arial" w:eastAsia="Times New Roman" w:hAnsi="Arial" w:cs="Arial"/>
-                <w:sz w:val="16"/>
-                <w:szCs w:val="16"/>
-                <w:lang w:val="en-US" w:eastAsia="ru-RU"/>
-              </w:rPr>
-            </w:pPr>
-            <w:r>
-              <w:rPr>
-                <w:rFonts w:ascii="Arial" w:eastAsia="Times New Roman" w:hAnsi="Arial" w:cs="Arial"/>
-                <w:sz w:val="16"/>
-                <w:szCs w:val="16"/>
-                <w:lang w:val="en-US" w:eastAsia="ru-RU"/>
-              </w:rPr>
-              <w:t>Admonter  SP1020 Oak robust rustic  ng t&amp;g 15x 185x2000 mm</w:t>
-            </w:r>
-          </w:p>
-        </w:tc>
-        <w:tc>
-          <w:tcPr>
-            <w:tcW w:w="0" w:type="auto"/>
-            <w:vMerge w:val="restart"/>
-            <w:tcBorders>
-              <w:top w:val="single" w:sz="6" w:space="0" w:color="000000"/>
-              <w:left w:val="single" w:sz="6" w:space="0" w:color="000000"/>
-            </w:tcBorders>
-            <w:vAlign w:val="center"/>
-            <w:hideMark/>
-          </w:tcPr>
-          <w:p>
-            <w:pPr>
-              <w:spacing w:after="0" w:line="240" w:lineRule="auto"/>
-              <w:jc w:val="center"/>
-              <w:rPr>
-                <w:rFonts w:ascii="Arial" w:eastAsia="Times New Roman" w:hAnsi="Arial" w:cs="Arial"/>
-                <w:sz w:val="16"/>
-                <w:szCs w:val="16"/>
-                <w:lang w:eastAsia="ru-RU"/>
-              </w:rPr>
-            </w:pPr>
-            <w:r>
-              <w:rPr>
-                <w:rFonts w:ascii="Arial" w:eastAsia="Times New Roman" w:hAnsi="Arial" w:cs="Arial"/>
-                <w:sz w:val="16"/>
-                <w:szCs w:val="16"/>
-                <w:lang w:eastAsia="ru-RU"/>
-              </w:rPr>
-              <w:t>1.54|</w:t>
-            </w:r>
-          </w:p>
-        </w:tc>
-        <w:tc>
-          <w:tcPr>
-            <w:tcW w:w="0" w:type="auto"/>
-            <w:vMerge w:val="restart"/>
-            <w:tcBorders>
-              <w:top w:val="single" w:sz="6" w:space="0" w:color="000000"/>
-              <w:left w:val="single" w:sz="6" w:space="0" w:color="000000"/>
-            </w:tcBorders>
-            <w:vAlign w:val="center"/>
-            <w:hideMark/>
-          </w:tcPr>
-          <w:p>
-            <w:pPr>
-              <w:spacing w:after="0" w:line="240" w:lineRule="auto"/>
-              <w:jc w:val="center"/>
-              <w:rPr>
-                <w:rFonts w:ascii="Arial" w:eastAsia="Times New Roman" w:hAnsi="Arial" w:cs="Arial"/>
-                <w:sz w:val="16"/>
-                <w:szCs w:val="16"/>
-                <w:lang w:eastAsia="ru-RU"/>
-              </w:rPr>
-            </w:pPr>
-            <w:r>
-              <w:rPr>
-                <w:rFonts w:ascii="Arial" w:eastAsia="Times New Roman" w:hAnsi="Arial" w:cs="Arial"/>
-                <w:sz w:val="16"/>
-                <w:szCs w:val="16"/>
-                <w:lang w:eastAsia="ru-RU"/>
-              </w:rPr>
-              <w:t>Pack</w:t>
-            </w:r>
-          </w:p>
-        </w:tc>
-        <w:tc>
-          <w:tcPr>
-            <w:tcW w:w="0" w:type="auto"/>
-            <w:vMerge w:val="restart"/>
-            <w:tcBorders>
-              <w:top w:val="single" w:sz="6" w:space="0" w:color="000000"/>
-              <w:left w:val="single" w:sz="6" w:space="0" w:color="000000"/>
-              <w:bottom w:val="single" w:sz="6" w:space="0" w:color="000000"/>
-              <w:right w:val="single" w:sz="6" w:space="0" w:color="000000"/>
-            </w:tcBorders>
-            <w:vAlign w:val="center"/>
-            <w:hideMark/>
-          </w:tcPr>
-          <w:p>
-            <w:pPr>
-              <w:spacing w:after="0" w:line="240" w:lineRule="auto"/>
-              <w:jc w:val="center"/>
-              <w:rPr>
-                <w:rFonts w:ascii="Arial" w:eastAsia="Times New Roman" w:hAnsi="Arial" w:cs="Arial"/>
-                <w:sz w:val="16"/>
-                <w:szCs w:val="16"/>
-                <w:lang w:eastAsia="ru-RU"/>
-              </w:rPr>
-            </w:pPr>
-            <w:r>
-              <w:rPr>
-                <w:rFonts w:ascii="Arial" w:eastAsia="Times New Roman" w:hAnsi="Arial" w:cs="Arial"/>
-                <w:sz w:val="16"/>
-                <w:szCs w:val="16"/>
-                <w:lang w:eastAsia="ru-RU"/>
-              </w:rPr>
-              <w:t>31.1999688 кг</w:t>
-            </w:r>
-          </w:p>
-        </w:tc>
-        <w:tc>
-          <w:tcPr>
-            <w:tcW w:w="0" w:type="auto"/>
-            <w:vMerge w:val="restart"/>
-            <w:tcBorders>
-              <w:top w:val="single" w:sz="6" w:space="0" w:color="000000"/>
-              <w:left w:val="single" w:sz="6" w:space="0" w:color="000000"/>
-              <w:bottom w:val="single" w:sz="6" w:space="0" w:color="000000"/>
-              <w:right w:val="single" w:sz="6" w:space="0" w:color="000000"/>
-            </w:tcBorders>
-            <w:vAlign w:val="center"/>
-            <w:hideMark/>
-          </w:tcPr>
-          <w:p>
-            <w:pPr>
-              <w:spacing w:after="0" w:line="240" w:lineRule="auto"/>
-              <w:jc w:val="center"/>
-              <w:rPr>
-                <w:rFonts w:ascii="Arial" w:eastAsia="Times New Roman" w:hAnsi="Arial" w:cs="Arial"/>
-                <w:sz w:val="16"/>
-                <w:szCs w:val="16"/>
-                <w:lang w:eastAsia="ru-RU"/>
-              </w:rPr>
-            </w:pPr>
-            <w:r>
-              <w:rPr>
-                <w:rFonts w:ascii="Arial" w:eastAsia="Times New Roman" w:hAnsi="Arial" w:cs="Arial"/>
-                <w:sz w:val="16"/>
-                <w:szCs w:val="16"/>
-                <w:lang w:eastAsia="ru-RU"/>
-              </w:rPr>
-              <w:t>0 м3</w:t>
-            </w:r>
-          </w:p>
-        </w:tc>
-        <w:tc>
-          <w:tcPr>
-            <w:tcW w:w="0" w:type="auto"/>
-            <w:vMerge w:val="restart"/>
-            <w:tcBorders>
-              <w:top w:val="single" w:sz="6" w:space="0" w:color="000000"/>
-              <w:left w:val="single" w:sz="6" w:space="0" w:color="000000"/>
-            </w:tcBorders>
-            <w:vAlign w:val="center"/>
-            <w:hideMark/>
-          </w:tcPr>
-          <w:p>
-            <w:pPr>
-              <w:spacing w:after="0" w:line="240" w:lineRule="auto"/>
-              <w:jc w:val="center"/>
-              <w:rPr>
-                <w:rFonts w:ascii="Arial" w:eastAsia="Times New Roman" w:hAnsi="Arial" w:cs="Arial"/>
-                <w:sz w:val="16"/>
-                <w:szCs w:val="16"/>
-                <w:lang w:eastAsia="ru-RU"/>
-              </w:rPr>
-            </w:pPr>
-            <w:r>
-              <w:rPr>
-                <w:rFonts w:ascii="Arial" w:eastAsia="Times New Roman" w:hAnsi="Arial" w:cs="Arial"/>
-                <w:sz w:val="16"/>
-                <w:szCs w:val="16"/>
-                <w:lang w:eastAsia="ru-RU"/>
-              </w:rPr>
-              <w:t>4</w:t>
-            </w:r>
-          </w:p>
-        </w:tc>
-        <w:tc>
-          <w:tcPr>
-            <w:tcW w:w="0" w:type="auto"/>
-            <w:vMerge w:val="restart"/>
-            <w:tcBorders>
-              <w:top w:val="single" w:sz="6" w:space="0" w:color="000000"/>
-              <w:left w:val="single" w:sz="6" w:space="0" w:color="000000"/>
-            </w:tcBorders>
-            <w:vAlign w:val="center"/>
-            <w:hideMark/>
-          </w:tcPr>
-          <w:p>
-            <w:pPr>
-              <w:spacing w:after="0" w:line="240" w:lineRule="auto"/>
-              <w:jc w:val="center"/>
-              <w:rPr>
-                <w:rFonts w:ascii="Arial" w:eastAsia="Times New Roman" w:hAnsi="Arial" w:cs="Arial"/>
-                <w:sz w:val="16"/>
-                <w:szCs w:val="16"/>
-                <w:lang w:eastAsia="ru-RU"/>
-              </w:rPr>
-            </w:pPr>
-            <w:r>
-              <w:rPr>
-                <w:rFonts w:ascii="Arial" w:eastAsia="Times New Roman" w:hAnsi="Arial" w:cs="Arial"/>
-                <w:sz w:val="16"/>
-                <w:szCs w:val="16"/>
-                <w:lang w:eastAsia="ru-RU"/>
-              </w:rPr>
-              <w:t>м2</w:t>
-            </w:r>
-          </w:p>
-        </w:tc>
-        <w:tc>
-          <w:tcPr>
-            <w:tcW w:w="0" w:type="auto"/>
-            <w:vMerge w:val="restart"/>
-            <w:tcBorders>
-              <w:top w:val="single" w:sz="6" w:space="0" w:color="000000"/>
-              <w:left w:val="single" w:sz="6" w:space="0" w:color="000000"/>
-            </w:tcBorders>
-            <w:vAlign w:val="center"/>
-            <w:hideMark/>
-          </w:tcPr>
-          <w:p>
-            <w:pPr>
-              <w:spacing w:after="0" w:line="240" w:lineRule="auto"/>
-              <w:jc w:val="center"/>
-              <w:rPr>
-                <w:rFonts w:ascii="Arial" w:eastAsia="Times New Roman" w:hAnsi="Arial" w:cs="Arial"/>
-                <w:sz w:val="16"/>
-                <w:szCs w:val="16"/>
-                <w:lang w:eastAsia="ru-RU"/>
-              </w:rPr>
-            </w:pPr>
-            <w:r>
-              <w:rPr>
-                <w:rFonts w:ascii="Arial" w:eastAsia="Times New Roman" w:hAnsi="Arial" w:cs="Arial"/>
-                <w:sz w:val="16"/>
-                <w:szCs w:val="16"/>
-                <w:lang w:eastAsia="ru-RU"/>
-              </w:rPr>
-              <w:t>197.71</w:t>
-            </w:r>
-          </w:p>
-        </w:tc>
-        <w:tc>
-          <w:tcPr>
-            <w:tcW w:w="0" w:type="auto"/>
-            <w:vMerge w:val="restart"/>
-            <w:tcBorders>
-              <w:top w:val="single" w:sz="6" w:space="0" w:color="000000"/>
-              <w:left w:val="single" w:sz="6" w:space="0" w:color="000000"/>
-              <w:right w:val="single" w:sz="6" w:space="0" w:color="000000"/>
-            </w:tcBorders>
-            <w:vAlign w:val="center"/>
-            <w:hideMark/>
-          </w:tcPr>
-          <w:p>
-            <w:pPr>
-              <w:spacing w:after="0" w:line="240" w:lineRule="auto"/>
-              <w:jc w:val="center"/>
-              <w:rPr>
-                <w:rFonts w:ascii="Arial" w:eastAsia="Times New Roman" w:hAnsi="Arial" w:cs="Arial"/>
-                <w:sz w:val="16"/>
-                <w:szCs w:val="16"/>
-                <w:lang w:eastAsia="ru-RU"/>
-              </w:rPr>
-            </w:pPr>
-            <w:r>
-              <w:rPr>
-                <w:rFonts w:ascii="Arial" w:eastAsia="Times New Roman" w:hAnsi="Arial" w:cs="Arial"/>
-                <w:sz w:val="16"/>
-                <w:szCs w:val="16"/>
-                <w:lang w:eastAsia="ru-RU"/>
-              </w:rPr>
-              <w:t>790.84</w:t>
-            </w:r>
-          </w:p>
-        </w:tc>
-        <w:tc>
-          <w:tcPr>
-            <w:tcW w:w="0" w:type="auto"/>
-            <w:vMerge w:val="restart"/>
-            <w:tcBorders>
-              <w:top w:val="single" w:sz="6" w:space="0" w:color="000000"/>
-              <w:left w:val="single" w:sz="6" w:space="0" w:color="000000"/>
-              <w:right w:val="single" w:sz="6" w:space="0" w:color="000000"/>
-            </w:tcBorders>
-            <w:vAlign w:val="center"/>
-            <w:hideMark/>
-          </w:tcPr>
-          <w:p>
-            <w:pPr>
-              <w:spacing w:after="0" w:line="240" w:lineRule="auto"/>
-              <w:jc w:val="center"/>
-              <w:rPr>
-                <w:rFonts w:ascii="Arial" w:eastAsia="Times New Roman" w:hAnsi="Arial" w:cs="Arial"/>
-                <w:sz w:val="16"/>
-                <w:szCs w:val="16"/>
-                <w:lang w:val="en-US" w:eastAsia="ru-RU"/>
-              </w:rPr>
-            </w:pPr>
-            <w:r>
-              <w:rPr>
-                <w:rFonts w:ascii="Arial" w:eastAsia="Times New Roman" w:hAnsi="Arial" w:cs="Arial"/>
-                <w:sz w:val="16"/>
-                <w:szCs w:val="16"/>
-                <w:lang w:val="en-US" w:eastAsia="ru-RU"/>
-              </w:rPr>
-              <w:t>Main</w:t>
-            </w:r>
-          </w:p>
-        </w:tc>
-        <w:tc>
-          <w:tcPr>
-            <w:tcW w:w="0" w:type="auto"/>
-            <w:vMerge w:val="restart"/>
-            <w:tcBorders>
-              <w:top w:val="single" w:sz="6" w:space="0" w:color="000000"/>
-              <w:right w:val="single" w:sz="12" w:space="0" w:color="000000"/>
-            </w:tcBorders>
-            <w:vAlign w:val="center"/>
-            <w:hideMark/>
-          </w:tcPr>
-          <w:p>
-            <w:pPr>
-              <w:spacing w:after="0" w:line="240" w:lineRule="auto"/>
-              <w:jc w:val="right"/>
-              <w:rPr>
-                <w:rFonts w:ascii="Arial" w:eastAsia="Times New Roman" w:hAnsi="Arial" w:cs="Arial"/>
-                <w:sz w:val="16"/>
-                <w:szCs w:val="16"/>
-                <w:lang w:eastAsia="ru-RU"/>
-              </w:rPr>
-            </w:pPr>
-          </w:p>
-        </w:tc>
-        <w:tc>
-          <w:tcPr>
-            <w:tcW w:w="0" w:type="auto"/>
-            <w:vAlign w:val="center"/>
-            <w:hideMark/>
-          </w:tcPr>
-          <w:p>
-            <w:pPr>
-              <w:spacing w:after="0" w:line="240" w:lineRule="auto"/>
-              <w:rPr>
-                <w:rFonts w:ascii="Times New Roman" w:eastAsia="Times New Roman" w:hAnsi="Times New Roman" w:cs="Times New Roman"/>
-                <w:sz w:val="20"/>
-                <w:szCs w:val="20"/>
-                <w:lang w:eastAsia="ru-RU"/>
-              </w:rPr>
-            </w:pPr>
-          </w:p>
-        </w:tc>
-      </w:tr>
-      <w:tr>
-        <w:trPr>
-          <w:trHeight w:val="645"/>
-        </w:trPr>
-        <w:tc>
-          <w:tcPr>
-            <w:tcW w:w="0" w:type="auto"/>
-            <w:vMerge/>
-            <w:vAlign w:val="center"/>
-            <w:hideMark/>
-          </w:tcPr>
-          <w:p>
-            <w:pPr>
-              <w:spacing w:after="0" w:line="240" w:lineRule="auto"/>
-              <w:rPr>
-                <w:rFonts w:ascii="Times New Roman" w:eastAsia="Times New Roman" w:hAnsi="Times New Roman" w:cs="Times New Roman"/>
-                <w:sz w:val="20"/>
-                <w:szCs w:val="20"/>
-                <w:lang w:eastAsia="ru-RU"/>
-              </w:rPr>
-            </w:pPr>
-          </w:p>
-        </w:tc>
-        <w:tc>
-          <w:tcPr>
-            <w:tcW w:w="0" w:type="auto"/>
-            <w:vMerge/>
-            <w:tcBorders>
-              <w:top w:val="single" w:sz="6" w:space="0" w:color="000000"/>
-              <w:left w:val="single" w:sz="12" w:space="0" w:color="000000"/>
-            </w:tcBorders>
-            <w:vAlign w:val="center"/>
-            <w:hideMark/>
-          </w:tcPr>
-          <w:p>
-            <w:pPr>
-              <w:spacing w:after="0" w:line="240" w:lineRule="auto"/>
-              <w:rPr>
-                <w:rFonts w:ascii="Arial" w:eastAsia="Times New Roman" w:hAnsi="Arial" w:cs="Arial"/>
-                <w:sz w:val="16"/>
-                <w:szCs w:val="16"/>
-                <w:lang w:eastAsia="ru-RU"/>
-              </w:rPr>
-            </w:pPr>
-          </w:p>
-        </w:tc>
-        <w:tc>
-          <w:tcPr>
-            <w:tcW w:w="0" w:type="auto"/>
-            <w:vMerge/>
-            <w:tcBorders>
-              <w:top w:val="single" w:sz="6" w:space="0" w:color="000000"/>
-              <w:left w:val="single" w:sz="6" w:space="0" w:color="000000"/>
-            </w:tcBorders>
-            <w:vAlign w:val="center"/>
-            <w:hideMark/>
-          </w:tcPr>
-          <w:p>
-            <w:pPr>
-              <w:spacing w:after="0" w:line="240" w:lineRule="auto"/>
-              <w:rPr>
-                <w:rFonts w:ascii="Arial" w:eastAsia="Times New Roman" w:hAnsi="Arial" w:cs="Arial"/>
-                <w:sz w:val="16"/>
-                <w:szCs w:val="16"/>
-                <w:lang w:eastAsia="ru-RU"/>
-              </w:rPr>
-            </w:pPr>
-          </w:p>
-        </w:tc>
-        <w:tc>
-          <w:tcPr>
-            <w:tcW w:w="0" w:type="auto"/>
-            <w:tcBorders>
-              <w:top w:val="single" w:sz="6" w:space="0" w:color="000000"/>
-              <w:left w:val="single" w:sz="6" w:space="0" w:color="000000"/>
-            </w:tcBorders>
-            <w:hideMark/>
-          </w:tcPr>
-          <w:p>
-            <w:pPr>
-              <w:spacing w:after="0" w:line="240" w:lineRule="auto"/>
-              <w:rPr>
-                <w:rFonts w:ascii="Arial" w:eastAsia="Times New Roman" w:hAnsi="Arial" w:cs="Arial"/>
-                <w:sz w:val="16"/>
-                <w:szCs w:val="16"/>
-                <w:lang w:eastAsia="ru-RU"/>
-              </w:rPr>
-            </w:pPr>
-            <w:r>
-              <w:rPr>
-                <w:rFonts w:ascii="Arial" w:eastAsia="Times New Roman" w:hAnsi="Arial" w:cs="Arial"/>
-                <w:sz w:val="16"/>
-                <w:szCs w:val="16"/>
-                <w:lang w:eastAsia="ru-RU"/>
-              </w:rPr>
-              <w:t>Напольное покрытие Admonter  SP1020 Дуб робуст рустик  под натуральным маслом  15 x185x 2000мм ( 2,59m2/ 7 шт в упаковке)</w:t>
+              <w:t>Напольное покрытие Admonter  SP1010 Дуб грубый распил рустик  под натуральным маслом  15 x192x 2000мм ( 2,688m2/ 7 шт в упаковке)</w:t>
             </w:r>
           </w:p>
         </w:tc>
@@ -6245,7 +5382,7 @@
                 <w:szCs w:val="18"/>
                 <w:lang w:eastAsia="ru-RU"/>
               </w:rPr>
-              <w:t>4642.99</w:t>
+              <w:t>0</w:t>
             </w:r>
           </w:p>
         </w:tc>
@@ -7710,7 +6847,7 @@
                 <w:szCs w:val="16"/>
                 <w:lang w:val="en-US" w:eastAsia="ru-RU"/>
               </w:rPr>
-              <w:t>: 1.54</w:t>
+              <w:t>: 0</w:t>
             </w:r>
           </w:p>
         </w:tc>
@@ -7847,7 +6984,7 @@
                 <w:szCs w:val="16"/>
                 <w:lang w:val="en-US" w:eastAsia="ru-RU"/>
               </w:rPr>
-              <w:t>31.2 </w:t>
+              <w:t>0 </w:t>
             </w:r>
             <w:r>
               <w:rPr>
@@ -8040,7 +7177,7 @@
                 <w:szCs w:val="16"/>
                 <w:lang w:eastAsia="ru-RU"/>
               </w:rPr>
-              <w:t>Всего наименований  2, на сумму 4642.99 EUR</w:t>
+              <w:t>Всего наименований  1, на сумму 0 EUR</w:t>
             </w:r>
           </w:p>
         </w:tc>
@@ -8130,7 +7267,7 @@
                 <w:szCs w:val="18"/>
                 <w:lang w:eastAsia="ru-RU"/>
               </w:rPr>
-              <w:t>четыре тысячи шестьсот сорок два евро 99 центов</w:t>
+              <w:t>ноль евро 00 центов</w:t>
             </w:r>
           </w:p>
         </w:tc>

</xml_diff>

<commit_message>
delivery notes final version
</commit_message>
<xml_diff>
--- a/docs/ready/expects_issue.docx
+++ b/docs/ready/expects_issue.docx
@@ -112,7 +112,7 @@
                 <w:szCs w:val="28"/>
                 <w:lang w:eastAsia="ru-RU"/>
               </w:rPr>
-              <w:t>1</w:t>
+              <w:t>2</w:t>
             </w:r>
             <w:r>
               <w:rPr>
@@ -4194,7 +4194,7 @@
                 <w:szCs w:val="16"/>
                 <w:lang w:eastAsia="ru-RU"/>
               </w:rPr>
-              <w:t>SP1010</w:t>
+              <w:t>SP1020</w:t>
             </w:r>
           </w:p>
         </w:tc>
@@ -4224,7 +4224,7 @@
                 <w:szCs w:val="16"/>
                 <w:lang w:val="en-US" w:eastAsia="ru-RU"/>
               </w:rPr>
-              <w:t>Admonter  SP1010 Oak rough sawn rustic  ng t&amp;g 15x 192x2000 mm</w:t>
+              <w:t>Admonter  SP1020 Oak robust rustic  ng t&amp;g 15x 185x2000 mm</w:t>
             </w:r>
           </w:p>
         </w:tc>
@@ -4459,7 +4459,7 @@
                 <w:szCs w:val="16"/>
                 <w:lang w:eastAsia="ru-RU"/>
               </w:rPr>
-              <w:t>119.21</w:t>
+              <w:t>197.71</w:t>
             </w:r>
           </w:p>
         </w:tc>
@@ -4669,7 +4669,826 @@
                 <w:szCs w:val="16"/>
                 <w:lang w:eastAsia="ru-RU"/>
               </w:rPr>
-              <w:t>Напольное покрытие Admonter  SP1010 Дуб грубый распил рустик  под натуральным маслом  15 x192x 2000мм ( 2,688m2/ 7 шт в упаковке)</w:t>
+              <w:t>Напольное покрытие Admonter  SP1020 Дуб робуст рустик  под натуральным маслом  15 x185x 2000мм ( 2,59m2/ 7 шт в упаковке)</w:t>
+            </w:r>
+          </w:p>
+        </w:tc>
+        <w:tc>
+          <w:tcPr>
+            <w:tcW w:w="0" w:type="auto"/>
+            <w:vMerge/>
+            <w:tcBorders>
+              <w:top w:val="single" w:sz="6" w:space="0" w:color="000000"/>
+              <w:left w:val="single" w:sz="6" w:space="0" w:color="000000"/>
+            </w:tcBorders>
+            <w:vAlign w:val="center"/>
+            <w:hideMark/>
+          </w:tcPr>
+          <w:p>
+            <w:pPr>
+              <w:spacing w:after="0" w:line="240" w:lineRule="auto"/>
+              <w:rPr>
+                <w:rFonts w:ascii="Arial" w:eastAsia="Times New Roman" w:hAnsi="Arial" w:cs="Arial"/>
+                <w:sz w:val="16"/>
+                <w:szCs w:val="16"/>
+                <w:lang w:eastAsia="ru-RU"/>
+              </w:rPr>
+            </w:pPr>
+          </w:p>
+        </w:tc>
+        <w:tc>
+          <w:tcPr>
+            <w:tcW w:w="0" w:type="auto"/>
+            <w:vMerge/>
+            <w:tcBorders>
+              <w:top w:val="single" w:sz="6" w:space="0" w:color="000000"/>
+              <w:left w:val="single" w:sz="6" w:space="0" w:color="000000"/>
+            </w:tcBorders>
+            <w:vAlign w:val="center"/>
+            <w:hideMark/>
+          </w:tcPr>
+          <w:p>
+            <w:pPr>
+              <w:spacing w:after="0" w:line="240" w:lineRule="auto"/>
+              <w:rPr>
+                <w:rFonts w:ascii="Arial" w:eastAsia="Times New Roman" w:hAnsi="Arial" w:cs="Arial"/>
+                <w:sz w:val="16"/>
+                <w:szCs w:val="16"/>
+                <w:lang w:eastAsia="ru-RU"/>
+              </w:rPr>
+            </w:pPr>
+          </w:p>
+        </w:tc>
+        <w:tc>
+          <w:tcPr>
+            <w:tcW w:w="0" w:type="auto"/>
+            <w:vMerge/>
+            <w:tcBorders>
+              <w:top w:val="single" w:sz="6" w:space="0" w:color="000000"/>
+              <w:left w:val="single" w:sz="6" w:space="0" w:color="000000"/>
+              <w:bottom w:val="single" w:sz="6" w:space="0" w:color="000000"/>
+              <w:right w:val="single" w:sz="6" w:space="0" w:color="000000"/>
+            </w:tcBorders>
+            <w:vAlign w:val="center"/>
+            <w:hideMark/>
+          </w:tcPr>
+          <w:p>
+            <w:pPr>
+              <w:spacing w:after="0" w:line="240" w:lineRule="auto"/>
+              <w:rPr>
+                <w:rFonts w:ascii="Arial" w:eastAsia="Times New Roman" w:hAnsi="Arial" w:cs="Arial"/>
+                <w:sz w:val="16"/>
+                <w:szCs w:val="16"/>
+                <w:lang w:eastAsia="ru-RU"/>
+              </w:rPr>
+            </w:pPr>
+          </w:p>
+        </w:tc>
+        <w:tc>
+          <w:tcPr>
+            <w:tcW w:w="0" w:type="auto"/>
+            <w:vMerge/>
+            <w:tcBorders>
+              <w:top w:val="single" w:sz="6" w:space="0" w:color="000000"/>
+              <w:left w:val="single" w:sz="6" w:space="0" w:color="000000"/>
+              <w:bottom w:val="single" w:sz="6" w:space="0" w:color="000000"/>
+              <w:right w:val="single" w:sz="6" w:space="0" w:color="000000"/>
+            </w:tcBorders>
+            <w:vAlign w:val="center"/>
+            <w:hideMark/>
+          </w:tcPr>
+          <w:p>
+            <w:pPr>
+              <w:spacing w:after="0" w:line="240" w:lineRule="auto"/>
+              <w:rPr>
+                <w:rFonts w:ascii="Arial" w:eastAsia="Times New Roman" w:hAnsi="Arial" w:cs="Arial"/>
+                <w:sz w:val="16"/>
+                <w:szCs w:val="16"/>
+                <w:lang w:eastAsia="ru-RU"/>
+              </w:rPr>
+            </w:pPr>
+          </w:p>
+        </w:tc>
+        <w:tc>
+          <w:tcPr>
+            <w:tcW w:w="0" w:type="auto"/>
+            <w:vMerge/>
+            <w:tcBorders>
+              <w:top w:val="single" w:sz="6" w:space="0" w:color="000000"/>
+              <w:left w:val="single" w:sz="6" w:space="0" w:color="000000"/>
+            </w:tcBorders>
+            <w:vAlign w:val="center"/>
+            <w:hideMark/>
+          </w:tcPr>
+          <w:p>
+            <w:pPr>
+              <w:spacing w:after="0" w:line="240" w:lineRule="auto"/>
+              <w:rPr>
+                <w:rFonts w:ascii="Arial" w:eastAsia="Times New Roman" w:hAnsi="Arial" w:cs="Arial"/>
+                <w:sz w:val="16"/>
+                <w:szCs w:val="16"/>
+                <w:lang w:eastAsia="ru-RU"/>
+              </w:rPr>
+            </w:pPr>
+          </w:p>
+        </w:tc>
+        <w:tc>
+          <w:tcPr>
+            <w:tcW w:w="0" w:type="auto"/>
+            <w:vMerge/>
+            <w:tcBorders>
+              <w:top w:val="single" w:sz="6" w:space="0" w:color="000000"/>
+              <w:left w:val="single" w:sz="6" w:space="0" w:color="000000"/>
+            </w:tcBorders>
+            <w:vAlign w:val="center"/>
+            <w:hideMark/>
+          </w:tcPr>
+          <w:p>
+            <w:pPr>
+              <w:spacing w:after="0" w:line="240" w:lineRule="auto"/>
+              <w:rPr>
+                <w:rFonts w:ascii="Arial" w:eastAsia="Times New Roman" w:hAnsi="Arial" w:cs="Arial"/>
+                <w:sz w:val="16"/>
+                <w:szCs w:val="16"/>
+                <w:lang w:eastAsia="ru-RU"/>
+              </w:rPr>
+            </w:pPr>
+          </w:p>
+        </w:tc>
+        <w:tc>
+          <w:tcPr>
+            <w:tcW w:w="0" w:type="auto"/>
+            <w:vMerge/>
+            <w:tcBorders>
+              <w:top w:val="single" w:sz="6" w:space="0" w:color="000000"/>
+              <w:left w:val="single" w:sz="6" w:space="0" w:color="000000"/>
+            </w:tcBorders>
+            <w:vAlign w:val="center"/>
+            <w:hideMark/>
+          </w:tcPr>
+          <w:p>
+            <w:pPr>
+              <w:spacing w:after="0" w:line="240" w:lineRule="auto"/>
+              <w:rPr>
+                <w:rFonts w:ascii="Arial" w:eastAsia="Times New Roman" w:hAnsi="Arial" w:cs="Arial"/>
+                <w:sz w:val="16"/>
+                <w:szCs w:val="16"/>
+                <w:lang w:eastAsia="ru-RU"/>
+              </w:rPr>
+            </w:pPr>
+          </w:p>
+        </w:tc>
+        <w:tc>
+          <w:tcPr>
+            <w:tcW w:w="0" w:type="auto"/>
+            <w:vMerge/>
+            <w:tcBorders>
+              <w:top w:val="single" w:sz="6" w:space="0" w:color="000000"/>
+              <w:left w:val="single" w:sz="6" w:space="0" w:color="000000"/>
+              <w:right w:val="single" w:sz="6" w:space="0" w:color="000000"/>
+            </w:tcBorders>
+            <w:vAlign w:val="center"/>
+            <w:hideMark/>
+          </w:tcPr>
+          <w:p>
+            <w:pPr>
+              <w:spacing w:after="0" w:line="240" w:lineRule="auto"/>
+              <w:rPr>
+                <w:rFonts w:ascii="Arial" w:eastAsia="Times New Roman" w:hAnsi="Arial" w:cs="Arial"/>
+                <w:sz w:val="16"/>
+                <w:szCs w:val="16"/>
+                <w:lang w:eastAsia="ru-RU"/>
+              </w:rPr>
+            </w:pPr>
+          </w:p>
+        </w:tc>
+        <w:tc>
+          <w:tcPr>
+            <w:tcW w:w="0" w:type="auto"/>
+            <w:vMerge/>
+            <w:tcBorders>
+              <w:top w:val="single" w:sz="6" w:space="0" w:color="000000"/>
+              <w:left w:val="single" w:sz="6" w:space="0" w:color="000000"/>
+              <w:right w:val="single" w:sz="6" w:space="0" w:color="000000"/>
+            </w:tcBorders>
+            <w:vAlign w:val="center"/>
+            <w:hideMark/>
+          </w:tcPr>
+          <w:p>
+            <w:pPr>
+              <w:spacing w:after="0" w:line="240" w:lineRule="auto"/>
+              <w:rPr>
+                <w:rFonts w:ascii="Arial" w:eastAsia="Times New Roman" w:hAnsi="Arial" w:cs="Arial"/>
+                <w:sz w:val="16"/>
+                <w:szCs w:val="16"/>
+                <w:lang w:eastAsia="ru-RU"/>
+              </w:rPr>
+            </w:pPr>
+          </w:p>
+        </w:tc>
+        <w:tc>
+          <w:tcPr>
+            <w:tcW w:w="0" w:type="auto"/>
+            <w:vMerge/>
+            <w:tcBorders>
+              <w:top w:val="single" w:sz="6" w:space="0" w:color="000000"/>
+              <w:right w:val="single" w:sz="12" w:space="0" w:color="000000"/>
+            </w:tcBorders>
+            <w:vAlign w:val="center"/>
+            <w:hideMark/>
+          </w:tcPr>
+          <w:p>
+            <w:pPr>
+              <w:spacing w:after="0" w:line="240" w:lineRule="auto"/>
+              <w:rPr>
+                <w:rFonts w:ascii="Arial" w:eastAsia="Times New Roman" w:hAnsi="Arial" w:cs="Arial"/>
+                <w:sz w:val="16"/>
+                <w:szCs w:val="16"/>
+                <w:lang w:eastAsia="ru-RU"/>
+              </w:rPr>
+            </w:pPr>
+          </w:p>
+        </w:tc>
+        <w:tc>
+          <w:tcPr>
+            <w:tcW w:w="0" w:type="auto"/>
+            <w:vAlign w:val="center"/>
+            <w:hideMark/>
+          </w:tcPr>
+          <w:p>
+            <w:pPr>
+              <w:spacing w:after="0" w:line="240" w:lineRule="auto"/>
+              <w:rPr>
+                <w:rFonts w:ascii="Arial" w:eastAsia="Times New Roman" w:hAnsi="Arial" w:cs="Arial"/>
+                <w:sz w:val="16"/>
+                <w:szCs w:val="16"/>
+                <w:lang w:eastAsia="ru-RU"/>
+              </w:rPr>
+            </w:pPr>
+          </w:p>
+        </w:tc>
+      </w:tr>
+      <w:tr>
+        <w:trPr>
+          <w:trHeight w:val="435"/>
+        </w:trPr>
+        <w:tc>
+          <w:tcPr>
+            <w:tcW w:w="0" w:type="auto"/>
+            <w:vMerge w:val="restart"/>
+            <w:vAlign w:val="center"/>
+            <w:hideMark/>
+          </w:tcPr>
+          <w:p>
+            <w:pPr>
+              <w:spacing w:after="0" w:line="240" w:lineRule="auto"/>
+              <w:rPr>
+                <w:rFonts w:ascii="Times New Roman" w:eastAsia="Times New Roman" w:hAnsi="Times New Roman" w:cs="Times New Roman"/>
+                <w:sz w:val="20"/>
+                <w:szCs w:val="20"/>
+                <w:lang w:eastAsia="ru-RU"/>
+              </w:rPr>
+            </w:pPr>
+          </w:p>
+        </w:tc>
+        <w:tc>
+          <w:tcPr>
+            <w:tcW w:w="0" w:type="auto"/>
+            <w:vMerge w:val="restart"/>
+            <w:tcBorders>
+              <w:top w:val="single" w:sz="6" w:space="0" w:color="000000"/>
+              <w:left w:val="single" w:sz="12" w:space="0" w:color="000000"/>
+            </w:tcBorders>
+            <w:vAlign w:val="center"/>
+            <w:hideMark/>
+          </w:tcPr>
+          <w:p>
+            <w:pPr>
+              <w:spacing w:after="0" w:line="240" w:lineRule="auto"/>
+              <w:jc w:val="center"/>
+              <w:rPr>
+                <w:rFonts w:ascii="Arial" w:eastAsia="Times New Roman" w:hAnsi="Arial" w:cs="Arial"/>
+                <w:sz w:val="16"/>
+                <w:szCs w:val="16"/>
+                <w:lang w:eastAsia="ru-RU"/>
+              </w:rPr>
+            </w:pPr>
+            <w:r>
+              <w:rPr>
+                <w:rFonts w:ascii="Arial" w:eastAsia="Times New Roman" w:hAnsi="Arial" w:cs="Arial"/>
+                <w:sz w:val="16"/>
+                <w:szCs w:val="16"/>
+                <w:lang w:eastAsia="ru-RU"/>
+              </w:rPr>
+              <w:t>2</w:t>
+            </w:r>
+          </w:p>
+        </w:tc>
+        <w:tc>
+          <w:tcPr>
+            <w:tcW w:w="0" w:type="auto"/>
+            <w:vMerge w:val="restart"/>
+            <w:tcBorders>
+              <w:top w:val="single" w:sz="6" w:space="0" w:color="000000"/>
+              <w:left w:val="single" w:sz="6" w:space="0" w:color="000000"/>
+            </w:tcBorders>
+            <w:vAlign w:val="center"/>
+            <w:hideMark/>
+          </w:tcPr>
+          <w:p>
+            <w:pPr>
+              <w:spacing w:after="0" w:line="240" w:lineRule="auto"/>
+              <w:jc w:val="center"/>
+              <w:rPr>
+                <w:rFonts w:ascii="Arial" w:eastAsia="Times New Roman" w:hAnsi="Arial" w:cs="Arial"/>
+                <w:sz w:val="16"/>
+                <w:szCs w:val="16"/>
+                <w:lang w:eastAsia="ru-RU"/>
+              </w:rPr>
+            </w:pPr>
+            <w:r>
+              <w:rPr>
+                <w:rFonts w:ascii="Arial" w:eastAsia="Times New Roman" w:hAnsi="Arial" w:cs="Arial"/>
+                <w:sz w:val="16"/>
+                <w:szCs w:val="16"/>
+                <w:lang w:eastAsia="ru-RU"/>
+              </w:rPr>
+              <w:t>SP1020</w:t>
+            </w:r>
+          </w:p>
+        </w:tc>
+        <w:tc>
+          <w:tcPr>
+            <w:tcW w:w="0" w:type="auto"/>
+            <w:tcBorders>
+              <w:top w:val="single" w:sz="6" w:space="0" w:color="000000"/>
+              <w:left w:val="single" w:sz="6" w:space="0" w:color="000000"/>
+            </w:tcBorders>
+            <w:hideMark/>
+          </w:tcPr>
+          <w:p>
+            <w:pPr>
+              <w:spacing w:after="0" w:line="240" w:lineRule="auto"/>
+              <w:rPr>
+                <w:rFonts w:ascii="Arial" w:eastAsia="Times New Roman" w:hAnsi="Arial" w:cs="Arial"/>
+                <w:sz w:val="16"/>
+                <w:szCs w:val="16"/>
+                <w:lang w:val="en-US" w:eastAsia="ru-RU"/>
+              </w:rPr>
+            </w:pPr>
+            <w:r>
+              <w:rPr>
+                <w:rFonts w:ascii="Arial" w:eastAsia="Times New Roman" w:hAnsi="Arial" w:cs="Arial"/>
+                <w:sz w:val="16"/>
+                <w:szCs w:val="16"/>
+                <w:lang w:val="en-US" w:eastAsia="ru-RU"/>
+              </w:rPr>
+              <w:t>Admonter  SP1020 Oak robust rustic  ng t&amp;g 15x 185x2400 mm</w:t>
+            </w:r>
+          </w:p>
+        </w:tc>
+        <w:tc>
+          <w:tcPr>
+            <w:tcW w:w="0" w:type="auto"/>
+            <w:vMerge w:val="restart"/>
+            <w:tcBorders>
+              <w:top w:val="single" w:sz="6" w:space="0" w:color="000000"/>
+              <w:left w:val="single" w:sz="6" w:space="0" w:color="000000"/>
+            </w:tcBorders>
+            <w:vAlign w:val="center"/>
+            <w:hideMark/>
+          </w:tcPr>
+          <w:p>
+            <w:pPr>
+              <w:spacing w:after="0" w:line="240" w:lineRule="auto"/>
+              <w:jc w:val="center"/>
+              <w:rPr>
+                <w:rFonts w:ascii="Arial" w:eastAsia="Times New Roman" w:hAnsi="Arial" w:cs="Arial"/>
+                <w:sz w:val="16"/>
+                <w:szCs w:val="16"/>
+                <w:lang w:eastAsia="ru-RU"/>
+              </w:rPr>
+            </w:pPr>
+            <w:r>
+              <w:rPr>
+                <w:rFonts w:ascii="Arial" w:eastAsia="Times New Roman" w:hAnsi="Arial" w:cs="Arial"/>
+                <w:sz w:val="16"/>
+                <w:szCs w:val="16"/>
+                <w:lang w:eastAsia="ru-RU"/>
+              </w:rPr>
+              <w:t>0</w:t>
+            </w:r>
+          </w:p>
+        </w:tc>
+        <w:tc>
+          <w:tcPr>
+            <w:tcW w:w="0" w:type="auto"/>
+            <w:vMerge w:val="restart"/>
+            <w:tcBorders>
+              <w:top w:val="single" w:sz="6" w:space="0" w:color="000000"/>
+              <w:left w:val="single" w:sz="6" w:space="0" w:color="000000"/>
+            </w:tcBorders>
+            <w:vAlign w:val="center"/>
+            <w:hideMark/>
+          </w:tcPr>
+          <w:p>
+            <w:pPr>
+              <w:spacing w:after="0" w:line="240" w:lineRule="auto"/>
+              <w:jc w:val="center"/>
+              <w:rPr>
+                <w:rFonts w:ascii="Arial" w:eastAsia="Times New Roman" w:hAnsi="Arial" w:cs="Arial"/>
+                <w:sz w:val="16"/>
+                <w:szCs w:val="16"/>
+                <w:lang w:eastAsia="ru-RU"/>
+              </w:rPr>
+            </w:pPr>
+            <w:r>
+              <w:rPr>
+                <w:rFonts w:ascii="Arial" w:eastAsia="Times New Roman" w:hAnsi="Arial" w:cs="Arial"/>
+                <w:sz w:val="16"/>
+                <w:szCs w:val="16"/>
+                <w:lang w:eastAsia="ru-RU"/>
+              </w:rPr>
+              <w:t>Pack</w:t>
+            </w:r>
+          </w:p>
+        </w:tc>
+        <w:tc>
+          <w:tcPr>
+            <w:tcW w:w="0" w:type="auto"/>
+            <w:vMerge w:val="restart"/>
+            <w:tcBorders>
+              <w:top w:val="single" w:sz="6" w:space="0" w:color="000000"/>
+              <w:left w:val="single" w:sz="6" w:space="0" w:color="000000"/>
+              <w:bottom w:val="single" w:sz="6" w:space="0" w:color="000000"/>
+              <w:right w:val="single" w:sz="6" w:space="0" w:color="000000"/>
+            </w:tcBorders>
+            <w:vAlign w:val="center"/>
+            <w:hideMark/>
+          </w:tcPr>
+          <w:p>
+            <w:pPr>
+              <w:spacing w:after="0" w:line="240" w:lineRule="auto"/>
+              <w:jc w:val="center"/>
+              <w:rPr>
+                <w:rFonts w:ascii="Arial" w:eastAsia="Times New Roman" w:hAnsi="Arial" w:cs="Arial"/>
+                <w:sz w:val="16"/>
+                <w:szCs w:val="16"/>
+                <w:lang w:eastAsia="ru-RU"/>
+              </w:rPr>
+            </w:pPr>
+            <w:r>
+              <w:rPr>
+                <w:rFonts w:ascii="Arial" w:eastAsia="Times New Roman" w:hAnsi="Arial" w:cs="Arial"/>
+                <w:sz w:val="16"/>
+                <w:szCs w:val="16"/>
+                <w:lang w:eastAsia="ru-RU"/>
+              </w:rPr>
+              <w:t>0 кг</w:t>
+            </w:r>
+          </w:p>
+        </w:tc>
+        <w:tc>
+          <w:tcPr>
+            <w:tcW w:w="0" w:type="auto"/>
+            <w:vMerge w:val="restart"/>
+            <w:tcBorders>
+              <w:top w:val="single" w:sz="6" w:space="0" w:color="000000"/>
+              <w:left w:val="single" w:sz="6" w:space="0" w:color="000000"/>
+              <w:bottom w:val="single" w:sz="6" w:space="0" w:color="000000"/>
+              <w:right w:val="single" w:sz="6" w:space="0" w:color="000000"/>
+            </w:tcBorders>
+            <w:vAlign w:val="center"/>
+            <w:hideMark/>
+          </w:tcPr>
+          <w:p>
+            <w:pPr>
+              <w:spacing w:after="0" w:line="240" w:lineRule="auto"/>
+              <w:jc w:val="center"/>
+              <w:rPr>
+                <w:rFonts w:ascii="Arial" w:eastAsia="Times New Roman" w:hAnsi="Arial" w:cs="Arial"/>
+                <w:sz w:val="16"/>
+                <w:szCs w:val="16"/>
+                <w:lang w:eastAsia="ru-RU"/>
+              </w:rPr>
+            </w:pPr>
+            <w:r>
+              <w:rPr>
+                <w:rFonts w:ascii="Arial" w:eastAsia="Times New Roman" w:hAnsi="Arial" w:cs="Arial"/>
+                <w:sz w:val="16"/>
+                <w:szCs w:val="16"/>
+                <w:lang w:eastAsia="ru-RU"/>
+              </w:rPr>
+              <w:t>0 м3</w:t>
+            </w:r>
+          </w:p>
+        </w:tc>
+        <w:tc>
+          <w:tcPr>
+            <w:tcW w:w="0" w:type="auto"/>
+            <w:vMerge w:val="restart"/>
+            <w:tcBorders>
+              <w:top w:val="single" w:sz="6" w:space="0" w:color="000000"/>
+              <w:left w:val="single" w:sz="6" w:space="0" w:color="000000"/>
+            </w:tcBorders>
+            <w:vAlign w:val="center"/>
+            <w:hideMark/>
+          </w:tcPr>
+          <w:p>
+            <w:pPr>
+              <w:spacing w:after="0" w:line="240" w:lineRule="auto"/>
+              <w:jc w:val="center"/>
+              <w:rPr>
+                <w:rFonts w:ascii="Arial" w:eastAsia="Times New Roman" w:hAnsi="Arial" w:cs="Arial"/>
+                <w:sz w:val="16"/>
+                <w:szCs w:val="16"/>
+                <w:lang w:eastAsia="ru-RU"/>
+              </w:rPr>
+            </w:pPr>
+            <w:r>
+              <w:rPr>
+                <w:rFonts w:ascii="Arial" w:eastAsia="Times New Roman" w:hAnsi="Arial" w:cs="Arial"/>
+                <w:sz w:val="16"/>
+                <w:szCs w:val="16"/>
+                <w:lang w:eastAsia="ru-RU"/>
+              </w:rPr>
+              <w:t>0</w:t>
+            </w:r>
+          </w:p>
+        </w:tc>
+        <w:tc>
+          <w:tcPr>
+            <w:tcW w:w="0" w:type="auto"/>
+            <w:vMerge w:val="restart"/>
+            <w:tcBorders>
+              <w:top w:val="single" w:sz="6" w:space="0" w:color="000000"/>
+              <w:left w:val="single" w:sz="6" w:space="0" w:color="000000"/>
+            </w:tcBorders>
+            <w:vAlign w:val="center"/>
+            <w:hideMark/>
+          </w:tcPr>
+          <w:p>
+            <w:pPr>
+              <w:spacing w:after="0" w:line="240" w:lineRule="auto"/>
+              <w:jc w:val="center"/>
+              <w:rPr>
+                <w:rFonts w:ascii="Arial" w:eastAsia="Times New Roman" w:hAnsi="Arial" w:cs="Arial"/>
+                <w:sz w:val="16"/>
+                <w:szCs w:val="16"/>
+                <w:lang w:eastAsia="ru-RU"/>
+              </w:rPr>
+            </w:pPr>
+            <w:r>
+              <w:rPr>
+                <w:rFonts w:ascii="Arial" w:eastAsia="Times New Roman" w:hAnsi="Arial" w:cs="Arial"/>
+                <w:sz w:val="16"/>
+                <w:szCs w:val="16"/>
+                <w:lang w:eastAsia="ru-RU"/>
+              </w:rPr>
+              <w:t>м2</w:t>
+            </w:r>
+          </w:p>
+        </w:tc>
+        <w:tc>
+          <w:tcPr>
+            <w:tcW w:w="0" w:type="auto"/>
+            <w:vMerge w:val="restart"/>
+            <w:tcBorders>
+              <w:top w:val="single" w:sz="6" w:space="0" w:color="000000"/>
+              <w:left w:val="single" w:sz="6" w:space="0" w:color="000000"/>
+            </w:tcBorders>
+            <w:vAlign w:val="center"/>
+            <w:hideMark/>
+          </w:tcPr>
+          <w:p>
+            <w:pPr>
+              <w:spacing w:after="0" w:line="240" w:lineRule="auto"/>
+              <w:jc w:val="center"/>
+              <w:rPr>
+                <w:rFonts w:ascii="Arial" w:eastAsia="Times New Roman" w:hAnsi="Arial" w:cs="Arial"/>
+                <w:sz w:val="16"/>
+                <w:szCs w:val="16"/>
+                <w:lang w:eastAsia="ru-RU"/>
+              </w:rPr>
+            </w:pPr>
+            <w:r>
+              <w:rPr>
+                <w:rFonts w:ascii="Arial" w:eastAsia="Times New Roman" w:hAnsi="Arial" w:cs="Arial"/>
+                <w:sz w:val="16"/>
+                <w:szCs w:val="16"/>
+                <w:lang w:eastAsia="ru-RU"/>
+              </w:rPr>
+              <w:t>197.71</w:t>
+            </w:r>
+          </w:p>
+        </w:tc>
+        <w:tc>
+          <w:tcPr>
+            <w:tcW w:w="0" w:type="auto"/>
+            <w:vMerge w:val="restart"/>
+            <w:tcBorders>
+              <w:top w:val="single" w:sz="6" w:space="0" w:color="000000"/>
+              <w:left w:val="single" w:sz="6" w:space="0" w:color="000000"/>
+              <w:right w:val="single" w:sz="6" w:space="0" w:color="000000"/>
+            </w:tcBorders>
+            <w:vAlign w:val="center"/>
+            <w:hideMark/>
+          </w:tcPr>
+          <w:p>
+            <w:pPr>
+              <w:spacing w:after="0" w:line="240" w:lineRule="auto"/>
+              <w:jc w:val="center"/>
+              <w:rPr>
+                <w:rFonts w:ascii="Arial" w:eastAsia="Times New Roman" w:hAnsi="Arial" w:cs="Arial"/>
+                <w:sz w:val="16"/>
+                <w:szCs w:val="16"/>
+                <w:lang w:eastAsia="ru-RU"/>
+              </w:rPr>
+            </w:pPr>
+            <w:r>
+              <w:rPr>
+                <w:rFonts w:ascii="Arial" w:eastAsia="Times New Roman" w:hAnsi="Arial" w:cs="Arial"/>
+                <w:sz w:val="16"/>
+                <w:szCs w:val="16"/>
+                <w:lang w:eastAsia="ru-RU"/>
+              </w:rPr>
+              <w:t>0</w:t>
+            </w:r>
+          </w:p>
+        </w:tc>
+        <w:tc>
+          <w:tcPr>
+            <w:tcW w:w="0" w:type="auto"/>
+            <w:vMerge w:val="restart"/>
+            <w:tcBorders>
+              <w:top w:val="single" w:sz="6" w:space="0" w:color="000000"/>
+              <w:left w:val="single" w:sz="6" w:space="0" w:color="000000"/>
+              <w:right w:val="single" w:sz="6" w:space="0" w:color="000000"/>
+            </w:tcBorders>
+            <w:vAlign w:val="center"/>
+            <w:hideMark/>
+          </w:tcPr>
+          <w:p>
+            <w:pPr>
+              <w:spacing w:after="0" w:line="240" w:lineRule="auto"/>
+              <w:jc w:val="center"/>
+              <w:rPr>
+                <w:rFonts w:ascii="Arial" w:eastAsia="Times New Roman" w:hAnsi="Arial" w:cs="Arial"/>
+                <w:sz w:val="16"/>
+                <w:szCs w:val="16"/>
+                <w:lang w:val="en-US" w:eastAsia="ru-RU"/>
+              </w:rPr>
+            </w:pPr>
+            <w:r>
+              <w:rPr>
+                <w:rFonts w:ascii="Arial" w:eastAsia="Times New Roman" w:hAnsi="Arial" w:cs="Arial"/>
+                <w:sz w:val="16"/>
+                <w:szCs w:val="16"/>
+                <w:lang w:val="en-US" w:eastAsia="ru-RU"/>
+              </w:rPr>
+              <w:t> </w:t>
+            </w:r>
+          </w:p>
+        </w:tc>
+        <w:tc>
+          <w:tcPr>
+            <w:tcW w:w="0" w:type="auto"/>
+            <w:vMerge w:val="restart"/>
+            <w:tcBorders>
+              <w:top w:val="single" w:sz="6" w:space="0" w:color="000000"/>
+              <w:right w:val="single" w:sz="12" w:space="0" w:color="000000"/>
+            </w:tcBorders>
+            <w:vAlign w:val="center"/>
+            <w:hideMark/>
+          </w:tcPr>
+          <w:p>
+            <w:pPr>
+              <w:spacing w:after="0" w:line="240" w:lineRule="auto"/>
+              <w:jc w:val="right"/>
+              <w:rPr>
+                <w:rFonts w:ascii="Arial" w:eastAsia="Times New Roman" w:hAnsi="Arial" w:cs="Arial"/>
+                <w:sz w:val="16"/>
+                <w:szCs w:val="16"/>
+                <w:lang w:eastAsia="ru-RU"/>
+              </w:rPr>
+            </w:pPr>
+          </w:p>
+        </w:tc>
+        <w:tc>
+          <w:tcPr>
+            <w:tcW w:w="0" w:type="auto"/>
+            <w:vAlign w:val="center"/>
+            <w:hideMark/>
+          </w:tcPr>
+          <w:p>
+            <w:pPr>
+              <w:spacing w:after="0" w:line="240" w:lineRule="auto"/>
+              <w:rPr>
+                <w:rFonts w:ascii="Times New Roman" w:eastAsia="Times New Roman" w:hAnsi="Times New Roman" w:cs="Times New Roman"/>
+                <w:sz w:val="20"/>
+                <w:szCs w:val="20"/>
+                <w:lang w:eastAsia="ru-RU"/>
+              </w:rPr>
+            </w:pPr>
+          </w:p>
+        </w:tc>
+      </w:tr>
+      <w:tr>
+        <w:trPr>
+          <w:trHeight w:val="645"/>
+        </w:trPr>
+        <w:tc>
+          <w:tcPr>
+            <w:tcW w:w="0" w:type="auto"/>
+            <w:vMerge/>
+            <w:vAlign w:val="center"/>
+            <w:hideMark/>
+          </w:tcPr>
+          <w:p>
+            <w:pPr>
+              <w:spacing w:after="0" w:line="240" w:lineRule="auto"/>
+              <w:rPr>
+                <w:rFonts w:ascii="Times New Roman" w:eastAsia="Times New Roman" w:hAnsi="Times New Roman" w:cs="Times New Roman"/>
+                <w:sz w:val="20"/>
+                <w:szCs w:val="20"/>
+                <w:lang w:eastAsia="ru-RU"/>
+              </w:rPr>
+            </w:pPr>
+          </w:p>
+        </w:tc>
+        <w:tc>
+          <w:tcPr>
+            <w:tcW w:w="0" w:type="auto"/>
+            <w:vMerge/>
+            <w:tcBorders>
+              <w:top w:val="single" w:sz="6" w:space="0" w:color="000000"/>
+              <w:left w:val="single" w:sz="12" w:space="0" w:color="000000"/>
+            </w:tcBorders>
+            <w:vAlign w:val="center"/>
+            <w:hideMark/>
+          </w:tcPr>
+          <w:p>
+            <w:pPr>
+              <w:spacing w:after="0" w:line="240" w:lineRule="auto"/>
+              <w:rPr>
+                <w:rFonts w:ascii="Arial" w:eastAsia="Times New Roman" w:hAnsi="Arial" w:cs="Arial"/>
+                <w:sz w:val="16"/>
+                <w:szCs w:val="16"/>
+                <w:lang w:eastAsia="ru-RU"/>
+              </w:rPr>
+            </w:pPr>
+          </w:p>
+        </w:tc>
+        <w:tc>
+          <w:tcPr>
+            <w:tcW w:w="0" w:type="auto"/>
+            <w:vMerge/>
+            <w:tcBorders>
+              <w:top w:val="single" w:sz="6" w:space="0" w:color="000000"/>
+              <w:left w:val="single" w:sz="6" w:space="0" w:color="000000"/>
+            </w:tcBorders>
+            <w:vAlign w:val="center"/>
+            <w:hideMark/>
+          </w:tcPr>
+          <w:p>
+            <w:pPr>
+              <w:spacing w:after="0" w:line="240" w:lineRule="auto"/>
+              <w:rPr>
+                <w:rFonts w:ascii="Arial" w:eastAsia="Times New Roman" w:hAnsi="Arial" w:cs="Arial"/>
+                <w:sz w:val="16"/>
+                <w:szCs w:val="16"/>
+                <w:lang w:eastAsia="ru-RU"/>
+              </w:rPr>
+            </w:pPr>
+          </w:p>
+        </w:tc>
+        <w:tc>
+          <w:tcPr>
+            <w:tcW w:w="0" w:type="auto"/>
+            <w:tcBorders>
+              <w:top w:val="single" w:sz="6" w:space="0" w:color="000000"/>
+              <w:left w:val="single" w:sz="6" w:space="0" w:color="000000"/>
+            </w:tcBorders>
+            <w:hideMark/>
+          </w:tcPr>
+          <w:p>
+            <w:pPr>
+              <w:spacing w:after="0" w:line="240" w:lineRule="auto"/>
+              <w:rPr>
+                <w:rFonts w:ascii="Arial" w:eastAsia="Times New Roman" w:hAnsi="Arial" w:cs="Arial"/>
+                <w:sz w:val="16"/>
+                <w:szCs w:val="16"/>
+                <w:lang w:eastAsia="ru-RU"/>
+              </w:rPr>
+            </w:pPr>
+            <w:r>
+              <w:rPr>
+                <w:rFonts w:ascii="Arial" w:eastAsia="Times New Roman" w:hAnsi="Arial" w:cs="Arial"/>
+                <w:sz w:val="16"/>
+                <w:szCs w:val="16"/>
+                <w:lang w:eastAsia="ru-RU"/>
+              </w:rPr>
+              <w:t>Напольное покрытие Admonter  SP1020 Дуб робуст рустик  под натуральным маслом  15 x185x 2400мм ( 3,108m2/ 7 шт в упаковке)</w:t>
             </w:r>
           </w:p>
         </w:tc>
@@ -7177,7 +7996,7 @@
                 <w:szCs w:val="16"/>
                 <w:lang w:eastAsia="ru-RU"/>
               </w:rPr>
-              <w:t>Всего наименований  1, на сумму 0 EUR</w:t>
+              <w:t>Всего наименований  2, на сумму 0 EUR</w:t>
             </w:r>
           </w:p>
         </w:tc>

</xml_diff>